<commit_message>
editted WIP thesis docu
</commit_message>
<xml_diff>
--- a/[]thesis 1-3.docx
+++ b/[]thesis 1-3.docx
@@ -7471,15 +7471,7 @@
         <w:rPr>
           <w:rFonts w:cs="Arial"/>
         </w:rPr>
-        <w:t>'bes</w:t>
-      </w:r>
-      <w:bookmarkStart w:id="94" w:name="_GoBack"/>
-      <w:bookmarkEnd w:id="94"/>
-      <w:r>
-        <w:rPr>
-          <w:rFonts w:cs="Arial"/>
-        </w:rPr>
-        <w:t>t deals' are sorted according to the respondent's preference and finally displayed.</w:t>
+        <w:t>'best deals' are sorted according to the respondent's preference and finally displayed.</w:t>
       </w:r>
     </w:p>
     <w:p>
@@ -7575,7 +7567,7 @@
           <w:szCs w:val="22"/>
         </w:rPr>
       </w:pPr>
-      <w:bookmarkStart w:id="95" w:name="_Toc493843938"/>
+      <w:bookmarkStart w:id="94" w:name="_Toc493843938"/>
       <w:r>
         <w:rPr>
           <w:rFonts w:cs="Arial"/>
@@ -7584,7 +7576,7 @@
         <w:lastRenderedPageBreak/>
         <w:t>Data Analysis</w:t>
       </w:r>
-      <w:bookmarkEnd w:id="95"/>
+      <w:bookmarkEnd w:id="94"/>
     </w:p>
     <w:p>
       <w:pPr>
@@ -8672,7 +8664,7 @@
           <w:szCs w:val="22"/>
         </w:rPr>
       </w:pPr>
-      <w:bookmarkStart w:id="96" w:name="_Toc493843939"/>
+      <w:bookmarkStart w:id="95" w:name="_Toc493843939"/>
       <w:r>
         <w:rPr>
           <w:rFonts w:cs="Arial"/>
@@ -8682,7 +8674,7 @@
         <w:lastRenderedPageBreak/>
         <w:t>REFERENCES</w:t>
       </w:r>
-      <w:bookmarkEnd w:id="96"/>
+      <w:bookmarkEnd w:id="95"/>
     </w:p>
     <w:p>
       <w:pPr>
@@ -9072,7 +9064,7 @@
           <w:szCs w:val="22"/>
         </w:rPr>
       </w:pPr>
-      <w:bookmarkStart w:id="97" w:name="_Toc493843940"/>
+      <w:bookmarkStart w:id="96" w:name="_Toc493843940"/>
       <w:r>
         <w:rPr>
           <w:rFonts w:cs="Arial"/>
@@ -9082,7 +9074,7 @@
         <w:lastRenderedPageBreak/>
         <w:t>APPENDIX</w:t>
       </w:r>
-      <w:bookmarkEnd w:id="97"/>
+      <w:bookmarkEnd w:id="96"/>
     </w:p>
     <w:p>
       <w:pPr>
@@ -9094,7 +9086,7 @@
           <w:szCs w:val="22"/>
         </w:rPr>
       </w:pPr>
-      <w:bookmarkStart w:id="98" w:name="_Toc493843941"/>
+      <w:bookmarkStart w:id="97" w:name="_Toc493843941"/>
       <w:r>
         <w:rPr>
           <w:rFonts w:cs="Arial"/>
@@ -9102,7 +9094,7 @@
         </w:rPr>
         <w:t>APPENDIX A: SAMPLE EXPERIMENT PAPER</w:t>
       </w:r>
-      <w:bookmarkEnd w:id="98"/>
+      <w:bookmarkEnd w:id="97"/>
     </w:p>
     <w:tbl>
       <w:tblPr>
@@ -9165,7 +9157,7 @@
                 <w:b/>
               </w:rPr>
             </w:pPr>
-            <w:bookmarkStart w:id="99" w:name="_Toc493839833"/>
+            <w:bookmarkStart w:id="98" w:name="_Toc493839833"/>
             <w:r>
               <w:rPr>
                 <w:rFonts w:cs="Arial"/>
@@ -9173,7 +9165,7 @@
               </w:rPr>
               <w:t>Search Term/ Keyword</w:t>
             </w:r>
-            <w:bookmarkEnd w:id="99"/>
+            <w:bookmarkEnd w:id="98"/>
           </w:p>
         </w:tc>
         <w:tc>
@@ -9187,7 +9179,7 @@
                 <w:b/>
               </w:rPr>
             </w:pPr>
-            <w:bookmarkStart w:id="100" w:name="_Toc493839834"/>
+            <w:bookmarkStart w:id="99" w:name="_Toc493839834"/>
             <w:r>
               <w:rPr>
                 <w:rFonts w:cs="Arial"/>
@@ -9195,7 +9187,7 @@
               </w:rPr>
               <w:t>No. of relevant items</w:t>
             </w:r>
-            <w:bookmarkEnd w:id="100"/>
+            <w:bookmarkEnd w:id="99"/>
           </w:p>
         </w:tc>
         <w:tc>
@@ -9209,7 +9201,7 @@
                 <w:b/>
               </w:rPr>
             </w:pPr>
-            <w:bookmarkStart w:id="101" w:name="_Toc493839835"/>
+            <w:bookmarkStart w:id="100" w:name="_Toc493839835"/>
             <w:r>
               <w:rPr>
                 <w:rFonts w:cs="Arial"/>
@@ -9217,7 +9209,7 @@
               </w:rPr>
               <w:t>No. of Candidate – Best Deal items (C-BD)</w:t>
             </w:r>
-            <w:bookmarkEnd w:id="101"/>
+            <w:bookmarkEnd w:id="100"/>
           </w:p>
         </w:tc>
         <w:tc>
@@ -9231,7 +9223,7 @@
                 <w:b/>
               </w:rPr>
             </w:pPr>
-            <w:bookmarkStart w:id="102" w:name="_Toc493839836"/>
+            <w:bookmarkStart w:id="101" w:name="_Toc493839836"/>
             <w:r>
               <w:rPr>
                 <w:rFonts w:cs="Arial"/>
@@ -9239,7 +9231,7 @@
               </w:rPr>
               <w:t>No. of Candidate – Non-Best Deal items (C-NBD)</w:t>
             </w:r>
-            <w:bookmarkEnd w:id="102"/>
+            <w:bookmarkEnd w:id="101"/>
           </w:p>
         </w:tc>
         <w:tc>
@@ -9253,7 +9245,7 @@
                 <w:b/>
               </w:rPr>
             </w:pPr>
-            <w:bookmarkStart w:id="103" w:name="_Toc493839837"/>
+            <w:bookmarkStart w:id="102" w:name="_Toc493839837"/>
             <w:r>
               <w:rPr>
                 <w:rFonts w:cs="Arial"/>
@@ -9269,7 +9261,7 @@
               <w:br/>
               <w:t>(NC-BD)</w:t>
             </w:r>
-            <w:bookmarkEnd w:id="103"/>
+            <w:bookmarkEnd w:id="102"/>
           </w:p>
         </w:tc>
         <w:tc>
@@ -9283,7 +9275,7 @@
                 <w:b/>
               </w:rPr>
             </w:pPr>
-            <w:bookmarkStart w:id="104" w:name="_Toc493839838"/>
+            <w:bookmarkStart w:id="103" w:name="_Toc493839838"/>
             <w:r>
               <w:rPr>
                 <w:rFonts w:cs="Arial"/>
@@ -9291,7 +9283,7 @@
               </w:rPr>
               <w:t>No. of Non-Candidate – Non-Best Deal items (NC-NBD)</w:t>
             </w:r>
-            <w:bookmarkEnd w:id="104"/>
+            <w:bookmarkEnd w:id="103"/>
           </w:p>
         </w:tc>
         <w:tc>
@@ -9348,6 +9340,20 @@
                 <w:rFonts w:cs="Arial"/>
               </w:rPr>
             </w:pPr>
+            <w:proofErr w:type="spellStart"/>
+            <w:r>
+              <w:rPr>
+                <w:rFonts w:cs="Arial"/>
+              </w:rPr>
+              <w:t>Oppo</w:t>
+            </w:r>
+            <w:proofErr w:type="spellEnd"/>
+            <w:r>
+              <w:rPr>
+                <w:rFonts w:cs="Arial"/>
+              </w:rPr>
+              <w:t xml:space="preserve"> A37</w:t>
+            </w:r>
           </w:p>
         </w:tc>
         <w:tc>
@@ -9461,6 +9467,18 @@
                 <w:rFonts w:cs="Arial"/>
               </w:rPr>
             </w:pPr>
+            <w:r>
+              <w:rPr>
+                <w:rFonts w:cs="Arial"/>
+              </w:rPr>
+              <w:t>L</w:t>
+            </w:r>
+            <w:r>
+              <w:rPr>
+                <w:rFonts w:cs="Arial"/>
+              </w:rPr>
+              <w:t>enovo K8 Note</w:t>
+            </w:r>
           </w:p>
         </w:tc>
         <w:tc>
@@ -9574,6 +9592,20 @@
                 <w:rFonts w:cs="Arial"/>
               </w:rPr>
             </w:pPr>
+            <w:r>
+              <w:rPr>
+                <w:rFonts w:cs="Arial"/>
+              </w:rPr>
+              <w:t xml:space="preserve">Cherry Mobile </w:t>
+            </w:r>
+            <w:proofErr w:type="spellStart"/>
+            <w:r>
+              <w:rPr>
+                <w:rFonts w:cs="Arial"/>
+              </w:rPr>
+              <w:t>OnRev</w:t>
+            </w:r>
+            <w:proofErr w:type="spellEnd"/>
           </w:p>
         </w:tc>
         <w:tc>
@@ -9687,6 +9719,32 @@
                 <w:rFonts w:cs="Arial"/>
               </w:rPr>
             </w:pPr>
+            <w:r>
+              <w:rPr>
+                <w:rFonts w:cs="Arial"/>
+              </w:rPr>
+              <w:t xml:space="preserve">Asus </w:t>
+            </w:r>
+            <w:proofErr w:type="spellStart"/>
+            <w:r>
+              <w:rPr>
+                <w:rFonts w:cs="Arial"/>
+              </w:rPr>
+              <w:t>ZenFone</w:t>
+            </w:r>
+            <w:proofErr w:type="spellEnd"/>
+            <w:r>
+              <w:rPr>
+                <w:rFonts w:cs="Arial"/>
+              </w:rPr>
+              <w:t xml:space="preserve"> 2</w:t>
+            </w:r>
+            <w:r>
+              <w:rPr>
+                <w:rFonts w:cs="Arial"/>
+              </w:rPr>
+              <w:t xml:space="preserve"> Laser</w:t>
+            </w:r>
           </w:p>
         </w:tc>
         <w:tc>
@@ -9800,6 +9858,12 @@
                 <w:rFonts w:cs="Arial"/>
               </w:rPr>
             </w:pPr>
+            <w:r>
+              <w:rPr>
+                <w:rFonts w:cs="Arial"/>
+              </w:rPr>
+              <w:t>Apple iPhone 5s</w:t>
+            </w:r>
           </w:p>
         </w:tc>
         <w:tc>
@@ -9913,6 +9977,34 @@
                 <w:rFonts w:cs="Arial"/>
               </w:rPr>
             </w:pPr>
+            <w:proofErr w:type="spellStart"/>
+            <w:r>
+              <w:rPr>
+                <w:rFonts w:cs="Arial"/>
+              </w:rPr>
+              <w:t>Xiaomi</w:t>
+            </w:r>
+            <w:proofErr w:type="spellEnd"/>
+            <w:r>
+              <w:rPr>
+                <w:rFonts w:cs="Arial"/>
+              </w:rPr>
+              <w:t xml:space="preserve"> </w:t>
+            </w:r>
+            <w:proofErr w:type="spellStart"/>
+            <w:r>
+              <w:rPr>
+                <w:rFonts w:cs="Arial"/>
+              </w:rPr>
+              <w:t>Redmi</w:t>
+            </w:r>
+            <w:proofErr w:type="spellEnd"/>
+            <w:r>
+              <w:rPr>
+                <w:rFonts w:cs="Arial"/>
+              </w:rPr>
+              <w:t xml:space="preserve"> Note 4X</w:t>
+            </w:r>
           </w:p>
         </w:tc>
         <w:tc>
@@ -10026,6 +10118,34 @@
                 <w:rFonts w:cs="Arial"/>
               </w:rPr>
             </w:pPr>
+            <w:proofErr w:type="spellStart"/>
+            <w:r>
+              <w:rPr>
+                <w:rFonts w:cs="Arial"/>
+              </w:rPr>
+              <w:t>Xiaomi</w:t>
+            </w:r>
+            <w:proofErr w:type="spellEnd"/>
+            <w:r>
+              <w:rPr>
+                <w:rFonts w:cs="Arial"/>
+              </w:rPr>
+              <w:t xml:space="preserve"> </w:t>
+            </w:r>
+            <w:proofErr w:type="spellStart"/>
+            <w:r>
+              <w:rPr>
+                <w:rFonts w:cs="Arial"/>
+              </w:rPr>
+              <w:t>Redmi</w:t>
+            </w:r>
+            <w:proofErr w:type="spellEnd"/>
+            <w:r>
+              <w:rPr>
+                <w:rFonts w:cs="Arial"/>
+              </w:rPr>
+              <w:t xml:space="preserve"> 4A</w:t>
+            </w:r>
           </w:p>
         </w:tc>
         <w:tc>
@@ -10139,6 +10259,26 @@
                 <w:rFonts w:cs="Arial"/>
               </w:rPr>
             </w:pPr>
+            <w:r>
+              <w:rPr>
+                <w:rFonts w:cs="Arial"/>
+              </w:rPr>
+              <w:t xml:space="preserve">Asus </w:t>
+            </w:r>
+            <w:proofErr w:type="spellStart"/>
+            <w:r>
+              <w:rPr>
+                <w:rFonts w:cs="Arial"/>
+              </w:rPr>
+              <w:t>ZenFone</w:t>
+            </w:r>
+            <w:proofErr w:type="spellEnd"/>
+            <w:r>
+              <w:rPr>
+                <w:rFonts w:cs="Arial"/>
+              </w:rPr>
+              <w:t xml:space="preserve"> 3 Laser</w:t>
+            </w:r>
           </w:p>
         </w:tc>
         <w:tc>
@@ -10252,6 +10392,26 @@
                 <w:rFonts w:cs="Arial"/>
               </w:rPr>
             </w:pPr>
+            <w:r>
+              <w:rPr>
+                <w:rFonts w:cs="Arial"/>
+              </w:rPr>
+              <w:t>LG V30+</w:t>
+            </w:r>
+            <w:r>
+              <w:rPr>
+                <w:rFonts w:cs="Arial"/>
+              </w:rPr>
+              <w:t xml:space="preserve"> Dual </w:t>
+            </w:r>
+            <w:proofErr w:type="spellStart"/>
+            <w:r>
+              <w:rPr>
+                <w:rFonts w:cs="Arial"/>
+              </w:rPr>
+              <w:t>Sim</w:t>
+            </w:r>
+            <w:proofErr w:type="spellEnd"/>
           </w:p>
         </w:tc>
         <w:tc>
@@ -10365,6 +10525,26 @@
                 <w:rFonts w:cs="Arial"/>
               </w:rPr>
             </w:pPr>
+            <w:r>
+              <w:rPr>
+                <w:rFonts w:cs="Arial"/>
+              </w:rPr>
+              <w:t xml:space="preserve">Sony </w:t>
+            </w:r>
+            <w:proofErr w:type="spellStart"/>
+            <w:r>
+              <w:rPr>
+                <w:rFonts w:cs="Arial"/>
+              </w:rPr>
+              <w:t>Xperia</w:t>
+            </w:r>
+            <w:proofErr w:type="spellEnd"/>
+            <w:r>
+              <w:rPr>
+                <w:rFonts w:cs="Arial"/>
+              </w:rPr>
+              <w:t xml:space="preserve"> Z</w:t>
+            </w:r>
           </w:p>
         </w:tc>
         <w:tc>
@@ -10478,6 +10658,25 @@
                 <w:rFonts w:cs="Arial"/>
               </w:rPr>
             </w:pPr>
+            <w:r>
+              <w:rPr>
+                <w:rFonts w:cs="Arial"/>
+              </w:rPr>
+              <w:t>Firefly Mobile</w:t>
+            </w:r>
+            <w:r>
+              <w:rPr>
+                <w:rFonts w:cs="Arial"/>
+              </w:rPr>
+              <w:t xml:space="preserve"> </w:t>
+            </w:r>
+            <w:r>
+              <w:rPr>
+                <w:rFonts w:cs="Arial"/>
+              </w:rPr>
+              <w:lastRenderedPageBreak/>
+              <w:t>AURI1 FIERCE</w:t>
+            </w:r>
           </w:p>
         </w:tc>
         <w:tc>
@@ -10577,6 +10776,7 @@
               <w:rPr>
                 <w:rFonts w:cs="Arial"/>
               </w:rPr>
+              <w:lastRenderedPageBreak/>
               <w:t>12</w:t>
             </w:r>
           </w:p>
@@ -10591,6 +10791,26 @@
                 <w:rFonts w:cs="Arial"/>
               </w:rPr>
             </w:pPr>
+            <w:proofErr w:type="spellStart"/>
+            <w:r>
+              <w:rPr>
+                <w:rFonts w:cs="Arial"/>
+              </w:rPr>
+              <w:t>Nokie</w:t>
+            </w:r>
+            <w:proofErr w:type="spellEnd"/>
+            <w:r>
+              <w:rPr>
+                <w:rFonts w:cs="Arial"/>
+              </w:rPr>
+              <w:t xml:space="preserve"> 3310</w:t>
+            </w:r>
+            <w:r>
+              <w:rPr>
+                <w:rFonts w:cs="Arial"/>
+              </w:rPr>
+              <w:t xml:space="preserve"> 2017</w:t>
+            </w:r>
           </w:p>
         </w:tc>
         <w:tc>
@@ -10704,6 +10924,12 @@
                 <w:rFonts w:cs="Arial"/>
               </w:rPr>
             </w:pPr>
+            <w:r>
+              <w:rPr>
+                <w:rFonts w:cs="Arial"/>
+              </w:rPr>
+              <w:t>Apple iphone5</w:t>
+            </w:r>
           </w:p>
         </w:tc>
         <w:tc>
@@ -10817,6 +11043,12 @@
                 <w:rFonts w:cs="Arial"/>
               </w:rPr>
             </w:pPr>
+            <w:r>
+              <w:rPr>
+                <w:rFonts w:cs="Arial"/>
+              </w:rPr>
+              <w:t>Vivo Y53</w:t>
+            </w:r>
           </w:p>
         </w:tc>
         <w:tc>
@@ -10930,6 +11162,12 @@
                 <w:rFonts w:cs="Arial"/>
               </w:rPr>
             </w:pPr>
+            <w:r>
+              <w:rPr>
+                <w:rFonts w:cs="Arial"/>
+              </w:rPr>
+              <w:t>Samsung Galaxy J7 PRO</w:t>
+            </w:r>
           </w:p>
         </w:tc>
         <w:tc>
@@ -11043,6 +11281,48 @@
                 <w:rFonts w:cs="Arial"/>
               </w:rPr>
             </w:pPr>
+            <w:r>
+              <w:rPr>
+                <w:rFonts w:cs="Arial"/>
+              </w:rPr>
+              <w:t>C</w:t>
+            </w:r>
+            <w:r>
+              <w:rPr>
+                <w:rFonts w:cs="Arial"/>
+              </w:rPr>
+              <w:t xml:space="preserve">herry </w:t>
+            </w:r>
+            <w:r>
+              <w:rPr>
+                <w:rFonts w:cs="Arial"/>
+              </w:rPr>
+              <w:t>M</w:t>
+            </w:r>
+            <w:r>
+              <w:rPr>
+                <w:rFonts w:cs="Arial"/>
+              </w:rPr>
+              <w:t>obile</w:t>
+            </w:r>
+            <w:r>
+              <w:rPr>
+                <w:rFonts w:cs="Arial"/>
+              </w:rPr>
+              <w:t xml:space="preserve"> F</w:t>
+            </w:r>
+            <w:r>
+              <w:rPr>
+                <w:rFonts w:cs="Arial"/>
+              </w:rPr>
+              <w:t>lare P</w:t>
+            </w:r>
+            <w:r>
+              <w:rPr>
+                <w:rFonts w:cs="Arial"/>
+              </w:rPr>
+              <w:t>1</w:t>
+            </w:r>
           </w:p>
         </w:tc>
         <w:tc>
@@ -11156,6 +11436,12 @@
                 <w:rFonts w:cs="Arial"/>
               </w:rPr>
             </w:pPr>
+            <w:r>
+              <w:rPr>
+                <w:rFonts w:cs="Arial"/>
+              </w:rPr>
+              <w:t>Nubia M2 LITE</w:t>
+            </w:r>
           </w:p>
         </w:tc>
         <w:tc>
@@ -11269,6 +11555,20 @@
                 <w:rFonts w:cs="Arial"/>
               </w:rPr>
             </w:pPr>
+            <w:proofErr w:type="spellStart"/>
+            <w:r>
+              <w:rPr>
+                <w:rFonts w:cs="Arial"/>
+              </w:rPr>
+              <w:t>Doogee</w:t>
+            </w:r>
+            <w:proofErr w:type="spellEnd"/>
+            <w:r>
+              <w:rPr>
+                <w:rFonts w:cs="Arial"/>
+              </w:rPr>
+              <w:t xml:space="preserve"> Shoot 2</w:t>
+            </w:r>
           </w:p>
         </w:tc>
         <w:tc>
@@ -11382,6 +11682,24 @@
                 <w:rFonts w:cs="Arial"/>
               </w:rPr>
             </w:pPr>
+            <w:r>
+              <w:rPr>
+                <w:rFonts w:cs="Arial"/>
+              </w:rPr>
+              <w:t>LG V20</w:t>
+            </w:r>
+            <w:r>
+              <w:rPr>
+                <w:rFonts w:cs="Arial"/>
+              </w:rPr>
+              <w:t xml:space="preserve"> </w:t>
+            </w:r>
+            <w:r>
+              <w:rPr>
+                <w:rFonts w:cs="Arial"/>
+              </w:rPr>
+              <w:t>H990</w:t>
+            </w:r>
           </w:p>
         </w:tc>
         <w:tc>
@@ -11495,6 +11813,14 @@
                 <w:rFonts w:cs="Arial"/>
               </w:rPr>
             </w:pPr>
+            <w:r>
+              <w:rPr>
+                <w:rFonts w:cs="Arial"/>
+              </w:rPr>
+              <w:t>DOK A5</w:t>
+            </w:r>
+            <w:bookmarkStart w:id="104" w:name="_GoBack"/>
+            <w:bookmarkEnd w:id="104"/>
           </w:p>
         </w:tc>
         <w:tc>
@@ -11665,7 +11991,7 @@
       <w:rPr>
         <w:noProof/>
       </w:rPr>
-      <w:t>18</w:t>
+      <w:t>20</w:t>
     </w:r>
     <w:r>
       <w:rPr>
@@ -15406,7 +15732,7 @@
 </file>
 
 <file path=customXml/itemProps1.xml><?xml version="1.0" encoding="utf-8"?>
-<ds:datastoreItem xmlns:ds="http://schemas.openxmlformats.org/officeDocument/2006/customXml" ds:itemID="{797B2D4B-90A6-4E03-BE36-3A9A195BBDC1}">
+<ds:datastoreItem xmlns:ds="http://schemas.openxmlformats.org/officeDocument/2006/customXml" ds:itemID="{361F6B40-8505-49E7-93F9-CA5B5AD2D301}">
   <ds:schemaRefs>
     <ds:schemaRef ds:uri="http://schemas.openxmlformats.org/officeDocument/2006/bibliography"/>
   </ds:schemaRefs>

</xml_diff>

<commit_message>
Added some more info in intro and bg, added justification on price, rating, and reviews in synthesis
</commit_message>
<xml_diff>
--- a/[]thesis 1-3.docx
+++ b/[]thesis 1-3.docx
@@ -3974,7 +3974,43 @@
         <w:rPr>
           <w:rFonts w:cs="Arial"/>
         </w:rPr>
-        <w:t xml:space="preserve">, 1998). Everything is being digitalized as for our communication and work-processes, and with the use of the internet and its rapid development, delivery systems are getting more and more popular alongside of online shopping websites (OSW). With that being said, it has great effect on us, Filipinos, especially modern Filipina buy products on the internet through OSW. </w:t>
+        <w:t>, 1998). Everything is being digitalized as for our communication and work-processes, and with the use of the internet and its rapid development, delivery systems are getting more and more popular alongside of online shopping websites (OSW</w:t>
+      </w:r>
+      <w:r>
+        <w:rPr>
+          <w:rFonts w:cs="Arial"/>
+        </w:rPr>
+        <w:t>s</w:t>
+      </w:r>
+      <w:r>
+        <w:rPr>
+          <w:rFonts w:cs="Arial"/>
+        </w:rPr>
+        <w:t>). With that being said, it has great effect on us, Filipinos, especially modern Filipina</w:t>
+      </w:r>
+      <w:r>
+        <w:rPr>
+          <w:rFonts w:cs="Arial"/>
+        </w:rPr>
+        <w:t xml:space="preserve"> who</w:t>
+      </w:r>
+      <w:r>
+        <w:rPr>
+          <w:rFonts w:cs="Arial"/>
+        </w:rPr>
+        <w:t xml:space="preserve"> buy products on the internet through OSW</w:t>
+      </w:r>
+      <w:r>
+        <w:rPr>
+          <w:rFonts w:cs="Arial"/>
+        </w:rPr>
+        <w:t>s</w:t>
+      </w:r>
+      <w:r>
+        <w:rPr>
+          <w:rFonts w:cs="Arial"/>
+        </w:rPr>
+        <w:t xml:space="preserve">. </w:t>
       </w:r>
     </w:p>
     <w:p>
@@ -3990,21 +4026,88 @@
         <w:rPr>
           <w:rFonts w:cs="Arial"/>
         </w:rPr>
-        <w:t xml:space="preserve">Most people all over the Philippines have access to the internet and they are still growing in numbers but there's a problem, how can we diminish the hard work process of search through many OSWs just to get the best deals? As a Filipino, I'm used to seeing my mother go through many store just to get the optimal price that fits in our budget, sometimes, we even come to a point of bargaining or asking the store to lower the price if we're going to buy bulk of their products. Users would search for many websites to compare and </w:t>
+        <w:t xml:space="preserve">Most people all over the Philippines have access to the internet and they are still growing in numbers but there's a problem, how can we diminish the hard work process of search through many OSWs just to get the best deals? As a Filipino, I'm used to seeing my mother go through many store just to get the optimal price that fits in our budget, sometimes, we even come to a point of bargaining or asking the store to lower the price if we're going to buy bulk of their products. </w:t>
+      </w:r>
+      <w:r>
+        <w:rPr>
+          <w:rFonts w:cs="Arial"/>
+        </w:rPr>
+        <w:t>Similarly, E-Shoppers</w:t>
+      </w:r>
+      <w:r>
+        <w:rPr>
+          <w:rFonts w:cs="Arial"/>
+        </w:rPr>
+        <w:t xml:space="preserve"> would search for many </w:t>
+      </w:r>
+      <w:r>
+        <w:rPr>
+          <w:rFonts w:cs="Arial"/>
+        </w:rPr>
+        <w:t xml:space="preserve">online shopping </w:t>
+      </w:r>
+      <w:r>
+        <w:rPr>
+          <w:rFonts w:cs="Arial"/>
+        </w:rPr>
+        <w:t>websites</w:t>
+      </w:r>
+      <w:r>
+        <w:rPr>
+          <w:rFonts w:cs="Arial"/>
+        </w:rPr>
+        <w:t xml:space="preserve"> like Amazon and </w:t>
       </w:r>
       <w:proofErr w:type="spellStart"/>
       <w:r>
         <w:rPr>
           <w:rFonts w:cs="Arial"/>
         </w:rPr>
-        <w:t>analyze</w:t>
+        <w:t>Lazada</w:t>
       </w:r>
       <w:proofErr w:type="spellEnd"/>
       <w:r>
         <w:rPr>
           <w:rFonts w:cs="Arial"/>
         </w:rPr>
+        <w:t xml:space="preserve"> to compare and </w:t>
+      </w:r>
+      <w:r>
+        <w:rPr>
+          <w:rFonts w:cs="Arial"/>
+        </w:rPr>
+        <w:t>analyse</w:t>
+      </w:r>
+      <w:r>
+        <w:rPr>
+          <w:rFonts w:cs="Arial"/>
+        </w:rPr>
         <w:t xml:space="preserve"> what is the best for their searched similar products, weighing in the reviews, quantity, and even quality just to make sure that they're making a good decision upon purchasing such product. </w:t>
+      </w:r>
+      <w:r>
+        <w:rPr>
+          <w:rFonts w:cs="Arial"/>
+        </w:rPr>
+        <w:t xml:space="preserve">Searching and rummaging through many OSWs is a tiresome job. The proposed solution helps the user to remove the users the problem of doing such a tiresome work by going through the process itself providing the user a single comparison interface page. Providing 3 ranked lists each sorted by highest </w:t>
+      </w:r>
+      <w:r>
+        <w:rPr>
+          <w:rFonts w:cs="Arial"/>
+        </w:rPr>
+        <w:lastRenderedPageBreak/>
+        <w:t xml:space="preserve">rating, by cheapest prices, and by the combination of the </w:t>
+      </w:r>
+      <w:r>
+        <w:rPr>
+          <w:rFonts w:cs="Arial"/>
+        </w:rPr>
+        <w:t>former two forming the best deals, respectively.</w:t>
+      </w:r>
+      <w:r>
+        <w:rPr>
+          <w:rFonts w:cs="Arial"/>
+        </w:rPr>
+        <w:t xml:space="preserve"> </w:t>
       </w:r>
     </w:p>
     <w:p>
@@ -4020,14 +4123,7 @@
         <w:rPr>
           <w:rFonts w:cs="Arial"/>
         </w:rPr>
-        <w:t xml:space="preserve">Alongside of many frameworks for building mobile and web applications, acquired data must be represented in a formal and understandable way for users to grasp in first glance the importance of this study. Visualizing dynamic data in a user-friendly interface can make </w:t>
-      </w:r>
-      <w:r>
-        <w:rPr>
-          <w:rFonts w:cs="Arial"/>
-        </w:rPr>
-        <w:lastRenderedPageBreak/>
-        <w:t>users comprehend easily the content of the acquired unstructured data sets. Therefore, the researchers decided to develop a system to help with troubled online shoppers (OS).</w:t>
+        <w:t>Alongside of many frameworks for building mobile and web applications, acquired data must be represented in a formal and understandable way for users to grasp in first glance the importance of this study. Visualizing dynamic data in a user-friendly interface can make users comprehend easily the content of the acquired unstructured data sets. Therefore, the researchers decided to develop a system to help with troubled online shoppers (OS).</w:t>
       </w:r>
     </w:p>
     <w:p>
@@ -4080,7 +4176,15 @@
         <w:rPr>
           <w:rFonts w:cs="Arial"/>
         </w:rPr>
-        <w:t>Most Filipino shoppers have a hard time jumping to another store into other store just to find the best deals of their wanted product, may it be a new pair of shoes, shining jeans, or maybe a newly released branded cap. As much as we can, we bargain, bargain, and bargain. Most modern Filipino women would go to mall after mall just to buy off on-sale product which is also true for old-fashion mothers who would prefer to bargain just to get deals from their market suppliers. In today’s technological advantage, many shoppers prefer e-commerce as their mode of shopping (</w:t>
+        <w:t>Most Filipino shoppers have a hard time jumping to another store into other store just to find the best deals of their wanted product, may it be a new pair of shoes, shining jeans, or maybe a newly released branded cap. As much as we can, we bargain, bargain, and bargain. Most modern Filipino wom</w:t>
+      </w:r>
+      <w:bookmarkStart w:id="8" w:name="_GoBack"/>
+      <w:bookmarkEnd w:id="8"/>
+      <w:r>
+        <w:rPr>
+          <w:rFonts w:cs="Arial"/>
+        </w:rPr>
+        <w:t>en would go to mall after mall just to buy off on-sale product which is also true for old-fashion mothers who would prefer to bargain just to get deals from their market suppliers. In today’s technological advantage, many shoppers prefer e-commerce as their mode of shopping (</w:t>
       </w:r>
       <w:proofErr w:type="spellStart"/>
       <w:r>
@@ -4094,7 +4198,31 @@
         <w:rPr>
           <w:rFonts w:cs="Arial"/>
         </w:rPr>
-        <w:t xml:space="preserve">, 2017), primarily because internet is easy to access and buying is just a click away. </w:t>
+        <w:t xml:space="preserve">, 2017), primarily because internet is easy to access and buying is just a </w:t>
+      </w:r>
+      <w:r>
+        <w:rPr>
+          <w:rFonts w:cs="Arial"/>
+        </w:rPr>
+        <w:t xml:space="preserve">few </w:t>
+      </w:r>
+      <w:r>
+        <w:rPr>
+          <w:rFonts w:cs="Arial"/>
+        </w:rPr>
+        <w:t>click</w:t>
+      </w:r>
+      <w:r>
+        <w:rPr>
+          <w:rFonts w:cs="Arial"/>
+        </w:rPr>
+        <w:t>s</w:t>
+      </w:r>
+      <w:r>
+        <w:rPr>
+          <w:rFonts w:cs="Arial"/>
+        </w:rPr>
+        <w:t xml:space="preserve"> away. </w:t>
       </w:r>
     </w:p>
     <w:p>
@@ -4126,6 +4254,19 @@
         </w:rPr>
         <w:t>, 2014) even in the most trusted OSWs.</w:t>
       </w:r>
+      <w:r>
+        <w:rPr>
+          <w:rFonts w:cs="Arial"/>
+        </w:rPr>
+        <w:t xml:space="preserve"> As for saving, it is no wonder that getting the less payment </w:t>
+      </w:r>
+      <w:r>
+        <w:rPr>
+          <w:rFonts w:cs="Arial"/>
+        </w:rPr>
+        <w:lastRenderedPageBreak/>
+        <w:t>is the best. Some men would pay double just to get the product they want as they deemed it worth it. Ratings and reviews comes into play as helpful elements in deciding on what to buy on the store.</w:t>
+      </w:r>
     </w:p>
     <w:p>
       <w:pPr>
@@ -4154,23 +4295,14 @@
         <w:rPr>
           <w:rFonts w:cs="Arial"/>
         </w:rPr>
-        <w:t xml:space="preserve"> or shapes around. Both became one of the major tools in life for differentiating and comparing. In today's application of visualization, one of the tools it is used for, when it comes to websites and computer applications, is helping the users' on their experiences. It </w:t>
-      </w:r>
-      <w:r>
-        <w:rPr>
-          <w:rFonts w:cs="Arial"/>
-        </w:rPr>
-        <w:lastRenderedPageBreak/>
-        <w:t xml:space="preserve">help them in the form of 'navigation', or even the </w:t>
-      </w:r>
-      <w:proofErr w:type="spellStart"/>
-      <w:r>
-        <w:rPr>
-          <w:rFonts w:cs="Arial"/>
-        </w:rPr>
-        <w:t>color</w:t>
-      </w:r>
-      <w:proofErr w:type="spellEnd"/>
+        <w:t xml:space="preserve"> or shapes around. Both became one of the major tools in life for differentiating and comparing. In today's application of visualization, one of the tools it is used for, when it comes to websites and computer applications, is helping the users' on their experiences. It help them in the form of 'navigation', or even the </w:t>
+      </w:r>
+      <w:r>
+        <w:rPr>
+          <w:rFonts w:cs="Arial"/>
+        </w:rPr>
+        <w:t>colour</w:t>
+      </w:r>
       <w:r>
         <w:rPr>
           <w:rFonts w:cs="Arial"/>
@@ -4193,14 +4325,12 @@
         </w:rPr>
         <w:t xml:space="preserve">With the visualization as the main part of knowing, and criticizing, and differentiating can be implemented in a decision-support system in which </w:t>
       </w:r>
-      <w:proofErr w:type="spellStart"/>
-      <w:r>
-        <w:rPr>
-          <w:rFonts w:cs="Arial"/>
-        </w:rPr>
-        <w:t>colors</w:t>
-      </w:r>
-      <w:proofErr w:type="spellEnd"/>
+      <w:r>
+        <w:rPr>
+          <w:rFonts w:cs="Arial"/>
+        </w:rPr>
+        <w:t>colours</w:t>
+      </w:r>
       <w:r>
         <w:rPr>
           <w:rFonts w:cs="Arial"/>
@@ -4228,7 +4358,7 @@
           <w:szCs w:val="22"/>
         </w:rPr>
       </w:pPr>
-      <w:bookmarkStart w:id="8" w:name="_Toc493843915"/>
+      <w:bookmarkStart w:id="9" w:name="_Toc493843915"/>
       <w:r>
         <w:rPr>
           <w:rFonts w:cs="Arial"/>
@@ -4243,7 +4373,7 @@
         </w:rPr>
         <w:t>he Problem</w:t>
       </w:r>
-      <w:bookmarkEnd w:id="8"/>
+      <w:bookmarkEnd w:id="9"/>
     </w:p>
     <w:p>
       <w:pPr>
@@ -4281,21 +4411,18 @@
           <w:rFonts w:cs="Arial"/>
         </w:rPr>
         <w:tab/>
-        <w:t xml:space="preserve">Using the </w:t>
-      </w:r>
-      <w:proofErr w:type="spellStart"/>
-      <w:r>
-        <w:rPr>
-          <w:rFonts w:cs="Arial"/>
-        </w:rPr>
-        <w:t>Apriori</w:t>
-      </w:r>
-      <w:proofErr w:type="spellEnd"/>
-      <w:r>
-        <w:rPr>
-          <w:rFonts w:cs="Arial"/>
-        </w:rPr>
-        <w:t xml:space="preserve"> algorithm, what is the accuracy of getting the relevant data from online shopping websites?</w:t>
+      </w:r>
+      <w:r>
+        <w:rPr>
+          <w:rFonts w:cs="Arial"/>
+        </w:rPr>
+        <w:t>Using web scraper, what</w:t>
+      </w:r>
+      <w:r>
+        <w:rPr>
+          <w:rFonts w:cs="Arial"/>
+        </w:rPr>
+        <w:t xml:space="preserve"> is the accuracy of getting the relevant data from online shopping websites?</w:t>
       </w:r>
     </w:p>
     <w:p>
@@ -4352,6 +4479,7 @@
         <w:rPr>
           <w:rFonts w:cs="Arial"/>
         </w:rPr>
+        <w:lastRenderedPageBreak/>
         <w:t>a.</w:t>
       </w:r>
       <w:r>
@@ -4403,7 +4531,13 @@
           <w:rFonts w:cs="Arial"/>
         </w:rPr>
         <w:tab/>
-        <w:t>What is the average degree of maximizing graph in plotting the best deals?</w:t>
+        <w:t>What is the a</w:t>
+      </w:r>
+      <w:r>
+        <w:rPr>
+          <w:rFonts w:cs="Arial"/>
+        </w:rPr>
+        <w:t>ccuracy of using scatter plot in the correlation of price and ratings?</w:t>
       </w:r>
     </w:p>
     <w:p>
@@ -4416,16 +4550,15 @@
           <w:szCs w:val="22"/>
         </w:rPr>
       </w:pPr>
-      <w:bookmarkStart w:id="9" w:name="_Toc493843916"/>
+      <w:bookmarkStart w:id="10" w:name="_Toc493843916"/>
       <w:r>
         <w:rPr>
           <w:rFonts w:cs="Arial"/>
           <w:szCs w:val="22"/>
         </w:rPr>
-        <w:lastRenderedPageBreak/>
         <w:t>Theoretical/Conceptual Framework</w:t>
       </w:r>
-      <w:bookmarkEnd w:id="9"/>
+      <w:bookmarkEnd w:id="10"/>
     </w:p>
     <w:p>
       <w:pPr>
@@ -4437,7 +4570,7 @@
           <w:szCs w:val="22"/>
         </w:rPr>
       </w:pPr>
-      <w:bookmarkStart w:id="10" w:name="_Toc493843917"/>
+      <w:bookmarkStart w:id="11" w:name="_Toc493843917"/>
       <w:r>
         <w:rPr>
           <w:rFonts w:cs="Arial"/>
@@ -4445,7 +4578,7 @@
         </w:rPr>
         <w:t>Theoretical Framework</w:t>
       </w:r>
-      <w:bookmarkEnd w:id="10"/>
+      <w:bookmarkEnd w:id="11"/>
     </w:p>
     <w:p>
       <w:pPr>
@@ -4457,7 +4590,7 @@
           <w:noProof/>
         </w:rPr>
       </w:pPr>
-      <w:bookmarkStart w:id="11" w:name="_Toc492890841"/>
+      <w:bookmarkStart w:id="12" w:name="_Toc492890841"/>
       <w:r>
         <w:rPr>
           <w:rFonts w:cs="Arial"/>
@@ -4514,8 +4647,8 @@
           </wp:inline>
         </w:drawing>
       </w:r>
-      <w:bookmarkStart w:id="12" w:name="_Toc492890842"/>
-      <w:bookmarkEnd w:id="11"/>
+      <w:bookmarkStart w:id="13" w:name="_Toc492890842"/>
+      <w:bookmarkEnd w:id="12"/>
     </w:p>
     <w:p>
       <w:pPr>
@@ -4528,10 +4661,10 @@
           <w:szCs w:val="22"/>
         </w:rPr>
       </w:pPr>
-      <w:bookmarkStart w:id="13" w:name="_Toc493841386"/>
-      <w:bookmarkStart w:id="14" w:name="_Toc493843918"/>
-      <w:bookmarkStart w:id="15" w:name="_Toc500149897"/>
-      <w:bookmarkStart w:id="16" w:name="_Toc500149948"/>
+      <w:bookmarkStart w:id="14" w:name="_Toc493841386"/>
+      <w:bookmarkStart w:id="15" w:name="_Toc493843918"/>
+      <w:bookmarkStart w:id="16" w:name="_Toc500149897"/>
+      <w:bookmarkStart w:id="17" w:name="_Toc500149948"/>
       <w:r>
         <w:rPr>
           <w:rFonts w:cs="Arial"/>
@@ -4556,11 +4689,11 @@
         </w:rPr>
         <w:t>System Theory Framework</w:t>
       </w:r>
-      <w:bookmarkEnd w:id="12"/>
       <w:bookmarkEnd w:id="13"/>
       <w:bookmarkEnd w:id="14"/>
       <w:bookmarkEnd w:id="15"/>
       <w:bookmarkEnd w:id="16"/>
+      <w:bookmarkEnd w:id="17"/>
     </w:p>
     <w:p>
       <w:pPr>
@@ -4618,7 +4751,7 @@
           <w:szCs w:val="22"/>
         </w:rPr>
       </w:pPr>
-      <w:bookmarkStart w:id="17" w:name="_Toc493843919"/>
+      <w:bookmarkStart w:id="18" w:name="_Toc493843919"/>
       <w:r>
         <w:rPr>
           <w:rFonts w:cs="Arial"/>
@@ -4626,7 +4759,7 @@
         </w:rPr>
         <w:t>Conceptual Framework</w:t>
       </w:r>
-      <w:bookmarkEnd w:id="17"/>
+      <w:bookmarkEnd w:id="18"/>
     </w:p>
     <w:p>
       <w:pPr>
@@ -4654,6 +4787,12 @@
           <w:rFonts w:cs="Arial"/>
         </w:rPr>
         <w:t xml:space="preserve"> shows the conceptual framework of the system where the user’s search terms are the input data. The processes are getting the data from OSW and filtering out redundant data. The output data are the collection of best deals.</w:t>
+      </w:r>
+      <w:r>
+        <w:rPr>
+          <w:rFonts w:cs="Arial"/>
+        </w:rPr>
+        <w:t xml:space="preserve">  </w:t>
       </w:r>
     </w:p>
     <w:p>
@@ -4917,13 +5056,13 @@
           <w:lang w:val="en-US" w:eastAsia="en-PH"/>
         </w:rPr>
       </w:pPr>
-      <w:bookmarkStart w:id="18" w:name="_Toc492890845"/>
-      <w:bookmarkStart w:id="19" w:name="_Toc493841184"/>
-      <w:bookmarkStart w:id="20" w:name="_Toc493841491"/>
-      <w:bookmarkStart w:id="21" w:name="_Toc493843920"/>
-      <w:bookmarkStart w:id="22" w:name="_Toc500149719"/>
-      <w:bookmarkStart w:id="23" w:name="_Toc500149898"/>
-      <w:bookmarkStart w:id="24" w:name="_Toc500149949"/>
+      <w:bookmarkStart w:id="19" w:name="_Toc492890845"/>
+      <w:bookmarkStart w:id="20" w:name="_Toc493841184"/>
+      <w:bookmarkStart w:id="21" w:name="_Toc493841491"/>
+      <w:bookmarkStart w:id="22" w:name="_Toc493843920"/>
+      <w:bookmarkStart w:id="23" w:name="_Toc500149719"/>
+      <w:bookmarkStart w:id="24" w:name="_Toc500149898"/>
+      <w:bookmarkStart w:id="25" w:name="_Toc500149949"/>
       <w:r>
         <w:rPr>
           <w:rFonts w:cs="Arial"/>
@@ -4964,13 +5103,13 @@
         </w:rPr>
         <w:t>Conceptual Framework of the System</w:t>
       </w:r>
-      <w:bookmarkEnd w:id="18"/>
       <w:bookmarkEnd w:id="19"/>
       <w:bookmarkEnd w:id="20"/>
       <w:bookmarkEnd w:id="21"/>
       <w:bookmarkEnd w:id="22"/>
       <w:bookmarkEnd w:id="23"/>
       <w:bookmarkEnd w:id="24"/>
+      <w:bookmarkEnd w:id="25"/>
     </w:p>
     <w:p>
       <w:pPr>
@@ -4990,7 +5129,7 @@
           <w:szCs w:val="22"/>
         </w:rPr>
       </w:pPr>
-      <w:bookmarkStart w:id="25" w:name="_Toc493843921"/>
+      <w:bookmarkStart w:id="26" w:name="_Toc493843921"/>
       <w:r>
         <w:rPr>
           <w:rFonts w:cs="Arial"/>
@@ -5005,8 +5144,8 @@
         </w:rPr>
         <w:t>he Study</w:t>
       </w:r>
-      <w:bookmarkStart w:id="26" w:name="_Toc492890847"/>
-      <w:bookmarkEnd w:id="25"/>
+      <w:bookmarkStart w:id="27" w:name="_Toc492890847"/>
+      <w:bookmarkEnd w:id="26"/>
     </w:p>
     <w:p>
       <w:pPr>
@@ -5113,8 +5252,8 @@
           <w:szCs w:val="22"/>
         </w:rPr>
       </w:pPr>
-      <w:bookmarkStart w:id="27" w:name="_Toc493843922"/>
-      <w:bookmarkEnd w:id="26"/>
+      <w:bookmarkStart w:id="28" w:name="_Toc493843922"/>
+      <w:bookmarkEnd w:id="27"/>
       <w:r>
         <w:rPr>
           <w:rFonts w:cs="Arial"/>
@@ -5129,7 +5268,7 @@
         </w:rPr>
         <w:t>he Study</w:t>
       </w:r>
-      <w:bookmarkEnd w:id="27"/>
+      <w:bookmarkEnd w:id="28"/>
     </w:p>
     <w:p>
       <w:pPr>
@@ -5289,7 +5428,7 @@
           <w:szCs w:val="22"/>
         </w:rPr>
       </w:pPr>
-      <w:bookmarkStart w:id="28" w:name="_Toc493843923"/>
+      <w:bookmarkStart w:id="29" w:name="_Toc493843923"/>
       <w:r>
         <w:rPr>
           <w:rFonts w:cs="Arial"/>
@@ -5297,7 +5436,7 @@
         </w:rPr>
         <w:t>DEFINITION OF TERMS</w:t>
       </w:r>
-      <w:bookmarkEnd w:id="28"/>
+      <w:bookmarkEnd w:id="29"/>
     </w:p>
     <w:p>
       <w:pPr>
@@ -5414,7 +5553,7 @@
           <w:szCs w:val="22"/>
         </w:rPr>
       </w:pPr>
-      <w:bookmarkStart w:id="29" w:name="_Toc493843924"/>
+      <w:bookmarkStart w:id="30" w:name="_Toc493843924"/>
       <w:r>
         <w:rPr>
           <w:rFonts w:cs="Arial"/>
@@ -5472,7 +5611,7 @@
         </w:rPr>
         <w:t>LITERATURE</w:t>
       </w:r>
-      <w:bookmarkEnd w:id="29"/>
+      <w:bookmarkEnd w:id="30"/>
       <w:r>
         <w:rPr>
           <w:rFonts w:cs="Arial"/>
@@ -5497,19 +5636,18 @@
         </w:rPr>
         <w:t>This chapter discusses papers related to the study including Data Mining: its techniques, tools and application; visualization techniques; and shopping: physical shopping and its problems, OSWs and its problem and application of data mining in OSWs.</w:t>
       </w:r>
-      <w:bookmarkStart w:id="30" w:name="_Toc400155776"/>
-      <w:bookmarkStart w:id="31" w:name="_Toc400155934"/>
-      <w:bookmarkStart w:id="32" w:name="_Toc400155999"/>
-      <w:bookmarkStart w:id="33" w:name="_Toc460695046"/>
-      <w:bookmarkStart w:id="34" w:name="_Toc490688222"/>
-      <w:bookmarkStart w:id="35" w:name="_Toc490693226"/>
-      <w:bookmarkStart w:id="36" w:name="_Toc400155777"/>
-      <w:bookmarkStart w:id="37" w:name="_Toc400155935"/>
-      <w:bookmarkStart w:id="38" w:name="_Toc400156000"/>
-      <w:bookmarkStart w:id="39" w:name="_Toc460695047"/>
-      <w:bookmarkStart w:id="40" w:name="_Toc490688223"/>
-      <w:bookmarkStart w:id="41" w:name="_Toc490693227"/>
-      <w:bookmarkEnd w:id="30"/>
+      <w:bookmarkStart w:id="31" w:name="_Toc400155776"/>
+      <w:bookmarkStart w:id="32" w:name="_Toc400155934"/>
+      <w:bookmarkStart w:id="33" w:name="_Toc400155999"/>
+      <w:bookmarkStart w:id="34" w:name="_Toc460695046"/>
+      <w:bookmarkStart w:id="35" w:name="_Toc490688222"/>
+      <w:bookmarkStart w:id="36" w:name="_Toc490693226"/>
+      <w:bookmarkStart w:id="37" w:name="_Toc400155777"/>
+      <w:bookmarkStart w:id="38" w:name="_Toc400155935"/>
+      <w:bookmarkStart w:id="39" w:name="_Toc400156000"/>
+      <w:bookmarkStart w:id="40" w:name="_Toc460695047"/>
+      <w:bookmarkStart w:id="41" w:name="_Toc490688223"/>
+      <w:bookmarkStart w:id="42" w:name="_Toc490693227"/>
       <w:bookmarkEnd w:id="31"/>
       <w:bookmarkEnd w:id="32"/>
       <w:bookmarkEnd w:id="33"/>
@@ -5521,6 +5659,7 @@
       <w:bookmarkEnd w:id="39"/>
       <w:bookmarkEnd w:id="40"/>
       <w:bookmarkEnd w:id="41"/>
+      <w:bookmarkEnd w:id="42"/>
     </w:p>
     <w:p>
       <w:pPr>
@@ -5541,10 +5680,10 @@
           <w:vanish/>
         </w:rPr>
       </w:pPr>
-      <w:bookmarkStart w:id="42" w:name="_Toc493840806"/>
-      <w:bookmarkStart w:id="43" w:name="_Toc493843925"/>
-      <w:bookmarkEnd w:id="42"/>
+      <w:bookmarkStart w:id="43" w:name="_Toc493840806"/>
+      <w:bookmarkStart w:id="44" w:name="_Toc493843925"/>
       <w:bookmarkEnd w:id="43"/>
+      <w:bookmarkEnd w:id="44"/>
     </w:p>
     <w:p>
       <w:pPr>
@@ -5565,10 +5704,10 @@
           <w:vanish/>
         </w:rPr>
       </w:pPr>
-      <w:bookmarkStart w:id="44" w:name="_Toc493840807"/>
-      <w:bookmarkStart w:id="45" w:name="_Toc493843926"/>
-      <w:bookmarkEnd w:id="44"/>
+      <w:bookmarkStart w:id="45" w:name="_Toc493840807"/>
+      <w:bookmarkStart w:id="46" w:name="_Toc493843926"/>
       <w:bookmarkEnd w:id="45"/>
+      <w:bookmarkEnd w:id="46"/>
     </w:p>
     <w:p>
       <w:pPr>
@@ -5580,7 +5719,7 @@
           <w:szCs w:val="22"/>
         </w:rPr>
       </w:pPr>
-      <w:bookmarkStart w:id="46" w:name="_Toc493843927"/>
+      <w:bookmarkStart w:id="47" w:name="_Toc493843927"/>
       <w:r>
         <w:rPr>
           <w:rFonts w:cs="Arial"/>
@@ -5593,25 +5732,16 @@
           <w:rFonts w:cs="Arial"/>
           <w:szCs w:val="22"/>
         </w:rPr>
-        <w:t xml:space="preserve">elated Literature </w:t>
-      </w:r>
-      <w:proofErr w:type="gramStart"/>
+        <w:t>elated Literature a</w:t>
+      </w:r>
       <w:r>
         <w:rPr>
           <w:rFonts w:cs="Arial"/>
           <w:szCs w:val="22"/>
         </w:rPr>
-        <w:t>And</w:t>
-      </w:r>
-      <w:proofErr w:type="gramEnd"/>
-      <w:r>
-        <w:rPr>
-          <w:rFonts w:cs="Arial"/>
-          <w:szCs w:val="22"/>
-        </w:rPr>
-        <w:t xml:space="preserve"> Studies</w:t>
-      </w:r>
-      <w:bookmarkEnd w:id="46"/>
+        <w:t>nd Studies</w:t>
+      </w:r>
+      <w:bookmarkEnd w:id="47"/>
     </w:p>
     <w:p>
       <w:pPr>
@@ -6388,7 +6518,85 @@
         <w:rPr>
           <w:rFonts w:cs="Arial"/>
         </w:rPr>
-        <w:t xml:space="preserve"> and Amazon, and using web-crawling spider to scrape out unstructured data and organizing them to a meaningful data. They let the user input search terms that will display the comparing pair deals, successfully lessening the user's time for searching manually. Displaying it in a single-view page for users to view and pick what they desire. However, displaying and adding a table of comparison for such products still doesn't solve the problem of finding the best deals a site can offer. Finding the best deals have to account the reviews of other users, quality, quantity, and availability of the product.</w:t>
+        <w:t xml:space="preserve"> and Amazon, and using web-crawling spider to scrape out unstructured data and organizing them to a meaningful data. They let the user input search terms that will display the comparing pair deals, successfully lessening the user's time for </w:t>
+      </w:r>
+      <w:r>
+        <w:rPr>
+          <w:rFonts w:cs="Arial"/>
+        </w:rPr>
+        <w:t>looking in different browser tabs</w:t>
+      </w:r>
+      <w:r>
+        <w:rPr>
+          <w:rFonts w:cs="Arial"/>
+        </w:rPr>
+        <w:t xml:space="preserve">. Displaying it in a single-view page for users to view and pick what they desire. However, displaying and adding a table of comparison for such products still doesn't solve the problem </w:t>
+      </w:r>
+      <w:r>
+        <w:rPr>
+          <w:rFonts w:cs="Arial"/>
+        </w:rPr>
+        <w:t>of finding the best deals an OSW</w:t>
+      </w:r>
+      <w:r>
+        <w:rPr>
+          <w:rFonts w:cs="Arial"/>
+        </w:rPr>
+        <w:t xml:space="preserve"> can offer. Finding the best deals have to account the reviews of other users, quality, quantity, and availability of the product.</w:t>
+      </w:r>
+      <w:r>
+        <w:rPr>
+          <w:rFonts w:cs="Arial"/>
+        </w:rPr>
+        <w:t xml:space="preserve"> (</w:t>
+      </w:r>
+      <w:r>
+        <w:t>Mo, Z., Li, Y.-F. and Fan, P.</w:t>
+      </w:r>
+      <w:r>
+        <w:rPr>
+          <w:rFonts w:cs="Arial"/>
+        </w:rPr>
+        <w:t>, 2015)</w:t>
+      </w:r>
+    </w:p>
+    <w:p>
+      <w:pPr>
+        <w:spacing w:after="0" w:line="480" w:lineRule="auto"/>
+        <w:ind w:firstLine="720"/>
+        <w:jc w:val="both"/>
+        <w:rPr>
+          <w:rFonts w:cs="Arial"/>
+          <w:b/>
+        </w:rPr>
+      </w:pPr>
+      <w:r>
+        <w:rPr>
+          <w:rFonts w:cs="Arial"/>
+          <w:b/>
+        </w:rPr>
+        <w:t>B</w:t>
+      </w:r>
+      <w:r>
+        <w:rPr>
+          <w:rFonts w:cs="Arial"/>
+          <w:b/>
+        </w:rPr>
+        <w:t>ayesian</w:t>
+      </w:r>
+      <w:r>
+        <w:rPr>
+          <w:rFonts w:cs="Arial"/>
+          <w:b/>
+        </w:rPr>
+        <w:t xml:space="preserve"> E</w:t>
+      </w:r>
+      <w:r>
+        <w:rPr>
+          <w:rFonts w:cs="Arial"/>
+          <w:b/>
+        </w:rPr>
+        <w:t>stimation</w:t>
       </w:r>
     </w:p>
     <w:p>
@@ -6398,6 +6606,168 @@
         <w:jc w:val="both"/>
         <w:rPr>
           <w:rFonts w:cs="Arial"/>
+          <w:b/>
+        </w:rPr>
+      </w:pPr>
+      <w:r>
+        <w:rPr>
+          <w:rFonts w:cs="Arial"/>
+        </w:rPr>
+        <w:t>In order to avoid from bad product or service, consumers rely on product reviews by other consumers. Consumers automatically prejudge products on a five-star rating. This method is powerful and easy to understand but it can be mishandled when ranked since five-star ratings depends not only on the average number of stars but the average number of reviews. Take for example Product A with an average rating of 5 and a single review, and Product B with an average rating of 4 but has a hundred reviews. Not all cons Bayesian Estimation is an empirical metric that considers both average and number of reviews. This is done by using a probability distribution for each reviews given by a consumer on a specific product. By making a threshold parameter and taking a minimum number of ratings as a confidence for the threshold, a product is weighed according to the reviews it has received while still taking into consideration the true average of the product. Bayesian estimation is used</w:t>
+      </w:r>
+      <w:r>
+        <w:rPr>
+          <w:rFonts w:cs="Arial"/>
+        </w:rPr>
+        <w:t xml:space="preserve"> in review sites such as </w:t>
+      </w:r>
+      <w:proofErr w:type="spellStart"/>
+      <w:r>
+        <w:rPr>
+          <w:rFonts w:cs="Arial"/>
+        </w:rPr>
+        <w:t>IMDb</w:t>
+      </w:r>
+      <w:proofErr w:type="spellEnd"/>
+      <w:r>
+        <w:rPr>
+          <w:rFonts w:cs="Arial"/>
+        </w:rPr>
+        <w:t>.</w:t>
+      </w:r>
+    </w:p>
+    <w:p>
+      <w:pPr>
+        <w:spacing w:after="0" w:line="480" w:lineRule="auto"/>
+        <w:ind w:left="720" w:firstLine="720"/>
+        <w:jc w:val="both"/>
+        <w:rPr>
+          <w:rFonts w:cs="Arial"/>
+        </w:rPr>
+      </w:pPr>
+      <w:r>
+        <w:rPr>
+          <w:rFonts w:cs="Arial"/>
+        </w:rPr>
+        <w:t>http://cs.umd.edu/~bengfort/tutorials/computing-a-bayesian-estimate-of-star-rating-means/</w:t>
+      </w:r>
+    </w:p>
+    <w:p>
+      <w:pPr>
+        <w:spacing w:after="0" w:line="480" w:lineRule="auto"/>
+        <w:ind w:left="720" w:firstLine="720"/>
+        <w:jc w:val="both"/>
+        <w:rPr>
+          <w:rFonts w:cs="Arial"/>
+        </w:rPr>
+      </w:pPr>
+      <w:r>
+        <w:rPr>
+          <w:rFonts w:cs="Arial"/>
+        </w:rPr>
+        <w:lastRenderedPageBreak/>
+        <w:t>https://districtdatalabs.silvrback.com/computing-a-bayesia</w:t>
+      </w:r>
+      <w:r>
+        <w:rPr>
+          <w:rFonts w:cs="Arial"/>
+        </w:rPr>
+        <w:t>n-estimate-of-star-rating-means</w:t>
+      </w:r>
+    </w:p>
+    <w:p>
+      <w:pPr>
+        <w:spacing w:after="0" w:line="480" w:lineRule="auto"/>
+        <w:ind w:firstLine="720"/>
+        <w:jc w:val="both"/>
+        <w:rPr>
+          <w:rFonts w:cs="Arial"/>
+          <w:b/>
+        </w:rPr>
+      </w:pPr>
+      <w:r>
+        <w:rPr>
+          <w:rFonts w:cs="Arial"/>
+          <w:b/>
+        </w:rPr>
+        <w:t>Interleaving</w:t>
+      </w:r>
+    </w:p>
+    <w:p>
+      <w:pPr>
+        <w:spacing w:after="0" w:line="480" w:lineRule="auto"/>
+        <w:ind w:left="720" w:firstLine="720"/>
+        <w:jc w:val="both"/>
+        <w:rPr>
+          <w:rFonts w:cs="Arial"/>
+        </w:rPr>
+      </w:pPr>
+      <w:r>
+        <w:rPr>
+          <w:rFonts w:cs="Arial"/>
+        </w:rPr>
+        <w:t xml:space="preserve">In product information retrieval where there are different factors to consider such as price and reviews, they, of course, are ranked differently depending how it is filtered. In order to make data retrieval efficient, the approach is to compare both rankings and display a single ranked list to the user. Both ranking are interpreted in an unbiased way and presented to the user to be more interpretable. One way of interleaving is by </w:t>
+      </w:r>
+      <w:proofErr w:type="spellStart"/>
+      <w:r>
+        <w:rPr>
+          <w:rFonts w:cs="Arial"/>
+        </w:rPr>
+        <w:t>teamdraft</w:t>
+      </w:r>
+      <w:proofErr w:type="spellEnd"/>
+      <w:r>
+        <w:rPr>
+          <w:rFonts w:cs="Arial"/>
+        </w:rPr>
+        <w:t xml:space="preserve"> wherein in adapts the analogy of selecting teams in a sports match. This way, both ranks are considered equally appending each item on the interleaved list in a</w:t>
+      </w:r>
+      <w:r>
+        <w:rPr>
+          <w:rFonts w:cs="Arial"/>
+        </w:rPr>
+        <w:t>n</w:t>
+      </w:r>
+      <w:r>
+        <w:rPr>
+          <w:rFonts w:cs="Arial"/>
+        </w:rPr>
+        <w:t xml:space="preserve"> alternate manner.</w:t>
+      </w:r>
+    </w:p>
+    <w:p>
+      <w:pPr>
+        <w:spacing w:after="0" w:line="480" w:lineRule="auto"/>
+        <w:ind w:left="720" w:firstLine="720"/>
+        <w:jc w:val="both"/>
+        <w:rPr>
+          <w:rFonts w:cs="Arial"/>
+        </w:rPr>
+      </w:pPr>
+    </w:p>
+    <w:p>
+      <w:pPr>
+        <w:spacing w:after="0" w:line="480" w:lineRule="auto"/>
+        <w:ind w:left="720" w:firstLine="720"/>
+        <w:jc w:val="both"/>
+        <w:rPr>
+          <w:rFonts w:cs="Arial"/>
+        </w:rPr>
+      </w:pPr>
+      <w:r>
+        <w:rPr>
+          <w:rFonts w:cs="Arial"/>
+        </w:rPr>
+        <w:t>https://www.cs.cornell.edu/people/tj/publications/chapelle_etal_12a.pdf</w:t>
+      </w:r>
+    </w:p>
+    <w:p>
+      <w:pPr>
+        <w:spacing w:after="0" w:line="480" w:lineRule="auto"/>
+        <w:ind w:left="720" w:firstLine="720"/>
+        <w:jc w:val="both"/>
+        <w:rPr>
+          <w:rFonts w:cs="Arial"/>
         </w:rPr>
       </w:pPr>
     </w:p>
@@ -6411,7 +6781,7 @@
           <w:szCs w:val="22"/>
         </w:rPr>
       </w:pPr>
-      <w:bookmarkStart w:id="47" w:name="_Toc493843928"/>
+      <w:bookmarkStart w:id="48" w:name="_Toc493843928"/>
       <w:r>
         <w:rPr>
           <w:rFonts w:cs="Arial"/>
@@ -6426,7 +6796,7 @@
         </w:rPr>
         <w:t>he Study</w:t>
       </w:r>
-      <w:bookmarkEnd w:id="47"/>
+      <w:bookmarkEnd w:id="48"/>
     </w:p>
     <w:p>
       <w:pPr>
@@ -6469,7 +6839,143 @@
         <w:rPr>
           <w:rFonts w:cs="Arial"/>
         </w:rPr>
-        <w:t xml:space="preserve"> Pune University in where the users inputs two or more products to compare in a single page website. However, the main problem is that the users are required to search for such products for it to compare.  In this study, the researchers attempt to gather data from the leading OSWs automatically responding the search terms or input of the users. Using the input of the user, the system then will collect products related to the input from the OSWs and finally, displayed according to their ranking. As a decision support system, the system focuses on visualizing the products in a way that help convey the difference among the products as well as magnify the pros and cons.</w:t>
+        <w:t xml:space="preserve"> Pune University in where the users inputs two or more products to co</w:t>
+      </w:r>
+      <w:r>
+        <w:rPr>
+          <w:rFonts w:cs="Arial"/>
+        </w:rPr>
+        <w:t xml:space="preserve">mpare in a single page website. </w:t>
+      </w:r>
+      <w:r>
+        <w:rPr>
+          <w:rFonts w:cs="Arial"/>
+        </w:rPr>
+        <w:t xml:space="preserve">However, the main problem </w:t>
+      </w:r>
+      <w:r>
+        <w:rPr>
+          <w:rFonts w:cs="Arial"/>
+        </w:rPr>
+        <w:t xml:space="preserve">of Shah, et al.’s work </w:t>
+      </w:r>
+      <w:r>
+        <w:rPr>
+          <w:rFonts w:cs="Arial"/>
+        </w:rPr>
+        <w:t xml:space="preserve">is that the users are required to </w:t>
+      </w:r>
+      <w:r>
+        <w:rPr>
+          <w:rFonts w:cs="Arial"/>
+        </w:rPr>
+        <w:t xml:space="preserve">manually </w:t>
+      </w:r>
+      <w:r>
+        <w:rPr>
+          <w:rFonts w:cs="Arial"/>
+        </w:rPr>
+        <w:t>search</w:t>
+      </w:r>
+      <w:r>
+        <w:rPr>
+          <w:rFonts w:cs="Arial"/>
+        </w:rPr>
+        <w:t xml:space="preserve"> and add</w:t>
+      </w:r>
+      <w:r>
+        <w:rPr>
+          <w:rFonts w:cs="Arial"/>
+        </w:rPr>
+        <w:t xml:space="preserve"> </w:t>
+      </w:r>
+      <w:r>
+        <w:rPr>
+          <w:rFonts w:cs="Arial"/>
+        </w:rPr>
+        <w:t xml:space="preserve">the products for it to compare. </w:t>
+      </w:r>
+      <w:r>
+        <w:rPr>
+          <w:rFonts w:cs="Arial"/>
+        </w:rPr>
+        <w:t>Undisputedly, price is one of the considerations when people are trying to save money when buying a product. So is ratings and reviews as for considering the duration of use or the quality of the product</w:t>
+      </w:r>
+      <w:r>
+        <w:rPr>
+          <w:rFonts w:cs="Arial"/>
+        </w:rPr>
+        <w:t>.</w:t>
+      </w:r>
+      <w:r>
+        <w:rPr>
+          <w:rFonts w:cs="Arial"/>
+        </w:rPr>
+        <w:t xml:space="preserve"> It’s true that people looked up to reviews to see if it’s worth it or not.</w:t>
+      </w:r>
+      <w:r>
+        <w:rPr>
+          <w:rFonts w:cs="Arial"/>
+        </w:rPr>
+        <w:t xml:space="preserve"> </w:t>
+      </w:r>
+      <w:r>
+        <w:rPr>
+          <w:rFonts w:cs="Arial"/>
+        </w:rPr>
+        <w:t xml:space="preserve">In </w:t>
+      </w:r>
+      <w:r>
+        <w:t>this</w:t>
+      </w:r>
+      <w:r>
+        <w:rPr>
+          <w:rFonts w:cs="Arial"/>
+        </w:rPr>
+        <w:t xml:space="preserve"> study, the researchers attempt to gather data from the leading OSWs automatically responding the search terms or input of the users.</w:t>
+      </w:r>
+      <w:r>
+        <w:rPr>
+          <w:rFonts w:cs="Arial"/>
+        </w:rPr>
+        <w:t xml:space="preserve"> The researchers limited to OSWs with branches in the Philippines to remove</w:t>
+      </w:r>
+      <w:r>
+        <w:rPr>
+          <w:rFonts w:cs="Arial"/>
+        </w:rPr>
+        <w:t xml:space="preserve"> or reduce the cost of high </w:t>
+      </w:r>
+      <w:r>
+        <w:rPr>
+          <w:rFonts w:cs="Arial"/>
+        </w:rPr>
+        <w:t>delivery fee</w:t>
+      </w:r>
+      <w:r>
+        <w:rPr>
+          <w:rFonts w:cs="Arial"/>
+        </w:rPr>
+        <w:t xml:space="preserve"> </w:t>
+      </w:r>
+      <w:r>
+        <w:rPr>
+          <w:rFonts w:cs="Arial"/>
+        </w:rPr>
+        <w:t xml:space="preserve">for products from foreign </w:t>
+      </w:r>
+      <w:r>
+        <w:rPr>
+          <w:rFonts w:cs="Arial"/>
+        </w:rPr>
+        <w:lastRenderedPageBreak/>
+        <w:t xml:space="preserve">countries. </w:t>
+      </w:r>
+      <w:r>
+        <w:rPr>
+          <w:rFonts w:cs="Arial"/>
+        </w:rPr>
+        <w:t>Using the input of the user, the system then will collect products related to the input from the OSWs and finally, displayed according to their ranking. As a decision support system, the system focuses on visualizing the products in a way that help convey the difference among the products as well as magnify the pros and cons.</w:t>
       </w:r>
     </w:p>
     <w:p>
@@ -6491,43 +6997,72 @@
         <w:rPr>
           <w:rFonts w:cs="Arial"/>
         </w:rPr>
-        <w:t xml:space="preserve">he user, the researchers used </w:t>
-      </w:r>
-      <w:proofErr w:type="spellStart"/>
-      <w:r>
-        <w:rPr>
-          <w:rFonts w:cs="Arial"/>
-        </w:rPr>
-        <w:t>A</w:t>
-      </w:r>
-      <w:r>
-        <w:rPr>
-          <w:rFonts w:cs="Arial"/>
-        </w:rPr>
-        <w:t>priori</w:t>
-      </w:r>
-      <w:proofErr w:type="spellEnd"/>
-      <w:r>
-        <w:rPr>
-          <w:rFonts w:cs="Arial"/>
-        </w:rPr>
-        <w:t xml:space="preserve"> algorithm for getting the frequent relevant item sets. The prune data in will be then subjected to an algorithm called Interleaved ranking algorithm with Bayesian </w:t>
-      </w:r>
-      <w:r>
-        <w:rPr>
-          <w:rFonts w:cs="Arial"/>
-        </w:rPr>
-        <w:lastRenderedPageBreak/>
-        <w:t>estimation to find the best deals to be visualize in a single view page. For the visualization, the users can view graphs and statistics which can help in deciding on what to buy.</w:t>
-      </w:r>
-    </w:p>
-    <w:p>
-      <w:pPr>
-        <w:spacing w:after="0" w:line="480" w:lineRule="auto"/>
-        <w:jc w:val="center"/>
-        <w:rPr>
-          <w:rFonts w:cs="Arial"/>
-          <w:b/>
+        <w:t xml:space="preserve">he user, the researchers </w:t>
+      </w:r>
+      <w:proofErr w:type="gramStart"/>
+      <w:r>
+        <w:rPr>
+          <w:rFonts w:cs="Arial"/>
+        </w:rPr>
+        <w:t>used</w:t>
+      </w:r>
+      <w:proofErr w:type="gramEnd"/>
+      <w:r>
+        <w:rPr>
+          <w:rFonts w:cs="Arial"/>
+        </w:rPr>
+        <w:t xml:space="preserve"> </w:t>
+      </w:r>
+      <w:r>
+        <w:rPr>
+          <w:rFonts w:cs="Arial"/>
+        </w:rPr>
+        <w:t>web scraper</w:t>
+      </w:r>
+      <w:r>
+        <w:rPr>
+          <w:rFonts w:cs="Arial"/>
+        </w:rPr>
+        <w:t xml:space="preserve"> for </w:t>
+      </w:r>
+      <w:r>
+        <w:rPr>
+          <w:rFonts w:cs="Arial"/>
+        </w:rPr>
+        <w:t>acquiring</w:t>
+      </w:r>
+      <w:r>
+        <w:rPr>
+          <w:rFonts w:cs="Arial"/>
+        </w:rPr>
+        <w:t xml:space="preserve"> the frequent relevant item sets. The prune data in will be </w:t>
+      </w:r>
+      <w:r>
+        <w:rPr>
+          <w:rFonts w:cs="Arial"/>
+        </w:rPr>
+        <w:t xml:space="preserve">stored in the a database to remove repeating data or noise data </w:t>
+      </w:r>
+      <w:r>
+        <w:rPr>
+          <w:rFonts w:cs="Arial"/>
+        </w:rPr>
+        <w:t>then subjected to an algorithm called Interleaved ranking algorithm with Bayesian estimation to find the best deals to be visualize in a single view page. For the visualization, the users can view graphs and statistics which can help in deciding on what to buy.</w:t>
+      </w:r>
+      <w:r>
+        <w:rPr>
+          <w:rFonts w:cs="Arial"/>
+        </w:rPr>
+        <w:t xml:space="preserve"> </w:t>
+      </w:r>
+    </w:p>
+    <w:p>
+      <w:pPr>
+        <w:pStyle w:val="Heading1"/>
+        <w:spacing w:line="480" w:lineRule="auto"/>
+        <w:rPr>
+          <w:rFonts w:cs="Arial"/>
+          <w:b w:val="0"/>
         </w:rPr>
       </w:pPr>
       <w:r>
@@ -6539,7 +7074,6 @@
       <w:r>
         <w:rPr>
           <w:rFonts w:cs="Arial"/>
-          <w:b/>
         </w:rPr>
         <w:lastRenderedPageBreak/>
         <w:t>C</w:t>
@@ -6547,32 +7081,28 @@
       <w:r>
         <w:rPr>
           <w:rFonts w:cs="Arial"/>
-          <w:b/>
         </w:rPr>
         <w:t>hapter</w:t>
       </w:r>
       <w:r>
         <w:rPr>
           <w:rFonts w:cs="Arial"/>
-          <w:b/>
         </w:rPr>
         <w:t xml:space="preserve"> 3</w:t>
       </w:r>
       <w:r>
         <w:rPr>
           <w:rFonts w:cs="Arial"/>
-          <w:b/>
         </w:rPr>
         <w:br/>
       </w:r>
       <w:r>
         <w:rPr>
           <w:rFonts w:cs="Arial"/>
-          <w:b/>
         </w:rPr>
         <w:t>METHODOLOGY</w:t>
       </w:r>
-      <w:bookmarkStart w:id="48" w:name="_Toc492890867"/>
+      <w:bookmarkStart w:id="49" w:name="_Toc492890867"/>
     </w:p>
     <w:p>
       <w:pPr>
@@ -6589,25 +7119,24 @@
         </w:rPr>
         <w:t>This chapter defines the research methods used to conduct the study. It involves the research method that will be used, paradigm, system architecture and the data gathering procedure.</w:t>
       </w:r>
-      <w:bookmarkStart w:id="49" w:name="_Toc400155782"/>
-      <w:bookmarkStart w:id="50" w:name="_Toc400155940"/>
-      <w:bookmarkStart w:id="51" w:name="_Toc400156005"/>
-      <w:bookmarkStart w:id="52" w:name="_Toc460695052"/>
-      <w:bookmarkStart w:id="53" w:name="_Toc490688228"/>
-      <w:bookmarkStart w:id="54" w:name="_Toc490693232"/>
-      <w:bookmarkStart w:id="55" w:name="_Toc400155783"/>
-      <w:bookmarkStart w:id="56" w:name="_Toc400155941"/>
-      <w:bookmarkStart w:id="57" w:name="_Toc400156006"/>
-      <w:bookmarkStart w:id="58" w:name="_Toc460695053"/>
-      <w:bookmarkStart w:id="59" w:name="_Toc490688229"/>
-      <w:bookmarkStart w:id="60" w:name="_Toc490693233"/>
-      <w:bookmarkStart w:id="61" w:name="_Toc400155784"/>
-      <w:bookmarkStart w:id="62" w:name="_Toc400155942"/>
-      <w:bookmarkStart w:id="63" w:name="_Toc400156007"/>
-      <w:bookmarkStart w:id="64" w:name="_Toc460695054"/>
-      <w:bookmarkStart w:id="65" w:name="_Toc490688230"/>
-      <w:bookmarkStart w:id="66" w:name="_Toc490693234"/>
-      <w:bookmarkEnd w:id="48"/>
+      <w:bookmarkStart w:id="50" w:name="_Toc400155782"/>
+      <w:bookmarkStart w:id="51" w:name="_Toc400155940"/>
+      <w:bookmarkStart w:id="52" w:name="_Toc400156005"/>
+      <w:bookmarkStart w:id="53" w:name="_Toc460695052"/>
+      <w:bookmarkStart w:id="54" w:name="_Toc490688228"/>
+      <w:bookmarkStart w:id="55" w:name="_Toc490693232"/>
+      <w:bookmarkStart w:id="56" w:name="_Toc400155783"/>
+      <w:bookmarkStart w:id="57" w:name="_Toc400155941"/>
+      <w:bookmarkStart w:id="58" w:name="_Toc400156006"/>
+      <w:bookmarkStart w:id="59" w:name="_Toc460695053"/>
+      <w:bookmarkStart w:id="60" w:name="_Toc490688229"/>
+      <w:bookmarkStart w:id="61" w:name="_Toc490693233"/>
+      <w:bookmarkStart w:id="62" w:name="_Toc400155784"/>
+      <w:bookmarkStart w:id="63" w:name="_Toc400155942"/>
+      <w:bookmarkStart w:id="64" w:name="_Toc400156007"/>
+      <w:bookmarkStart w:id="65" w:name="_Toc460695054"/>
+      <w:bookmarkStart w:id="66" w:name="_Toc490688230"/>
+      <w:bookmarkStart w:id="67" w:name="_Toc490693234"/>
       <w:bookmarkEnd w:id="49"/>
       <w:bookmarkEnd w:id="50"/>
       <w:bookmarkEnd w:id="51"/>
@@ -6626,6 +7155,7 @@
       <w:bookmarkEnd w:id="64"/>
       <w:bookmarkEnd w:id="65"/>
       <w:bookmarkEnd w:id="66"/>
+      <w:bookmarkEnd w:id="67"/>
     </w:p>
     <w:p>
       <w:pPr>
@@ -6637,7 +7167,7 @@
           <w:szCs w:val="22"/>
         </w:rPr>
       </w:pPr>
-      <w:bookmarkStart w:id="67" w:name="_Toc493843929"/>
+      <w:bookmarkStart w:id="68" w:name="_Toc493843929"/>
       <w:r>
         <w:rPr>
           <w:rFonts w:cs="Arial"/>
@@ -6645,7 +7175,7 @@
         </w:rPr>
         <w:t>Research Design</w:t>
       </w:r>
-      <w:bookmarkEnd w:id="67"/>
+      <w:bookmarkEnd w:id="68"/>
     </w:p>
     <w:p>
       <w:pPr>
@@ -6690,7 +7220,7 @@
           <w:szCs w:val="22"/>
         </w:rPr>
       </w:pPr>
-      <w:bookmarkStart w:id="68" w:name="_Toc493843930"/>
+      <w:bookmarkStart w:id="69" w:name="_Toc493843930"/>
       <w:r>
         <w:rPr>
           <w:rFonts w:cs="Arial"/>
@@ -6705,7 +7235,7 @@
         </w:rPr>
         <w:t>f Data</w:t>
       </w:r>
-      <w:bookmarkEnd w:id="68"/>
+      <w:bookmarkEnd w:id="69"/>
     </w:p>
     <w:p>
       <w:pPr>
@@ -6747,7 +7277,7 @@
           <w:szCs w:val="22"/>
         </w:rPr>
       </w:pPr>
-      <w:bookmarkStart w:id="69" w:name="_Toc493843931"/>
+      <w:bookmarkStart w:id="70" w:name="_Toc493843931"/>
       <w:r>
         <w:rPr>
           <w:rFonts w:cs="Arial"/>
@@ -6756,7 +7286,7 @@
         <w:lastRenderedPageBreak/>
         <w:t>Instrumentation</w:t>
       </w:r>
-      <w:bookmarkEnd w:id="69"/>
+      <w:bookmarkEnd w:id="70"/>
     </w:p>
     <w:p>
       <w:pPr>
@@ -6768,7 +7298,7 @@
           <w:szCs w:val="22"/>
         </w:rPr>
       </w:pPr>
-      <w:bookmarkStart w:id="70" w:name="_Toc493843932"/>
+      <w:bookmarkStart w:id="71" w:name="_Toc493843932"/>
       <w:r>
         <w:rPr>
           <w:rFonts w:cs="Arial"/>
@@ -6776,7 +7306,7 @@
         </w:rPr>
         <w:t>Software/Hardware Tools</w:t>
       </w:r>
-      <w:bookmarkEnd w:id="70"/>
+      <w:bookmarkEnd w:id="71"/>
     </w:p>
     <w:p>
       <w:pPr>
@@ -6788,14 +7318,14 @@
           <w:szCs w:val="22"/>
         </w:rPr>
       </w:pPr>
-      <w:bookmarkStart w:id="71" w:name="_Toc493841185"/>
-      <w:bookmarkStart w:id="72" w:name="_Toc493841388"/>
-      <w:bookmarkStart w:id="73" w:name="_Toc493841492"/>
-      <w:bookmarkStart w:id="74" w:name="_Toc493843933"/>
-      <w:bookmarkStart w:id="75" w:name="_Toc500149720"/>
-      <w:bookmarkStart w:id="76" w:name="_Toc500149781"/>
-      <w:bookmarkStart w:id="77" w:name="_Toc500149899"/>
-      <w:bookmarkStart w:id="78" w:name="_Toc500149950"/>
+      <w:bookmarkStart w:id="72" w:name="_Toc493841185"/>
+      <w:bookmarkStart w:id="73" w:name="_Toc493841388"/>
+      <w:bookmarkStart w:id="74" w:name="_Toc493841492"/>
+      <w:bookmarkStart w:id="75" w:name="_Toc493843933"/>
+      <w:bookmarkStart w:id="76" w:name="_Toc500149720"/>
+      <w:bookmarkStart w:id="77" w:name="_Toc500149781"/>
+      <w:bookmarkStart w:id="78" w:name="_Toc500149899"/>
+      <w:bookmarkStart w:id="79" w:name="_Toc500149950"/>
       <w:r>
         <w:rPr>
           <w:rFonts w:cs="Arial"/>
@@ -6803,7 +7333,6 @@
         </w:rPr>
         <w:t>System Architecture</w:t>
       </w:r>
-      <w:bookmarkEnd w:id="71"/>
       <w:bookmarkEnd w:id="72"/>
       <w:bookmarkEnd w:id="73"/>
       <w:bookmarkEnd w:id="74"/>
@@ -6811,6 +7340,7 @@
       <w:bookmarkEnd w:id="76"/>
       <w:bookmarkEnd w:id="77"/>
       <w:bookmarkEnd w:id="78"/>
+      <w:bookmarkEnd w:id="79"/>
     </w:p>
     <w:p>
       <w:pPr>
@@ -6836,8 +7366,8 @@
         </w:rPr>
         <w:drawing>
           <wp:inline distT="0" distB="0" distL="0" distR="0" wp14:anchorId="40DE23A5" wp14:editId="250A398D">
-            <wp:extent cx="5057727" cy="4385310"/>
-            <wp:effectExtent l="0" t="0" r="0" b="0"/>
+            <wp:extent cx="5064229" cy="4387091"/>
+            <wp:effectExtent l="0" t="0" r="3175" b="0"/>
             <wp:docPr id="1" name="Picture 1"/>
             <wp:cNvGraphicFramePr>
               <a:graphicFrameLocks xmlns:a="http://schemas.openxmlformats.org/drawingml/2006/main" noChangeAspect="1"/>
@@ -6849,15 +7379,22 @@
                     <pic:cNvPr id="1" name=""/>
                     <pic:cNvPicPr/>
                   </pic:nvPicPr>
-                  <pic:blipFill rotWithShape="1">
-                    <a:blip r:embed="rId10"/>
-                    <a:srcRect l="31250" t="19100" r="24359" b="13625"/>
-                    <a:stretch/>
+                  <pic:blipFill>
+                    <a:blip r:embed="rId10">
+                      <a:extLst>
+                        <a:ext uri="{28A0092B-C50C-407E-A947-70E740481C1C}">
+                          <a14:useLocalDpi xmlns:a14="http://schemas.microsoft.com/office/drawing/2010/main" val="0"/>
+                        </a:ext>
+                      </a:extLst>
+                    </a:blip>
+                    <a:stretch>
+                      <a:fillRect/>
+                    </a:stretch>
                   </pic:blipFill>
                   <pic:spPr bwMode="auto">
                     <a:xfrm>
                       <a:off x="0" y="0"/>
-                      <a:ext cx="5064229" cy="4390947"/>
+                      <a:ext cx="5064229" cy="4387091"/>
                     </a:xfrm>
                     <a:prstGeom prst="rect">
                       <a:avLst/>
@@ -6889,11 +7426,11 @@
           <w:szCs w:val="22"/>
         </w:rPr>
       </w:pPr>
-      <w:bookmarkStart w:id="79" w:name="_Toc493841389"/>
-      <w:bookmarkStart w:id="80" w:name="_Toc493843934"/>
-      <w:bookmarkStart w:id="81" w:name="_Toc500149782"/>
-      <w:bookmarkStart w:id="82" w:name="_Toc500149900"/>
-      <w:bookmarkStart w:id="83" w:name="_Toc500149951"/>
+      <w:bookmarkStart w:id="80" w:name="_Toc493841389"/>
+      <w:bookmarkStart w:id="81" w:name="_Toc493843934"/>
+      <w:bookmarkStart w:id="82" w:name="_Toc500149782"/>
+      <w:bookmarkStart w:id="83" w:name="_Toc500149900"/>
+      <w:bookmarkStart w:id="84" w:name="_Toc500149951"/>
       <w:r>
         <w:rPr>
           <w:rFonts w:cs="Arial"/>
@@ -6918,11 +7455,11 @@
         </w:rPr>
         <w:t>System Architecture</w:t>
       </w:r>
-      <w:bookmarkEnd w:id="79"/>
       <w:bookmarkEnd w:id="80"/>
       <w:bookmarkEnd w:id="81"/>
       <w:bookmarkEnd w:id="82"/>
       <w:bookmarkEnd w:id="83"/>
+      <w:bookmarkEnd w:id="84"/>
     </w:p>
     <w:p/>
     <w:p>
@@ -6953,25 +7490,29 @@
         </w:rPr>
         <w:t xml:space="preserve">the specific items from OSWs. </w:t>
       </w:r>
-      <w:proofErr w:type="spellStart"/>
-      <w:r>
-        <w:rPr>
-          <w:rFonts w:cs="Arial"/>
-        </w:rPr>
-        <w:t>Ap</w:t>
-      </w:r>
-      <w:r>
-        <w:rPr>
-          <w:rFonts w:cs="Arial"/>
-        </w:rPr>
-        <w:t>riori</w:t>
-      </w:r>
-      <w:proofErr w:type="spellEnd"/>
-      <w:r>
-        <w:rPr>
-          <w:rFonts w:cs="Arial"/>
-        </w:rPr>
-        <w:t xml:space="preserve"> algorithm is used to maintain the relevance and consistency of the products that is searched. Each product will have its information extracted and stored in database.</w:t>
+      <w:r>
+        <w:rPr>
+          <w:rFonts w:cs="Arial"/>
+        </w:rPr>
+        <w:t>Using the Web Crawler to go to each OSWs, the Web Scraper will then mine relevant data</w:t>
+      </w:r>
+      <w:r>
+        <w:rPr>
+          <w:rFonts w:cs="Arial"/>
+        </w:rPr>
+        <w:t xml:space="preserve"> and stored</w:t>
+      </w:r>
+      <w:r>
+        <w:rPr>
+          <w:rFonts w:cs="Arial"/>
+        </w:rPr>
+        <w:t xml:space="preserve"> them</w:t>
+      </w:r>
+      <w:r>
+        <w:rPr>
+          <w:rFonts w:cs="Arial"/>
+        </w:rPr>
+        <w:t xml:space="preserve"> in database.</w:t>
       </w:r>
     </w:p>
     <w:p>
@@ -6988,14 +7529,130 @@
           <w:rFonts w:cs="Arial"/>
           <w:b/>
         </w:rPr>
+        <w:t>Data Analysis</w:t>
+      </w:r>
+      <w:r>
+        <w:rPr>
+          <w:rFonts w:cs="Arial"/>
+        </w:rPr>
+        <w:t xml:space="preserve">. After the </w:t>
+      </w:r>
+      <w:r>
+        <w:rPr>
+          <w:rFonts w:cs="Arial"/>
+        </w:rPr>
+        <w:t>Web Scraper is done storing the</w:t>
+      </w:r>
+      <w:r>
+        <w:rPr>
+          <w:rFonts w:cs="Arial"/>
+        </w:rPr>
+        <w:t xml:space="preserve"> relevant items </w:t>
+      </w:r>
+      <w:r>
+        <w:rPr>
+          <w:rFonts w:cs="Arial"/>
+        </w:rPr>
+        <w:t xml:space="preserve">in the </w:t>
+      </w:r>
+      <w:proofErr w:type="gramStart"/>
+      <w:r>
+        <w:rPr>
+          <w:rFonts w:cs="Arial"/>
+        </w:rPr>
+        <w:t>database</w:t>
+      </w:r>
+      <w:proofErr w:type="gramEnd"/>
+      <w:r>
+        <w:rPr>
+          <w:rFonts w:cs="Arial"/>
+        </w:rPr>
+        <w:t xml:space="preserve">, the items will be </w:t>
+      </w:r>
+      <w:r>
+        <w:rPr>
+          <w:rFonts w:cs="Arial"/>
+        </w:rPr>
+        <w:t>duplicated</w:t>
+      </w:r>
+      <w:r>
+        <w:rPr>
+          <w:rFonts w:cs="Arial"/>
+        </w:rPr>
+        <w:t xml:space="preserve"> in </w:t>
+      </w:r>
+      <w:r>
+        <w:rPr>
+          <w:rFonts w:cs="Arial"/>
+        </w:rPr>
+        <w:t>an exact duplicate set of two</w:t>
+      </w:r>
+      <w:r>
+        <w:rPr>
+          <w:rFonts w:cs="Arial"/>
+        </w:rPr>
+        <w:t xml:space="preserve"> namely set A </w:t>
+      </w:r>
+      <w:r>
+        <w:rPr>
+          <w:rFonts w:cs="Arial"/>
+        </w:rPr>
         <w:lastRenderedPageBreak/>
-        <w:t>Data Analysis</w:t>
-      </w:r>
-      <w:r>
-        <w:rPr>
-          <w:rFonts w:cs="Arial"/>
-        </w:rPr>
-        <w:t>. After the several amount of relevant items are stored, the items will be placed in two sets. One set will be sorted starting with the lowest price and another set will be sorted according to the Bayesian estimate of the reviews. These two sets will undergo through interleaved ranking to get the best deals from the two differently ranked sets.</w:t>
+        <w:t>and set B After computing the Bayesian estimate according to the ratings and reviews</w:t>
+      </w:r>
+      <w:r>
+        <w:rPr>
+          <w:rFonts w:cs="Arial"/>
+        </w:rPr>
+        <w:t xml:space="preserve">. </w:t>
+      </w:r>
+      <w:r>
+        <w:rPr>
+          <w:rFonts w:cs="Arial"/>
+        </w:rPr>
+        <w:t>S</w:t>
+      </w:r>
+      <w:r>
+        <w:rPr>
+          <w:rFonts w:cs="Arial"/>
+        </w:rPr>
+        <w:t>et</w:t>
+      </w:r>
+      <w:r>
+        <w:rPr>
+          <w:rFonts w:cs="Arial"/>
+        </w:rPr>
+        <w:t xml:space="preserve"> A</w:t>
+      </w:r>
+      <w:r>
+        <w:rPr>
+          <w:rFonts w:cs="Arial"/>
+        </w:rPr>
+        <w:t xml:space="preserve"> will be sorted starting with the lowest price and set</w:t>
+      </w:r>
+      <w:r>
+        <w:rPr>
+          <w:rFonts w:cs="Arial"/>
+        </w:rPr>
+        <w:t xml:space="preserve"> B</w:t>
+      </w:r>
+      <w:r>
+        <w:rPr>
+          <w:rFonts w:cs="Arial"/>
+        </w:rPr>
+        <w:t xml:space="preserve"> will be sorted according to the Bayesian estimate of the reviews. The two sets will undergo through interleaved ranking to get the </w:t>
+      </w:r>
+      <w:r>
+        <w:rPr>
+          <w:rFonts w:cs="Arial"/>
+        </w:rPr>
+        <w:t>ranked set</w:t>
+      </w:r>
+      <w:r>
+        <w:rPr>
+          <w:rFonts w:cs="Arial"/>
+        </w:rPr>
+        <w:t>.</w:t>
       </w:r>
     </w:p>
     <w:p>
@@ -7018,19 +7675,125 @@
         <w:rPr>
           <w:rFonts w:cs="Arial"/>
         </w:rPr>
-        <w:t>. The best deals will show results starting from the top ranked item down to the</w:t>
-      </w:r>
-      <w:r>
-        <w:rPr>
-          <w:rFonts w:cs="Arial"/>
-        </w:rPr>
-        <w:t xml:space="preserve"> tenth. Normalization method will be used to item values and will be plotted on to a graph</w:t>
-      </w:r>
-      <w:r>
-        <w:rPr>
-          <w:rFonts w:cs="Arial"/>
-        </w:rPr>
-        <w:t xml:space="preserve"> that will compare and show difference between the ranked products.</w:t>
+        <w:t xml:space="preserve">. </w:t>
+      </w:r>
+      <w:r>
+        <w:rPr>
+          <w:rFonts w:cs="Arial"/>
+        </w:rPr>
+        <w:t>After acquiring t</w:t>
+      </w:r>
+      <w:r>
+        <w:rPr>
+          <w:rFonts w:cs="Arial"/>
+        </w:rPr>
+        <w:t xml:space="preserve">he </w:t>
+      </w:r>
+      <w:r>
+        <w:rPr>
+          <w:rFonts w:cs="Arial"/>
+        </w:rPr>
+        <w:t>ranked set.</w:t>
+      </w:r>
+      <w:r>
+        <w:rPr>
+          <w:rFonts w:cs="Arial"/>
+        </w:rPr>
+        <w:t xml:space="preserve"> </w:t>
+      </w:r>
+      <w:r>
+        <w:rPr>
+          <w:rFonts w:cs="Arial"/>
+        </w:rPr>
+        <w:t>The ranked set will be cut into two parts, the 1</w:t>
+      </w:r>
+      <w:r>
+        <w:rPr>
+          <w:rFonts w:cs="Arial"/>
+          <w:vertAlign w:val="superscript"/>
+        </w:rPr>
+        <w:t>st</w:t>
+      </w:r>
+      <w:r>
+        <w:rPr>
+          <w:rFonts w:cs="Arial"/>
+        </w:rPr>
+        <w:t xml:space="preserve"> to 10</w:t>
+      </w:r>
+      <w:r>
+        <w:rPr>
+          <w:rFonts w:cs="Arial"/>
+          <w:vertAlign w:val="superscript"/>
+        </w:rPr>
+        <w:t>th</w:t>
+      </w:r>
+      <w:r>
+        <w:rPr>
+          <w:rFonts w:cs="Arial"/>
+        </w:rPr>
+        <w:t xml:space="preserve"> rank items will be place to the ‘candidate’ set and the others are put to ‘non-candidate’ set. The scatter plot figure</w:t>
+      </w:r>
+      <w:r>
+        <w:rPr>
+          <w:rFonts w:cs="Arial"/>
+        </w:rPr>
+        <w:t xml:space="preserve"> of </w:t>
+      </w:r>
+      <w:proofErr w:type="spellStart"/>
+      <w:r>
+        <w:rPr>
+          <w:rFonts w:cs="Arial"/>
+        </w:rPr>
+        <w:t>Matplot</w:t>
+      </w:r>
+      <w:proofErr w:type="spellEnd"/>
+      <w:r>
+        <w:rPr>
+          <w:rFonts w:cs="Arial"/>
+        </w:rPr>
+        <w:t xml:space="preserve"> library</w:t>
+      </w:r>
+      <w:r>
+        <w:rPr>
+          <w:rFonts w:cs="Arial"/>
+        </w:rPr>
+        <w:t xml:space="preserve"> will be used to </w:t>
+      </w:r>
+      <w:r>
+        <w:rPr>
+          <w:rFonts w:cs="Arial"/>
+        </w:rPr>
+        <w:t>plot and display the item</w:t>
+      </w:r>
+      <w:r>
+        <w:rPr>
+          <w:rFonts w:cs="Arial"/>
+        </w:rPr>
+        <w:t xml:space="preserve"> values on</w:t>
+      </w:r>
+      <w:r>
+        <w:rPr>
+          <w:rFonts w:cs="Arial"/>
+        </w:rPr>
+        <w:t>to a graph</w:t>
+      </w:r>
+      <w:r>
+        <w:rPr>
+          <w:rFonts w:cs="Arial"/>
+        </w:rPr>
+        <w:t xml:space="preserve"> that will compare and show </w:t>
+      </w:r>
+      <w:r>
+        <w:rPr>
+          <w:rFonts w:cs="Arial"/>
+        </w:rPr>
+        <w:t xml:space="preserve">the </w:t>
+      </w:r>
+      <w:r>
+        <w:rPr>
+          <w:rFonts w:cs="Arial"/>
+        </w:rPr>
+        <w:t>difference between the ranked products.</w:t>
       </w:r>
     </w:p>
     <w:p>
@@ -7053,14 +7816,14 @@
           <w:szCs w:val="22"/>
         </w:rPr>
       </w:pPr>
-      <w:bookmarkStart w:id="84" w:name="_Toc493841187"/>
-      <w:bookmarkStart w:id="85" w:name="_Toc493841390"/>
-      <w:bookmarkStart w:id="86" w:name="_Toc493841494"/>
-      <w:bookmarkStart w:id="87" w:name="_Toc493843935"/>
-      <w:bookmarkStart w:id="88" w:name="_Toc500149722"/>
-      <w:bookmarkStart w:id="89" w:name="_Toc500149783"/>
-      <w:bookmarkStart w:id="90" w:name="_Toc500149901"/>
-      <w:bookmarkStart w:id="91" w:name="_Toc500149952"/>
+      <w:bookmarkStart w:id="85" w:name="_Toc493841187"/>
+      <w:bookmarkStart w:id="86" w:name="_Toc493841390"/>
+      <w:bookmarkStart w:id="87" w:name="_Toc493841494"/>
+      <w:bookmarkStart w:id="88" w:name="_Toc493843935"/>
+      <w:bookmarkStart w:id="89" w:name="_Toc500149722"/>
+      <w:bookmarkStart w:id="90" w:name="_Toc500149783"/>
+      <w:bookmarkStart w:id="91" w:name="_Toc500149901"/>
+      <w:bookmarkStart w:id="92" w:name="_Toc500149952"/>
       <w:r>
         <w:rPr>
           <w:rFonts w:cs="Arial"/>
@@ -7068,7 +7831,6 @@
         </w:rPr>
         <w:t>Development Details</w:t>
       </w:r>
-      <w:bookmarkEnd w:id="84"/>
       <w:bookmarkEnd w:id="85"/>
       <w:bookmarkEnd w:id="86"/>
       <w:bookmarkEnd w:id="87"/>
@@ -7076,6 +7838,7 @@
       <w:bookmarkEnd w:id="89"/>
       <w:bookmarkEnd w:id="90"/>
       <w:bookmarkEnd w:id="91"/>
+      <w:bookmarkEnd w:id="92"/>
     </w:p>
     <w:p>
       <w:pPr>
@@ -7176,7 +7939,7 @@
           <w:rFonts w:cs="Arial"/>
           <w:b/>
         </w:rPr>
-        <w:t>Scrapy</w:t>
+        <w:t>BeautifulSoup</w:t>
       </w:r>
       <w:proofErr w:type="spellEnd"/>
       <w:r>
@@ -7195,27 +7958,47 @@
           <w:rFonts w:cs="Arial"/>
         </w:rPr>
       </w:pPr>
+      <w:r>
+        <w:rPr>
+          <w:rFonts w:cs="Arial"/>
+          <w:b/>
+        </w:rPr>
+        <w:t xml:space="preserve">Selenium </w:t>
+      </w:r>
       <w:proofErr w:type="spellStart"/>
       <w:r>
         <w:rPr>
           <w:rFonts w:cs="Arial"/>
           <w:b/>
         </w:rPr>
-        <w:t>Diffbot</w:t>
+        <w:t>Webdriver</w:t>
       </w:r>
       <w:proofErr w:type="spellEnd"/>
       <w:r>
         <w:rPr>
           <w:rFonts w:cs="Arial"/>
-          <w:b/>
-        </w:rPr>
-        <w:t xml:space="preserve"> API</w:t>
-      </w:r>
-      <w:r>
-        <w:rPr>
-          <w:rFonts w:cs="Arial"/>
-        </w:rPr>
-        <w:t>. Application program interface that will be used to extract specific data from a site.</w:t>
+        </w:rPr>
+        <w:t xml:space="preserve">. </w:t>
+      </w:r>
+      <w:proofErr w:type="spellStart"/>
+      <w:r>
+        <w:rPr>
+          <w:rFonts w:cs="Arial"/>
+        </w:rPr>
+        <w:t>Webdriver</w:t>
+      </w:r>
+      <w:proofErr w:type="spellEnd"/>
+      <w:r>
+        <w:rPr>
+          <w:rFonts w:cs="Arial"/>
+        </w:rPr>
+        <w:t xml:space="preserve"> that will be used to run the spiders on browser</w:t>
+      </w:r>
+      <w:r>
+        <w:rPr>
+          <w:rFonts w:cs="Arial"/>
+        </w:rPr>
+        <w:t>.</w:t>
       </w:r>
     </w:p>
     <w:p>
@@ -7233,14 +8016,34 @@
           <w:rFonts w:cs="Arial"/>
           <w:b/>
         </w:rPr>
-        <w:t>Graphos</w:t>
+        <w:t>Matplotlib</w:t>
       </w:r>
       <w:proofErr w:type="spellEnd"/>
       <w:r>
         <w:rPr>
           <w:rFonts w:cs="Arial"/>
         </w:rPr>
-        <w:t>. Application that will be used to render graphs.</w:t>
+        <w:t xml:space="preserve">. </w:t>
+      </w:r>
+      <w:proofErr w:type="spellStart"/>
+      <w:r>
+        <w:rPr>
+          <w:rFonts w:cs="Arial"/>
+        </w:rPr>
+        <w:t>Matlab</w:t>
+      </w:r>
+      <w:proofErr w:type="spellEnd"/>
+      <w:r>
+        <w:rPr>
+          <w:rFonts w:cs="Arial"/>
+        </w:rPr>
+        <w:t xml:space="preserve"> library in Python</w:t>
+      </w:r>
+      <w:r>
+        <w:rPr>
+          <w:rFonts w:cs="Arial"/>
+        </w:rPr>
+        <w:t xml:space="preserve"> that will be used to render graphs.</w:t>
       </w:r>
     </w:p>
     <w:p>
@@ -7267,7 +8070,7 @@
           <w:szCs w:val="22"/>
         </w:rPr>
       </w:pPr>
-      <w:bookmarkStart w:id="92" w:name="_Toc493843936"/>
+      <w:bookmarkStart w:id="93" w:name="_Toc493843936"/>
       <w:r>
         <w:rPr>
           <w:rFonts w:cs="Arial"/>
@@ -7276,7 +8079,7 @@
         <w:lastRenderedPageBreak/>
         <w:t>Research Instrument</w:t>
       </w:r>
-      <w:bookmarkEnd w:id="92"/>
+      <w:bookmarkEnd w:id="93"/>
     </w:p>
     <w:p>
       <w:pPr>
@@ -7330,7 +8133,7 @@
           <w:szCs w:val="22"/>
         </w:rPr>
       </w:pPr>
-      <w:bookmarkStart w:id="93" w:name="_Toc493843937"/>
+      <w:bookmarkStart w:id="94" w:name="_Toc493843937"/>
       <w:r>
         <w:rPr>
           <w:rFonts w:cs="Arial"/>
@@ -7338,7 +8141,7 @@
         </w:rPr>
         <w:t>Data Generation</w:t>
       </w:r>
-      <w:bookmarkEnd w:id="93"/>
+      <w:bookmarkEnd w:id="94"/>
     </w:p>
     <w:p>
       <w:pPr>
@@ -7387,13 +8190,19 @@
         <w:rPr>
           <w:rFonts w:cs="Arial"/>
         </w:rPr>
-        <w:t xml:space="preserve">Fifteen (15) product data sets per OSW each for a maximum of </w:t>
-      </w:r>
-      <w:r>
-        <w:rPr>
-          <w:rFonts w:cs="Arial"/>
-        </w:rPr>
-        <w:t>forty five</w:t>
+        <w:t>Maximum of (20</w:t>
+      </w:r>
+      <w:r>
+        <w:rPr>
+          <w:rFonts w:cs="Arial"/>
+        </w:rPr>
+        <w:t xml:space="preserve">) product data sets per OSW each for a maximum of </w:t>
+      </w:r>
+      <w:r>
+        <w:rPr>
+          <w:rFonts w:cs="Arial"/>
+        </w:rPr>
+        <w:t>sixty</w:t>
       </w:r>
       <w:r>
         <w:rPr>
@@ -7405,7 +8214,7 @@
         <w:rPr>
           <w:rFonts w:cs="Arial"/>
         </w:rPr>
-        <w:t>45</w:t>
+        <w:t>60</w:t>
       </w:r>
       <w:r>
         <w:rPr>
@@ -7471,7 +8280,19 @@
         <w:rPr>
           <w:rFonts w:cs="Arial"/>
         </w:rPr>
-        <w:t>'best deals' are sorted according to the respondent's preference and finally displayed.</w:t>
+        <w:t>'</w:t>
+      </w:r>
+      <w:r>
+        <w:rPr>
+          <w:rFonts w:cs="Arial"/>
+        </w:rPr>
+        <w:t>B</w:t>
+      </w:r>
+      <w:r>
+        <w:rPr>
+          <w:rFonts w:cs="Arial"/>
+        </w:rPr>
+        <w:t>est deals' are sorted according to the respondent's preference and finally displayed.</w:t>
       </w:r>
     </w:p>
     <w:p>
@@ -7505,7 +8326,25 @@
         <w:rPr>
           <w:rFonts w:cs="Arial"/>
         </w:rPr>
-        <w:t>A regression tests of fifty (50) unique search terms are used as testing data sets. The testing data sets are then evaluated for accuracy in getting the extracted best data sets.</w:t>
+        <w:t>A regression tests of twenty (2</w:t>
+      </w:r>
+      <w:r>
+        <w:rPr>
+          <w:rFonts w:cs="Arial"/>
+        </w:rPr>
+        <w:t>0) unique search terms are used as testing data sets. The testing data sets are then evaluated for accuracy in getting the extracted best data sets</w:t>
+      </w:r>
+      <w:r>
+        <w:rPr>
+          <w:rFonts w:cs="Arial"/>
+        </w:rPr>
+        <w:t xml:space="preserve"> or Best deals</w:t>
+      </w:r>
+      <w:r>
+        <w:rPr>
+          <w:rFonts w:cs="Arial"/>
+        </w:rPr>
+        <w:t>.</w:t>
       </w:r>
       <w:r>
         <w:rPr>
@@ -7523,7 +8362,19 @@
         <w:rPr>
           <w:rFonts w:cs="Arial"/>
         </w:rPr>
-        <w:t>Lastly, the graph displayed will be</w:t>
+        <w:t xml:space="preserve">Lastly, the </w:t>
+      </w:r>
+      <w:r>
+        <w:rPr>
+          <w:rFonts w:cs="Arial"/>
+        </w:rPr>
+        <w:t xml:space="preserve">scatter plot </w:t>
+      </w:r>
+      <w:r>
+        <w:rPr>
+          <w:rFonts w:cs="Arial"/>
+        </w:rPr>
+        <w:t>graph displayed will be</w:t>
       </w:r>
       <w:r>
         <w:rPr>
@@ -7535,13 +8386,13 @@
         <w:rPr>
           <w:rFonts w:cs="Arial"/>
         </w:rPr>
-        <w:t>d according to: highly maximized</w:t>
-      </w:r>
-      <w:r>
-        <w:rPr>
-          <w:rFonts w:cs="Arial"/>
-        </w:rPr>
-        <w:t>, averagely maximized and lowly maximized.</w:t>
+        <w:t xml:space="preserve">d </w:t>
+      </w:r>
+      <w:r>
+        <w:rPr>
+          <w:rFonts w:cs="Arial"/>
+        </w:rPr>
+        <w:t>in accuracy of plot according to the Best deals.</w:t>
       </w:r>
     </w:p>
     <w:p>
@@ -7567,7 +8418,7 @@
           <w:szCs w:val="22"/>
         </w:rPr>
       </w:pPr>
-      <w:bookmarkStart w:id="94" w:name="_Toc493843938"/>
+      <w:bookmarkStart w:id="95" w:name="_Toc493843938"/>
       <w:r>
         <w:rPr>
           <w:rFonts w:cs="Arial"/>
@@ -7576,7 +8427,7 @@
         <w:lastRenderedPageBreak/>
         <w:t>Data Analysis</w:t>
       </w:r>
-      <w:bookmarkEnd w:id="94"/>
+      <w:bookmarkEnd w:id="95"/>
     </w:p>
     <w:p>
       <w:pPr>
@@ -7895,33 +8746,34 @@
             <w:rPr>
               <w:rFonts w:ascii="Cambria Math" w:hAnsi="Cambria Math" w:cs="Arial"/>
             </w:rPr>
-            <m:t>x=w *R+1 </m:t>
+            <m:t>x=</m:t>
           </m:r>
-          <m:d>
-            <m:dPr>
+          <m:f>
+            <m:fPr>
               <m:ctrlPr>
                 <w:rPr>
                   <w:rFonts w:ascii="Cambria Math" w:hAnsi="Cambria Math" w:cs="Arial"/>
                   <w:i/>
-                  <w:iCs/>
                 </w:rPr>
               </m:ctrlPr>
-            </m:dPr>
-            <m:e>
+            </m:fPr>
+            <m:num>
               <m:r>
                 <w:rPr>
                   <w:rFonts w:ascii="Cambria Math" w:hAnsi="Cambria Math" w:cs="Arial"/>
                 </w:rPr>
-                <m:t> 1 -w </m:t>
+                <m:t>C*m+R*v</m:t>
               </m:r>
-            </m:e>
-          </m:d>
-          <m:r>
-            <w:rPr>
-              <w:rFonts w:ascii="Cambria Math" w:hAnsi="Cambria Math" w:cs="Arial"/>
-            </w:rPr>
-            <m:t> *C</m:t>
-          </m:r>
+            </m:num>
+            <m:den>
+              <m:r>
+                <w:rPr>
+                  <w:rFonts w:ascii="Cambria Math" w:hAnsi="Cambria Math" w:cs="Arial"/>
+                </w:rPr>
+                <m:t>C+v</m:t>
+              </m:r>
+            </m:den>
+          </m:f>
         </m:oMath>
       </m:oMathPara>
     </w:p>
@@ -7986,6 +8838,12 @@
         <w:rPr>
           <w:rFonts w:cs="Arial"/>
         </w:rPr>
+        <w:t>.</w:t>
+      </w:r>
+      <w:r>
+        <w:rPr>
+          <w:rFonts w:cs="Arial"/>
+        </w:rPr>
         <w:tab/>
       </w:r>
       <w:r>
@@ -8041,51 +8899,8 @@
         <w:rPr>
           <w:rFonts w:cs="Arial"/>
         </w:rPr>
-        <w:t xml:space="preserve"> = mean over all items</w:t>
-      </w:r>
-    </w:p>
-    <w:p>
-      <w:pPr>
-        <w:spacing w:line="480" w:lineRule="auto"/>
-        <w:ind w:left="792" w:firstLine="648"/>
-        <w:rPr>
-          <w:rFonts w:cs="Arial"/>
-        </w:rPr>
-      </w:pPr>
-      <w:r>
-        <w:rPr>
-          <w:rFonts w:cs="Arial"/>
-        </w:rPr>
-        <w:tab/>
-      </w:r>
-      <w:r>
-        <w:rPr>
-          <w:rFonts w:cs="Arial"/>
-        </w:rPr>
-        <w:tab/>
-      </w:r>
-      <m:oMath>
-        <m:r>
-          <w:rPr>
-            <w:rFonts w:ascii="Cambria Math" w:hAnsi="Cambria Math" w:cs="Arial"/>
-          </w:rPr>
-          <m:t>w</m:t>
-        </m:r>
-      </m:oMath>
-      <w:r>
-        <w:rPr>
-          <w:rFonts w:cs="Arial"/>
-        </w:rPr>
-        <w:t xml:space="preserve"> = </w:t>
-      </w:r>
-      <m:oMath>
-        <m:r>
-          <w:rPr>
-            <w:rFonts w:ascii="Cambria Math" w:hAnsi="Cambria Math" w:cs="Arial"/>
-          </w:rPr>
-          <m:t>v/(v+m)</m:t>
-        </m:r>
-      </m:oMath>
+        <w:t xml:space="preserve"> = confidence</w:t>
+      </w:r>
     </w:p>
     <w:p>
       <w:pPr>
@@ -8305,7 +9120,13 @@
         <w:rPr>
           <w:rFonts w:cs="Arial"/>
         </w:rPr>
-        <w:t xml:space="preserve">  = Bayesian estimate</w:t>
+        <w:t xml:space="preserve">  = </w:t>
+      </w:r>
+      <w:r>
+        <w:rPr>
+          <w:rFonts w:cs="Arial"/>
+        </w:rPr>
+        <w:t>Accuracy</w:t>
       </w:r>
     </w:p>
     <w:p>
@@ -8664,7 +9485,7 @@
           <w:szCs w:val="22"/>
         </w:rPr>
       </w:pPr>
-      <w:bookmarkStart w:id="95" w:name="_Toc493843939"/>
+      <w:bookmarkStart w:id="96" w:name="_Toc493843939"/>
       <w:r>
         <w:rPr>
           <w:rFonts w:cs="Arial"/>
@@ -8674,7 +9495,7 @@
         <w:lastRenderedPageBreak/>
         <w:t>REFERENCES</w:t>
       </w:r>
-      <w:bookmarkEnd w:id="95"/>
+      <w:bookmarkEnd w:id="96"/>
     </w:p>
     <w:p>
       <w:pPr>
@@ -8797,8 +9618,17 @@
         <w:rPr>
           <w:rFonts w:cs="Arial"/>
         </w:rPr>
-        <w:t>Bund: friends of the earth, Germany. (Accessed 12 August 2017) Shopping by bike. Retrieved from http://www.einkaufen-mit-dem-rad.de/shopping_by_bike.shtml</w:t>
-      </w:r>
+        <w:t xml:space="preserve">Bund: friends of the earth, Germany. (Accessed 12 August 2017) Shopping by bike. Retrieved from </w:t>
+      </w:r>
+      <w:hyperlink r:id="rId11" w:history="1">
+        <w:r>
+          <w:rPr>
+            <w:rStyle w:val="Hyperlink"/>
+            <w:rFonts w:cs="Arial"/>
+          </w:rPr>
+          <w:t>http://www.einkaufen-mit-dem-rad.de/shopping_by_bike.shtml</w:t>
+        </w:r>
+      </w:hyperlink>
     </w:p>
     <w:p>
       <w:pPr>
@@ -8813,14 +9643,54 @@
         <w:rPr>
           <w:rFonts w:cs="Arial"/>
         </w:rPr>
-        <w:t>Kaidi</w:t>
+        <w:t>Dr.</w:t>
       </w:r>
       <w:proofErr w:type="spellEnd"/>
       <w:r>
         <w:rPr>
           <w:rFonts w:cs="Arial"/>
         </w:rPr>
-        <w:t>, Z. (2002). Data visualization.</w:t>
+        <w:t xml:space="preserve"> </w:t>
+      </w:r>
+      <w:proofErr w:type="spellStart"/>
+      <w:r>
+        <w:rPr>
+          <w:rFonts w:cs="Arial"/>
+        </w:rPr>
+        <w:t>Sudha</w:t>
+      </w:r>
+      <w:proofErr w:type="spellEnd"/>
+      <w:r>
+        <w:rPr>
+          <w:rFonts w:cs="Arial"/>
+        </w:rPr>
+        <w:t>, T.</w:t>
+      </w:r>
+      <w:r>
+        <w:rPr>
+          <w:rFonts w:cs="Arial"/>
+        </w:rPr>
+        <w:t xml:space="preserve"> &amp; </w:t>
+      </w:r>
+      <w:proofErr w:type="spellStart"/>
+      <w:r>
+        <w:rPr>
+          <w:rFonts w:cs="Arial"/>
+        </w:rPr>
+        <w:t>Vasavi</w:t>
+      </w:r>
+      <w:proofErr w:type="spellEnd"/>
+      <w:r>
+        <w:rPr>
+          <w:rFonts w:cs="Arial"/>
+        </w:rPr>
+        <w:t>, G.</w:t>
+      </w:r>
+      <w:r>
+        <w:rPr>
+          <w:rFonts w:cs="Arial"/>
+        </w:rPr>
+        <w:t xml:space="preserve"> (2017, March). Information Extraction from Online Shopping Sites using Web Content Mining Methods and Techniques.</w:t>
       </w:r>
     </w:p>
     <w:p>
@@ -8836,43 +9706,14 @@
         <w:rPr>
           <w:rFonts w:cs="Arial"/>
         </w:rPr>
-        <w:t>Kitonyi</w:t>
+        <w:t>Kaidi</w:t>
       </w:r>
       <w:proofErr w:type="spellEnd"/>
       <w:r>
         <w:rPr>
           <w:rFonts w:cs="Arial"/>
         </w:rPr>
-        <w:t>, N. (2017, March 07). E-commerce is Killing Traditional Retail. Retrieved from https://www.gurufocus.com/news/490164/ecommerce-is-killing-traditional-retail</w:t>
-      </w:r>
-    </w:p>
-    <w:p>
-      <w:pPr>
-        <w:spacing w:after="0" w:line="480" w:lineRule="auto"/>
-        <w:rPr>
-          <w:rFonts w:cs="Arial"/>
-        </w:rPr>
-      </w:pPr>
-      <w:r>
-        <w:rPr>
-          <w:rFonts w:cs="Arial"/>
-        </w:rPr>
-        <w:tab/>
-        <w:t xml:space="preserve">Li, Y. &amp; </w:t>
-      </w:r>
-      <w:proofErr w:type="spellStart"/>
-      <w:r>
-        <w:rPr>
-          <w:rFonts w:cs="Arial"/>
-        </w:rPr>
-        <w:t>Beaubouef</w:t>
-      </w:r>
-      <w:proofErr w:type="spellEnd"/>
-      <w:r>
-        <w:rPr>
-          <w:rFonts w:cs="Arial"/>
-        </w:rPr>
-        <w:t>, T. (2010). Data Mining: Concepts, Background and Methods of Integrating Uncertainty in Data Mining.</w:t>
+        <w:t>, Z. (2002). Data visualization.</w:t>
       </w:r>
     </w:p>
     <w:p>
@@ -8883,12 +9724,29 @@
           <w:rFonts w:cs="Arial"/>
         </w:rPr>
       </w:pPr>
-      <w:r>
-        <w:rPr>
-          <w:rFonts w:cs="Arial"/>
-        </w:rPr>
-        <w:t>Oxford: Oxford University Press. (Accessed 12 August 2017) Retrieved from https://en.oxforddictionaries.com/definition/market</w:t>
-      </w:r>
+      <w:proofErr w:type="spellStart"/>
+      <w:r>
+        <w:rPr>
+          <w:rFonts w:cs="Arial"/>
+        </w:rPr>
+        <w:t>Kitonyi</w:t>
+      </w:r>
+      <w:proofErr w:type="spellEnd"/>
+      <w:r>
+        <w:rPr>
+          <w:rFonts w:cs="Arial"/>
+        </w:rPr>
+        <w:t xml:space="preserve">, N. (2017, March 07). E-commerce is Killing Traditional Retail. Retrieved from </w:t>
+      </w:r>
+      <w:hyperlink r:id="rId12" w:history="1">
+        <w:r>
+          <w:rPr>
+            <w:rStyle w:val="Hyperlink"/>
+            <w:rFonts w:cs="Arial"/>
+          </w:rPr>
+          <w:t>https://www.gurufocus.com/news/490164/ecommerce-is-killing-traditional-retail</w:t>
+        </w:r>
+      </w:hyperlink>
     </w:p>
     <w:p>
       <w:pPr>
@@ -8903,84 +9761,82 @@
         <w:rPr>
           <w:rFonts w:cs="Arial"/>
         </w:rPr>
-        <w:t>Parsaye</w:t>
+        <w:t>Javadi</w:t>
       </w:r>
       <w:proofErr w:type="spellEnd"/>
       <w:r>
         <w:rPr>
           <w:rFonts w:cs="Arial"/>
         </w:rPr>
-        <w:t xml:space="preserve"> K. &amp; </w:t>
+        <w:t xml:space="preserve">, </w:t>
       </w:r>
       <w:proofErr w:type="spellStart"/>
       <w:r>
         <w:rPr>
           <w:rFonts w:cs="Arial"/>
         </w:rPr>
-        <w:t>Chignell</w:t>
+        <w:t>Dolatabadi</w:t>
       </w:r>
       <w:proofErr w:type="spellEnd"/>
       <w:r>
         <w:rPr>
           <w:rFonts w:cs="Arial"/>
         </w:rPr>
-        <w:t xml:space="preserve"> M. Intelligent Database Tools &amp; Applications. </w:t>
-      </w:r>
-    </w:p>
-    <w:p>
-      <w:pPr>
-        <w:spacing w:after="0" w:line="480" w:lineRule="auto"/>
-        <w:rPr>
-          <w:rFonts w:cs="Arial"/>
-        </w:rPr>
-      </w:pPr>
-      <w:r>
-        <w:rPr>
-          <w:rFonts w:cs="Arial"/>
-        </w:rPr>
-        <w:tab/>
+        <w:t xml:space="preserve">, </w:t>
       </w:r>
       <w:proofErr w:type="spellStart"/>
       <w:r>
         <w:rPr>
           <w:rFonts w:cs="Arial"/>
         </w:rPr>
-        <w:t>Pastore</w:t>
+        <w:t>Nourbakhsh</w:t>
       </w:r>
       <w:proofErr w:type="spellEnd"/>
       <w:r>
         <w:rPr>
           <w:rFonts w:cs="Arial"/>
         </w:rPr>
-        <w:t>, M. (1998, December 03). Internet Becoming Necessity to Users. Retrieved from https://www.clickz.com/internet-becoming-necessity-to-users/72138/</w:t>
-      </w:r>
-    </w:p>
-    <w:p>
-      <w:pPr>
-        <w:spacing w:after="0" w:line="480" w:lineRule="auto"/>
-        <w:rPr>
-          <w:rFonts w:cs="Arial"/>
-        </w:rPr>
-      </w:pPr>
-      <w:r>
-        <w:rPr>
-          <w:rFonts w:cs="Arial"/>
-        </w:rPr>
-        <w:tab/>
+        <w:t xml:space="preserve">, </w:t>
       </w:r>
       <w:proofErr w:type="spellStart"/>
       <w:r>
         <w:rPr>
           <w:rFonts w:cs="Arial"/>
         </w:rPr>
-        <w:t>Ramageri</w:t>
+        <w:t>Poursaeedi</w:t>
       </w:r>
       <w:proofErr w:type="spellEnd"/>
       <w:r>
         <w:rPr>
           <w:rFonts w:cs="Arial"/>
         </w:rPr>
-        <w:t xml:space="preserve">, B. M. (2010, December). Data Mining Techniques and Applications. </w:t>
+        <w:t xml:space="preserve">, &amp; </w:t>
+      </w:r>
+      <w:proofErr w:type="spellStart"/>
+      <w:r>
+        <w:rPr>
+          <w:rFonts w:cs="Arial"/>
+        </w:rPr>
+        <w:t>Asadolla</w:t>
+      </w:r>
+      <w:r>
+        <w:rPr>
+          <w:rFonts w:cs="Arial"/>
+        </w:rPr>
+        <w:t>hi</w:t>
+      </w:r>
+      <w:proofErr w:type="spellEnd"/>
+      <w:r>
+        <w:rPr>
+          <w:rFonts w:cs="Arial"/>
+        </w:rPr>
+        <w:t xml:space="preserve"> (2012, June). An Analysis of </w:t>
+      </w:r>
+      <w:r>
+        <w:rPr>
+          <w:rFonts w:cs="Arial"/>
+        </w:rPr>
+        <w:t>Factors Affecting on Online Shopping Behaviour of Consumers.</w:t>
       </w:r>
     </w:p>
     <w:p>
@@ -8995,35 +9851,21 @@
         <w:rPr>
           <w:rFonts w:cs="Arial"/>
         </w:rPr>
-        <w:t>Robertson, P. (2012, November). Robertson’s Book of Firsts: Who did what for the first time?</w:t>
-      </w:r>
-    </w:p>
-    <w:p>
-      <w:pPr>
-        <w:spacing w:after="0" w:line="480" w:lineRule="auto"/>
-        <w:rPr>
-          <w:rFonts w:cs="Arial"/>
-        </w:rPr>
-      </w:pPr>
-      <w:r>
-        <w:rPr>
-          <w:rFonts w:cs="Arial"/>
-        </w:rPr>
-        <w:tab/>
+        <w:t xml:space="preserve">Li, Y. &amp; </w:t>
       </w:r>
       <w:proofErr w:type="spellStart"/>
       <w:r>
         <w:rPr>
           <w:rFonts w:cs="Arial"/>
         </w:rPr>
-        <w:t>Smita</w:t>
+        <w:t>Beaubouef</w:t>
       </w:r>
       <w:proofErr w:type="spellEnd"/>
       <w:r>
         <w:rPr>
           <w:rFonts w:cs="Arial"/>
         </w:rPr>
-        <w:t xml:space="preserve"> &amp; Sharma P. (2014, June). Use of Data Mining in Various Field: A Survey Paper.</w:t>
+        <w:t>, T. (2010). Data Mining: Concepts, Background and Methods of Integrating Uncertainty in Data Mining.</w:t>
       </w:r>
     </w:p>
     <w:p>
@@ -9038,11 +9880,328 @@
         <w:rPr>
           <w:rFonts w:cs="Arial"/>
         </w:rPr>
-        <w:t>Ward, M. Overview of Data Visualization. Retrieved from www.cs.wpi.edu</w:t>
-      </w:r>
-    </w:p>
-    <w:p>
-      <w:pPr>
+        <w:t xml:space="preserve">Oxford: Oxford University Press. (Accessed 12 August 2017) Retrieved from </w:t>
+      </w:r>
+      <w:hyperlink r:id="rId13" w:history="1">
+        <w:r>
+          <w:rPr>
+            <w:rStyle w:val="Hyperlink"/>
+            <w:rFonts w:cs="Arial"/>
+          </w:rPr>
+          <w:t>https://en.oxforddictionaries.com/definition/market</w:t>
+        </w:r>
+      </w:hyperlink>
+    </w:p>
+    <w:p>
+      <w:pPr>
+        <w:spacing w:after="0" w:line="480" w:lineRule="auto"/>
+        <w:ind w:firstLine="720"/>
+        <w:rPr>
+          <w:rFonts w:cs="Arial"/>
+        </w:rPr>
+      </w:pPr>
+      <w:proofErr w:type="spellStart"/>
+      <w:r>
+        <w:rPr>
+          <w:rFonts w:cs="Arial"/>
+        </w:rPr>
+        <w:t>Parsaye</w:t>
+      </w:r>
+      <w:proofErr w:type="spellEnd"/>
+      <w:r>
+        <w:rPr>
+          <w:rFonts w:cs="Arial"/>
+        </w:rPr>
+        <w:t xml:space="preserve"> K. &amp; </w:t>
+      </w:r>
+      <w:proofErr w:type="spellStart"/>
+      <w:r>
+        <w:rPr>
+          <w:rFonts w:cs="Arial"/>
+        </w:rPr>
+        <w:t>Chignell</w:t>
+      </w:r>
+      <w:proofErr w:type="spellEnd"/>
+      <w:r>
+        <w:rPr>
+          <w:rFonts w:cs="Arial"/>
+        </w:rPr>
+        <w:t xml:space="preserve"> M. Intelligent Database Tools &amp; Applications. </w:t>
+      </w:r>
+    </w:p>
+    <w:p>
+      <w:pPr>
+        <w:spacing w:after="0" w:line="480" w:lineRule="auto"/>
+        <w:rPr>
+          <w:rFonts w:cs="Arial"/>
+        </w:rPr>
+      </w:pPr>
+      <w:r>
+        <w:rPr>
+          <w:rFonts w:cs="Arial"/>
+        </w:rPr>
+        <w:tab/>
+      </w:r>
+      <w:proofErr w:type="spellStart"/>
+      <w:r>
+        <w:rPr>
+          <w:rFonts w:cs="Arial"/>
+        </w:rPr>
+        <w:t>Pastore</w:t>
+      </w:r>
+      <w:proofErr w:type="spellEnd"/>
+      <w:r>
+        <w:rPr>
+          <w:rFonts w:cs="Arial"/>
+        </w:rPr>
+        <w:t>, M. (1998, December 03). Internet Becoming Necessity to Users. Retrieved from https://www.clickz.com/internet-becoming-necessity-to-users/72138/</w:t>
+      </w:r>
+    </w:p>
+    <w:p>
+      <w:pPr>
+        <w:spacing w:after="0" w:line="480" w:lineRule="auto"/>
+        <w:rPr>
+          <w:rFonts w:cs="Arial"/>
+        </w:rPr>
+      </w:pPr>
+      <w:r>
+        <w:rPr>
+          <w:rFonts w:cs="Arial"/>
+        </w:rPr>
+        <w:tab/>
+      </w:r>
+      <w:proofErr w:type="spellStart"/>
+      <w:r>
+        <w:rPr>
+          <w:rFonts w:cs="Arial"/>
+        </w:rPr>
+        <w:t>Ramageri</w:t>
+      </w:r>
+      <w:proofErr w:type="spellEnd"/>
+      <w:r>
+        <w:rPr>
+          <w:rFonts w:cs="Arial"/>
+        </w:rPr>
+        <w:t xml:space="preserve">, B. M. (2010, December). Data Mining Techniques and Applications. </w:t>
+      </w:r>
+    </w:p>
+    <w:p>
+      <w:pPr>
+        <w:spacing w:after="0" w:line="480" w:lineRule="auto"/>
+        <w:ind w:firstLine="720"/>
+        <w:rPr>
+          <w:rFonts w:cs="Arial"/>
+        </w:rPr>
+      </w:pPr>
+      <w:r>
+        <w:rPr>
+          <w:rFonts w:cs="Arial"/>
+        </w:rPr>
+        <w:t>Robertson, P. (2012, November). Robertson’s Book of Firsts: Who did what for the first time?</w:t>
+      </w:r>
+    </w:p>
+    <w:p>
+      <w:pPr>
+        <w:spacing w:after="0" w:line="480" w:lineRule="auto"/>
+        <w:ind w:firstLine="720"/>
+        <w:rPr>
+          <w:rFonts w:cs="Arial"/>
+        </w:rPr>
+      </w:pPr>
+      <w:proofErr w:type="spellStart"/>
+      <w:r>
+        <w:rPr>
+          <w:rFonts w:cs="Arial"/>
+        </w:rPr>
+        <w:lastRenderedPageBreak/>
+        <w:t>Nazir</w:t>
+      </w:r>
+      <w:proofErr w:type="spellEnd"/>
+      <w:r>
+        <w:rPr>
+          <w:rFonts w:cs="Arial"/>
+        </w:rPr>
+        <w:t xml:space="preserve">, </w:t>
+      </w:r>
+      <w:proofErr w:type="spellStart"/>
+      <w:r>
+        <w:rPr>
+          <w:rFonts w:cs="Arial"/>
+        </w:rPr>
+        <w:t>T</w:t>
+      </w:r>
+      <w:r>
+        <w:rPr>
+          <w:rFonts w:cs="Arial"/>
+        </w:rPr>
+        <w:t>ayyab</w:t>
+      </w:r>
+      <w:proofErr w:type="spellEnd"/>
+      <w:r>
+        <w:rPr>
+          <w:rFonts w:cs="Arial"/>
+        </w:rPr>
+        <w:t xml:space="preserve">, </w:t>
+      </w:r>
+      <w:proofErr w:type="spellStart"/>
+      <w:r>
+        <w:rPr>
+          <w:rFonts w:cs="Arial"/>
+        </w:rPr>
+        <w:t>Sajid</w:t>
+      </w:r>
+      <w:proofErr w:type="spellEnd"/>
+      <w:r>
+        <w:rPr>
+          <w:rFonts w:cs="Arial"/>
+        </w:rPr>
+        <w:t xml:space="preserve">, </w:t>
+      </w:r>
+      <w:r>
+        <w:rPr>
+          <w:rFonts w:cs="Arial"/>
+        </w:rPr>
+        <w:t>Rashid</w:t>
+      </w:r>
+      <w:r>
+        <w:rPr>
+          <w:rFonts w:cs="Arial"/>
+        </w:rPr>
+        <w:t xml:space="preserve">, </w:t>
+      </w:r>
+      <w:r>
+        <w:rPr>
+          <w:rFonts w:cs="Arial"/>
+        </w:rPr>
+        <w:t xml:space="preserve">&amp; </w:t>
+      </w:r>
+      <w:proofErr w:type="spellStart"/>
+      <w:r>
+        <w:rPr>
+          <w:rFonts w:cs="Arial"/>
+        </w:rPr>
+        <w:t>J</w:t>
+      </w:r>
+      <w:r>
+        <w:rPr>
+          <w:rFonts w:cs="Arial"/>
+        </w:rPr>
+        <w:t>aved</w:t>
+      </w:r>
+      <w:proofErr w:type="spellEnd"/>
+      <w:r>
+        <w:rPr>
+          <w:rFonts w:cs="Arial"/>
+        </w:rPr>
+        <w:t xml:space="preserve">. (2012, May). How Online Shopping Is Affecting Consumers Buying </w:t>
+      </w:r>
+      <w:proofErr w:type="spellStart"/>
+      <w:r>
+        <w:rPr>
+          <w:rFonts w:cs="Arial"/>
+        </w:rPr>
+        <w:t>Behavior</w:t>
+      </w:r>
+      <w:proofErr w:type="spellEnd"/>
+      <w:r>
+        <w:rPr>
+          <w:rFonts w:cs="Arial"/>
+        </w:rPr>
+        <w:t xml:space="preserve"> in Pakistan? </w:t>
+      </w:r>
+    </w:p>
+    <w:p>
+      <w:pPr>
+        <w:spacing w:after="0" w:line="480" w:lineRule="auto"/>
+        <w:rPr>
+          <w:rFonts w:cs="Arial"/>
+        </w:rPr>
+      </w:pPr>
+      <w:r>
+        <w:rPr>
+          <w:rFonts w:cs="Arial"/>
+        </w:rPr>
+        <w:tab/>
+      </w:r>
+      <w:proofErr w:type="spellStart"/>
+      <w:r>
+        <w:rPr>
+          <w:rFonts w:cs="Arial"/>
+        </w:rPr>
+        <w:t>Smita</w:t>
+      </w:r>
+      <w:proofErr w:type="spellEnd"/>
+      <w:r>
+        <w:rPr>
+          <w:rFonts w:cs="Arial"/>
+        </w:rPr>
+        <w:t xml:space="preserve"> &amp; Sharma P. (2014, June). Use of Data Mining in Various Field: A Survey Paper.</w:t>
+      </w:r>
+    </w:p>
+    <w:p>
+      <w:pPr>
+        <w:spacing w:after="0" w:line="480" w:lineRule="auto"/>
+        <w:ind w:firstLine="720"/>
+        <w:rPr>
+          <w:rFonts w:cs="Arial"/>
+        </w:rPr>
+      </w:pPr>
+      <w:r>
+        <w:rPr>
+          <w:rFonts w:cs="Arial"/>
+        </w:rPr>
+        <w:t xml:space="preserve">Ward, M. Overview of Data Visualization. Retrieved from </w:t>
+      </w:r>
+      <w:hyperlink r:id="rId14" w:history="1">
+        <w:r>
+          <w:rPr>
+            <w:rStyle w:val="Hyperlink"/>
+            <w:rFonts w:cs="Arial"/>
+          </w:rPr>
+          <w:t>www.cs.wpi.edu</w:t>
+        </w:r>
+      </w:hyperlink>
+    </w:p>
+    <w:p>
+      <w:pPr>
+        <w:spacing w:after="0" w:line="480" w:lineRule="auto"/>
+        <w:ind w:firstLine="720"/>
+        <w:rPr>
+          <w:rFonts w:cs="Arial"/>
+        </w:rPr>
+      </w:pPr>
+      <w:r>
+        <w:t xml:space="preserve">Mo, Z., Li, Y.-F. </w:t>
+      </w:r>
+      <w:proofErr w:type="gramStart"/>
+      <w:r>
+        <w:t>and</w:t>
+      </w:r>
+      <w:proofErr w:type="gramEnd"/>
+      <w:r>
+        <w:t xml:space="preserve"> Fan, P. (2015) Effect of Online Reviews on Consumer Purchase </w:t>
+      </w:r>
+      <w:proofErr w:type="spellStart"/>
+      <w:r>
+        <w:t>Behavior</w:t>
+      </w:r>
+      <w:proofErr w:type="spellEnd"/>
+      <w:r>
+        <w:t xml:space="preserve">. Journal of Service Science and Management, 8, 419-424. </w:t>
+      </w:r>
+      <w:hyperlink r:id="rId15" w:history="1">
+        <w:r>
+          <w:rPr>
+            <w:rStyle w:val="Hyperlink"/>
+          </w:rPr>
+          <w:t>http://dx.doi.org/10.4236/jssm.2015.83043</w:t>
+        </w:r>
+      </w:hyperlink>
+    </w:p>
+    <w:p>
+      <w:pPr>
+        <w:spacing w:after="0" w:line="480" w:lineRule="auto"/>
+        <w:ind w:firstLine="720"/>
         <w:rPr>
           <w:rFonts w:cs="Arial"/>
         </w:rPr>
@@ -9064,7 +10223,7 @@
           <w:szCs w:val="22"/>
         </w:rPr>
       </w:pPr>
-      <w:bookmarkStart w:id="96" w:name="_Toc493843940"/>
+      <w:bookmarkStart w:id="97" w:name="_Toc493843940"/>
       <w:r>
         <w:rPr>
           <w:rFonts w:cs="Arial"/>
@@ -9074,7 +10233,7 @@
         <w:lastRenderedPageBreak/>
         <w:t>APPENDIX</w:t>
       </w:r>
-      <w:bookmarkEnd w:id="96"/>
+      <w:bookmarkEnd w:id="97"/>
     </w:p>
     <w:p>
       <w:pPr>
@@ -9086,7 +10245,7 @@
           <w:szCs w:val="22"/>
         </w:rPr>
       </w:pPr>
-      <w:bookmarkStart w:id="97" w:name="_Toc493843941"/>
+      <w:bookmarkStart w:id="98" w:name="_Toc493843941"/>
       <w:r>
         <w:rPr>
           <w:rFonts w:cs="Arial"/>
@@ -9094,7 +10253,7 @@
         </w:rPr>
         <w:t>APPENDIX A: SAMPLE EXPERIMENT PAPER</w:t>
       </w:r>
-      <w:bookmarkEnd w:id="97"/>
+      <w:bookmarkEnd w:id="98"/>
     </w:p>
     <w:tbl>
       <w:tblPr>
@@ -9106,8 +10265,8 @@
       </w:tblPr>
       <w:tblGrid>
         <w:gridCol w:w="502"/>
-        <w:gridCol w:w="1134"/>
-        <w:gridCol w:w="992"/>
+        <w:gridCol w:w="1275"/>
+        <w:gridCol w:w="851"/>
         <w:gridCol w:w="1417"/>
         <w:gridCol w:w="1560"/>
         <w:gridCol w:w="1417"/>
@@ -9148,7 +10307,7 @@
         </w:tc>
         <w:tc>
           <w:tcPr>
-            <w:tcW w:w="1134" w:type="dxa"/>
+            <w:tcW w:w="1275" w:type="dxa"/>
           </w:tcPr>
           <w:p>
             <w:pPr>
@@ -9157,7 +10316,7 @@
                 <w:b/>
               </w:rPr>
             </w:pPr>
-            <w:bookmarkStart w:id="98" w:name="_Toc493839833"/>
+            <w:bookmarkStart w:id="99" w:name="_Toc493839833"/>
             <w:r>
               <w:rPr>
                 <w:rFonts w:cs="Arial"/>
@@ -9165,12 +10324,12 @@
               </w:rPr>
               <w:t>Search Term/ Keyword</w:t>
             </w:r>
-            <w:bookmarkEnd w:id="98"/>
-          </w:p>
-        </w:tc>
-        <w:tc>
-          <w:tcPr>
-            <w:tcW w:w="992" w:type="dxa"/>
+            <w:bookmarkEnd w:id="99"/>
+          </w:p>
+        </w:tc>
+        <w:tc>
+          <w:tcPr>
+            <w:tcW w:w="851" w:type="dxa"/>
           </w:tcPr>
           <w:p>
             <w:pPr>
@@ -9179,7 +10338,7 @@
                 <w:b/>
               </w:rPr>
             </w:pPr>
-            <w:bookmarkStart w:id="99" w:name="_Toc493839834"/>
+            <w:bookmarkStart w:id="100" w:name="_Toc493839834"/>
             <w:r>
               <w:rPr>
                 <w:rFonts w:cs="Arial"/>
@@ -9187,7 +10346,7 @@
               </w:rPr>
               <w:t>No. of relevant items</w:t>
             </w:r>
-            <w:bookmarkEnd w:id="99"/>
+            <w:bookmarkEnd w:id="100"/>
           </w:p>
         </w:tc>
         <w:tc>
@@ -9201,7 +10360,7 @@
                 <w:b/>
               </w:rPr>
             </w:pPr>
-            <w:bookmarkStart w:id="100" w:name="_Toc493839835"/>
+            <w:bookmarkStart w:id="101" w:name="_Toc493839835"/>
             <w:r>
               <w:rPr>
                 <w:rFonts w:cs="Arial"/>
@@ -9209,7 +10368,7 @@
               </w:rPr>
               <w:t>No. of Candidate – Best Deal items (C-BD)</w:t>
             </w:r>
-            <w:bookmarkEnd w:id="100"/>
+            <w:bookmarkEnd w:id="101"/>
           </w:p>
         </w:tc>
         <w:tc>
@@ -9223,7 +10382,7 @@
                 <w:b/>
               </w:rPr>
             </w:pPr>
-            <w:bookmarkStart w:id="101" w:name="_Toc493839836"/>
+            <w:bookmarkStart w:id="102" w:name="_Toc493839836"/>
             <w:r>
               <w:rPr>
                 <w:rFonts w:cs="Arial"/>
@@ -9231,7 +10390,7 @@
               </w:rPr>
               <w:t>No. of Candidate – Non-Best Deal items (C-NBD)</w:t>
             </w:r>
-            <w:bookmarkEnd w:id="101"/>
+            <w:bookmarkEnd w:id="102"/>
           </w:p>
         </w:tc>
         <w:tc>
@@ -9245,7 +10404,7 @@
                 <w:b/>
               </w:rPr>
             </w:pPr>
-            <w:bookmarkStart w:id="102" w:name="_Toc493839837"/>
+            <w:bookmarkStart w:id="103" w:name="_Toc493839837"/>
             <w:r>
               <w:rPr>
                 <w:rFonts w:cs="Arial"/>
@@ -9261,7 +10420,7 @@
               <w:br/>
               <w:t>(NC-BD)</w:t>
             </w:r>
-            <w:bookmarkEnd w:id="102"/>
+            <w:bookmarkEnd w:id="103"/>
           </w:p>
         </w:tc>
         <w:tc>
@@ -9275,7 +10434,7 @@
                 <w:b/>
               </w:rPr>
             </w:pPr>
-            <w:bookmarkStart w:id="103" w:name="_Toc493839838"/>
+            <w:bookmarkStart w:id="104" w:name="_Toc493839838"/>
             <w:r>
               <w:rPr>
                 <w:rFonts w:cs="Arial"/>
@@ -9283,7 +10442,7 @@
               </w:rPr>
               <w:t>No. of Non-Candidate – Non-Best Deal items (NC-NBD)</w:t>
             </w:r>
-            <w:bookmarkEnd w:id="103"/>
+            <w:bookmarkEnd w:id="104"/>
           </w:p>
         </w:tc>
         <w:tc>
@@ -9332,33 +10491,25 @@
         </w:tc>
         <w:tc>
           <w:tcPr>
-            <w:tcW w:w="1134" w:type="dxa"/>
-          </w:tcPr>
-          <w:p>
-            <w:pPr>
-              <w:rPr>
-                <w:rFonts w:cs="Arial"/>
-              </w:rPr>
-            </w:pPr>
-            <w:proofErr w:type="spellStart"/>
+            <w:tcW w:w="1275" w:type="dxa"/>
+          </w:tcPr>
+          <w:p>
+            <w:pPr>
+              <w:rPr>
+                <w:rFonts w:cs="Arial"/>
+              </w:rPr>
+            </w:pPr>
             <w:r>
               <w:rPr>
                 <w:rFonts w:cs="Arial"/>
               </w:rPr>
-              <w:t>Oppo</w:t>
+              <w:t>Drawing Tablet</w:t>
             </w:r>
-            <w:proofErr w:type="spellEnd"/>
-            <w:r>
-              <w:rPr>
-                <w:rFonts w:cs="Arial"/>
-              </w:rPr>
-              <w:t xml:space="preserve"> A37</w:t>
-            </w:r>
-          </w:p>
-        </w:tc>
-        <w:tc>
-          <w:tcPr>
-            <w:tcW w:w="992" w:type="dxa"/>
+          </w:p>
+        </w:tc>
+        <w:tc>
+          <w:tcPr>
+            <w:tcW w:w="851" w:type="dxa"/>
           </w:tcPr>
           <w:p>
             <w:pPr>
@@ -9459,7 +10610,7 @@
         </w:tc>
         <w:tc>
           <w:tcPr>
-            <w:tcW w:w="1134" w:type="dxa"/>
+            <w:tcW w:w="1275" w:type="dxa"/>
           </w:tcPr>
           <w:p>
             <w:pPr>
@@ -9471,19 +10622,13 @@
               <w:rPr>
                 <w:rFonts w:cs="Arial"/>
               </w:rPr>
-              <w:t>L</w:t>
+              <w:t>Bluetooth speaker</w:t>
             </w:r>
-            <w:r>
-              <w:rPr>
-                <w:rFonts w:cs="Arial"/>
-              </w:rPr>
-              <w:t>enovo K8 Note</w:t>
-            </w:r>
-          </w:p>
-        </w:tc>
-        <w:tc>
-          <w:tcPr>
-            <w:tcW w:w="992" w:type="dxa"/>
+          </w:p>
+        </w:tc>
+        <w:tc>
+          <w:tcPr>
+            <w:tcW w:w="851" w:type="dxa"/>
           </w:tcPr>
           <w:p>
             <w:pPr>
@@ -9584,7 +10729,7 @@
         </w:tc>
         <w:tc>
           <w:tcPr>
-            <w:tcW w:w="1134" w:type="dxa"/>
+            <w:tcW w:w="1275" w:type="dxa"/>
           </w:tcPr>
           <w:p>
             <w:pPr>
@@ -9596,21 +10741,13 @@
               <w:rPr>
                 <w:rFonts w:cs="Arial"/>
               </w:rPr>
-              <w:t xml:space="preserve">Cherry Mobile </w:t>
+              <w:t>Gaming Mouse</w:t>
             </w:r>
-            <w:proofErr w:type="spellStart"/>
-            <w:r>
-              <w:rPr>
-                <w:rFonts w:cs="Arial"/>
-              </w:rPr>
-              <w:t>OnRev</w:t>
-            </w:r>
-            <w:proofErr w:type="spellEnd"/>
-          </w:p>
-        </w:tc>
-        <w:tc>
-          <w:tcPr>
-            <w:tcW w:w="992" w:type="dxa"/>
+          </w:p>
+        </w:tc>
+        <w:tc>
+          <w:tcPr>
+            <w:tcW w:w="851" w:type="dxa"/>
           </w:tcPr>
           <w:p>
             <w:pPr>
@@ -9711,7 +10848,7 @@
         </w:tc>
         <w:tc>
           <w:tcPr>
-            <w:tcW w:w="1134" w:type="dxa"/>
+            <w:tcW w:w="1275" w:type="dxa"/>
           </w:tcPr>
           <w:p>
             <w:pPr>
@@ -9723,33 +10860,13 @@
               <w:rPr>
                 <w:rFonts w:cs="Arial"/>
               </w:rPr>
-              <w:t xml:space="preserve">Asus </w:t>
+              <w:t>LED keyboard</w:t>
             </w:r>
-            <w:proofErr w:type="spellStart"/>
-            <w:r>
-              <w:rPr>
-                <w:rFonts w:cs="Arial"/>
-              </w:rPr>
-              <w:t>ZenFone</w:t>
-            </w:r>
-            <w:proofErr w:type="spellEnd"/>
-            <w:r>
-              <w:rPr>
-                <w:rFonts w:cs="Arial"/>
-              </w:rPr>
-              <w:t xml:space="preserve"> 2</w:t>
-            </w:r>
-            <w:r>
-              <w:rPr>
-                <w:rFonts w:cs="Arial"/>
-              </w:rPr>
-              <w:t xml:space="preserve"> Laser</w:t>
-            </w:r>
-          </w:p>
-        </w:tc>
-        <w:tc>
-          <w:tcPr>
-            <w:tcW w:w="992" w:type="dxa"/>
+          </w:p>
+        </w:tc>
+        <w:tc>
+          <w:tcPr>
+            <w:tcW w:w="851" w:type="dxa"/>
           </w:tcPr>
           <w:p>
             <w:pPr>
@@ -9850,7 +10967,7 @@
         </w:tc>
         <w:tc>
           <w:tcPr>
-            <w:tcW w:w="1134" w:type="dxa"/>
+            <w:tcW w:w="1275" w:type="dxa"/>
           </w:tcPr>
           <w:p>
             <w:pPr>
@@ -9862,13 +10979,13 @@
               <w:rPr>
                 <w:rFonts w:cs="Arial"/>
               </w:rPr>
-              <w:t>Apple iPhone 5s</w:t>
+              <w:t>Gaming Keyboard</w:t>
             </w:r>
           </w:p>
         </w:tc>
         <w:tc>
           <w:tcPr>
-            <w:tcW w:w="992" w:type="dxa"/>
+            <w:tcW w:w="851" w:type="dxa"/>
           </w:tcPr>
           <w:p>
             <w:pPr>
@@ -9969,47 +11086,25 @@
         </w:tc>
         <w:tc>
           <w:tcPr>
-            <w:tcW w:w="1134" w:type="dxa"/>
-          </w:tcPr>
-          <w:p>
-            <w:pPr>
-              <w:rPr>
-                <w:rFonts w:cs="Arial"/>
-              </w:rPr>
-            </w:pPr>
-            <w:proofErr w:type="spellStart"/>
+            <w:tcW w:w="1275" w:type="dxa"/>
+          </w:tcPr>
+          <w:p>
+            <w:pPr>
+              <w:rPr>
+                <w:rFonts w:cs="Arial"/>
+              </w:rPr>
+            </w:pPr>
             <w:r>
               <w:rPr>
                 <w:rFonts w:cs="Arial"/>
               </w:rPr>
-              <w:t>Xiaomi</w:t>
+              <w:t>LED Mouse</w:t>
             </w:r>
-            <w:proofErr w:type="spellEnd"/>
-            <w:r>
-              <w:rPr>
-                <w:rFonts w:cs="Arial"/>
-              </w:rPr>
-              <w:t xml:space="preserve"> </w:t>
-            </w:r>
-            <w:proofErr w:type="spellStart"/>
-            <w:r>
-              <w:rPr>
-                <w:rFonts w:cs="Arial"/>
-              </w:rPr>
-              <w:t>Redmi</w:t>
-            </w:r>
-            <w:proofErr w:type="spellEnd"/>
-            <w:r>
-              <w:rPr>
-                <w:rFonts w:cs="Arial"/>
-              </w:rPr>
-              <w:t xml:space="preserve"> Note 4X</w:t>
-            </w:r>
-          </w:p>
-        </w:tc>
-        <w:tc>
-          <w:tcPr>
-            <w:tcW w:w="992" w:type="dxa"/>
+          </w:p>
+        </w:tc>
+        <w:tc>
+          <w:tcPr>
+            <w:tcW w:w="851" w:type="dxa"/>
           </w:tcPr>
           <w:p>
             <w:pPr>
@@ -10110,47 +11205,25 @@
         </w:tc>
         <w:tc>
           <w:tcPr>
-            <w:tcW w:w="1134" w:type="dxa"/>
-          </w:tcPr>
-          <w:p>
-            <w:pPr>
-              <w:rPr>
-                <w:rFonts w:cs="Arial"/>
-              </w:rPr>
-            </w:pPr>
-            <w:proofErr w:type="spellStart"/>
+            <w:tcW w:w="1275" w:type="dxa"/>
+          </w:tcPr>
+          <w:p>
+            <w:pPr>
+              <w:rPr>
+                <w:rFonts w:cs="Arial"/>
+              </w:rPr>
+            </w:pPr>
             <w:r>
               <w:rPr>
                 <w:rFonts w:cs="Arial"/>
               </w:rPr>
-              <w:t>Xiaomi</w:t>
+              <w:t>Silent Mouse</w:t>
             </w:r>
-            <w:proofErr w:type="spellEnd"/>
-            <w:r>
-              <w:rPr>
-                <w:rFonts w:cs="Arial"/>
-              </w:rPr>
-              <w:t xml:space="preserve"> </w:t>
-            </w:r>
-            <w:proofErr w:type="spellStart"/>
-            <w:r>
-              <w:rPr>
-                <w:rFonts w:cs="Arial"/>
-              </w:rPr>
-              <w:t>Redmi</w:t>
-            </w:r>
-            <w:proofErr w:type="spellEnd"/>
-            <w:r>
-              <w:rPr>
-                <w:rFonts w:cs="Arial"/>
-              </w:rPr>
-              <w:t xml:space="preserve"> 4A</w:t>
-            </w:r>
-          </w:p>
-        </w:tc>
-        <w:tc>
-          <w:tcPr>
-            <w:tcW w:w="992" w:type="dxa"/>
+          </w:p>
+        </w:tc>
+        <w:tc>
+          <w:tcPr>
+            <w:tcW w:w="851" w:type="dxa"/>
           </w:tcPr>
           <w:p>
             <w:pPr>
@@ -10251,7 +11324,7 @@
         </w:tc>
         <w:tc>
           <w:tcPr>
-            <w:tcW w:w="1134" w:type="dxa"/>
+            <w:tcW w:w="1275" w:type="dxa"/>
           </w:tcPr>
           <w:p>
             <w:pPr>
@@ -10263,27 +11336,19 @@
               <w:rPr>
                 <w:rFonts w:cs="Arial"/>
               </w:rPr>
-              <w:t xml:space="preserve">Asus </w:t>
+              <w:t>Bluetooth E</w:t>
             </w:r>
-            <w:proofErr w:type="spellStart"/>
             <w:r>
               <w:rPr>
                 <w:rFonts w:cs="Arial"/>
               </w:rPr>
-              <w:t>ZenFone</w:t>
+              <w:t>arphone</w:t>
             </w:r>
-            <w:proofErr w:type="spellEnd"/>
-            <w:r>
-              <w:rPr>
-                <w:rFonts w:cs="Arial"/>
-              </w:rPr>
-              <w:t xml:space="preserve"> 3 Laser</w:t>
-            </w:r>
-          </w:p>
-        </w:tc>
-        <w:tc>
-          <w:tcPr>
-            <w:tcW w:w="992" w:type="dxa"/>
+          </w:p>
+        </w:tc>
+        <w:tc>
+          <w:tcPr>
+            <w:tcW w:w="851" w:type="dxa"/>
           </w:tcPr>
           <w:p>
             <w:pPr>
@@ -10384,7 +11449,7 @@
         </w:tc>
         <w:tc>
           <w:tcPr>
-            <w:tcW w:w="1134" w:type="dxa"/>
+            <w:tcW w:w="1275" w:type="dxa"/>
           </w:tcPr>
           <w:p>
             <w:pPr>
@@ -10396,27 +11461,13 @@
               <w:rPr>
                 <w:rFonts w:cs="Arial"/>
               </w:rPr>
-              <w:t>LG V30+</w:t>
+              <w:t>Gaming Headset</w:t>
             </w:r>
-            <w:r>
-              <w:rPr>
-                <w:rFonts w:cs="Arial"/>
-              </w:rPr>
-              <w:t xml:space="preserve"> Dual </w:t>
-            </w:r>
-            <w:proofErr w:type="spellStart"/>
-            <w:r>
-              <w:rPr>
-                <w:rFonts w:cs="Arial"/>
-              </w:rPr>
-              <w:t>Sim</w:t>
-            </w:r>
-            <w:proofErr w:type="spellEnd"/>
-          </w:p>
-        </w:tc>
-        <w:tc>
-          <w:tcPr>
-            <w:tcW w:w="992" w:type="dxa"/>
+          </w:p>
+        </w:tc>
+        <w:tc>
+          <w:tcPr>
+            <w:tcW w:w="851" w:type="dxa"/>
           </w:tcPr>
           <w:p>
             <w:pPr>
@@ -10517,7 +11568,7 @@
         </w:tc>
         <w:tc>
           <w:tcPr>
-            <w:tcW w:w="1134" w:type="dxa"/>
+            <w:tcW w:w="1275" w:type="dxa"/>
           </w:tcPr>
           <w:p>
             <w:pPr>
@@ -10529,27 +11580,13 @@
               <w:rPr>
                 <w:rFonts w:cs="Arial"/>
               </w:rPr>
-              <w:t xml:space="preserve">Sony </w:t>
+              <w:t>Digital Camera</w:t>
             </w:r>
-            <w:proofErr w:type="spellStart"/>
-            <w:r>
-              <w:rPr>
-                <w:rFonts w:cs="Arial"/>
-              </w:rPr>
-              <w:t>Xperia</w:t>
-            </w:r>
-            <w:proofErr w:type="spellEnd"/>
-            <w:r>
-              <w:rPr>
-                <w:rFonts w:cs="Arial"/>
-              </w:rPr>
-              <w:t xml:space="preserve"> Z</w:t>
-            </w:r>
-          </w:p>
-        </w:tc>
-        <w:tc>
-          <w:tcPr>
-            <w:tcW w:w="992" w:type="dxa"/>
+          </w:p>
+        </w:tc>
+        <w:tc>
+          <w:tcPr>
+            <w:tcW w:w="851" w:type="dxa"/>
           </w:tcPr>
           <w:p>
             <w:pPr>
@@ -10650,7 +11687,7 @@
         </w:tc>
         <w:tc>
           <w:tcPr>
-            <w:tcW w:w="1134" w:type="dxa"/>
+            <w:tcW w:w="1275" w:type="dxa"/>
           </w:tcPr>
           <w:p>
             <w:pPr>
@@ -10662,26 +11699,13 @@
               <w:rPr>
                 <w:rFonts w:cs="Arial"/>
               </w:rPr>
-              <w:t>Firefly Mobile</w:t>
+              <w:t>Bluetooth Controller</w:t>
             </w:r>
-            <w:r>
-              <w:rPr>
-                <w:rFonts w:cs="Arial"/>
-              </w:rPr>
-              <w:t xml:space="preserve"> </w:t>
-            </w:r>
-            <w:r>
-              <w:rPr>
-                <w:rFonts w:cs="Arial"/>
-              </w:rPr>
-              <w:lastRenderedPageBreak/>
-              <w:t>AURI1 FIERCE</w:t>
-            </w:r>
-          </w:p>
-        </w:tc>
-        <w:tc>
-          <w:tcPr>
-            <w:tcW w:w="992" w:type="dxa"/>
+          </w:p>
+        </w:tc>
+        <w:tc>
+          <w:tcPr>
+            <w:tcW w:w="851" w:type="dxa"/>
           </w:tcPr>
           <w:p>
             <w:pPr>
@@ -10776,46 +11800,31 @@
               <w:rPr>
                 <w:rFonts w:cs="Arial"/>
               </w:rPr>
-              <w:lastRenderedPageBreak/>
               <w:t>12</w:t>
             </w:r>
           </w:p>
         </w:tc>
         <w:tc>
           <w:tcPr>
-            <w:tcW w:w="1134" w:type="dxa"/>
-          </w:tcPr>
-          <w:p>
-            <w:pPr>
-              <w:rPr>
-                <w:rFonts w:cs="Arial"/>
-              </w:rPr>
-            </w:pPr>
-            <w:proofErr w:type="spellStart"/>
+            <w:tcW w:w="1275" w:type="dxa"/>
+          </w:tcPr>
+          <w:p>
+            <w:pPr>
+              <w:rPr>
+                <w:rFonts w:cs="Arial"/>
+              </w:rPr>
+            </w:pPr>
             <w:r>
               <w:rPr>
                 <w:rFonts w:cs="Arial"/>
               </w:rPr>
-              <w:t>Nokie</w:t>
+              <w:t>PS3 Controller</w:t>
             </w:r>
-            <w:proofErr w:type="spellEnd"/>
-            <w:r>
-              <w:rPr>
-                <w:rFonts w:cs="Arial"/>
-              </w:rPr>
-              <w:t xml:space="preserve"> 3310</w:t>
-            </w:r>
-            <w:r>
-              <w:rPr>
-                <w:rFonts w:cs="Arial"/>
-              </w:rPr>
-              <w:t xml:space="preserve"> 2017</w:t>
-            </w:r>
-          </w:p>
-        </w:tc>
-        <w:tc>
-          <w:tcPr>
-            <w:tcW w:w="992" w:type="dxa"/>
+          </w:p>
+        </w:tc>
+        <w:tc>
+          <w:tcPr>
+            <w:tcW w:w="851" w:type="dxa"/>
           </w:tcPr>
           <w:p>
             <w:pPr>
@@ -10916,7 +11925,7 @@
         </w:tc>
         <w:tc>
           <w:tcPr>
-            <w:tcW w:w="1134" w:type="dxa"/>
+            <w:tcW w:w="1275" w:type="dxa"/>
           </w:tcPr>
           <w:p>
             <w:pPr>
@@ -10928,13 +11937,13 @@
               <w:rPr>
                 <w:rFonts w:cs="Arial"/>
               </w:rPr>
-              <w:t>Apple iphone5</w:t>
+              <w:t>Silent Keyboard</w:t>
             </w:r>
           </w:p>
         </w:tc>
         <w:tc>
           <w:tcPr>
-            <w:tcW w:w="992" w:type="dxa"/>
+            <w:tcW w:w="851" w:type="dxa"/>
           </w:tcPr>
           <w:p>
             <w:pPr>
@@ -11029,13 +12038,14 @@
               <w:rPr>
                 <w:rFonts w:cs="Arial"/>
               </w:rPr>
+              <w:lastRenderedPageBreak/>
               <w:t>14</w:t>
             </w:r>
           </w:p>
         </w:tc>
         <w:tc>
           <w:tcPr>
-            <w:tcW w:w="1134" w:type="dxa"/>
+            <w:tcW w:w="1275" w:type="dxa"/>
           </w:tcPr>
           <w:p>
             <w:pPr>
@@ -11047,13 +12057,13 @@
               <w:rPr>
                 <w:rFonts w:cs="Arial"/>
               </w:rPr>
-              <w:t>Vivo Y53</w:t>
+              <w:t>Wireless Keyboard</w:t>
             </w:r>
           </w:p>
         </w:tc>
         <w:tc>
           <w:tcPr>
-            <w:tcW w:w="992" w:type="dxa"/>
+            <w:tcW w:w="851" w:type="dxa"/>
           </w:tcPr>
           <w:p>
             <w:pPr>
@@ -11154,7 +12164,7 @@
         </w:tc>
         <w:tc>
           <w:tcPr>
-            <w:tcW w:w="1134" w:type="dxa"/>
+            <w:tcW w:w="1275" w:type="dxa"/>
           </w:tcPr>
           <w:p>
             <w:pPr>
@@ -11166,13 +12176,13 @@
               <w:rPr>
                 <w:rFonts w:cs="Arial"/>
               </w:rPr>
-              <w:t>Samsung Galaxy J7 PRO</w:t>
+              <w:t>Wireless Mouse</w:t>
             </w:r>
           </w:p>
         </w:tc>
         <w:tc>
           <w:tcPr>
-            <w:tcW w:w="992" w:type="dxa"/>
+            <w:tcW w:w="851" w:type="dxa"/>
           </w:tcPr>
           <w:p>
             <w:pPr>
@@ -11273,7 +12283,7 @@
         </w:tc>
         <w:tc>
           <w:tcPr>
-            <w:tcW w:w="1134" w:type="dxa"/>
+            <w:tcW w:w="1275" w:type="dxa"/>
           </w:tcPr>
           <w:p>
             <w:pPr>
@@ -11285,49 +12295,13 @@
               <w:rPr>
                 <w:rFonts w:cs="Arial"/>
               </w:rPr>
-              <w:t>C</w:t>
+              <w:t>Phone Charger</w:t>
             </w:r>
-            <w:r>
-              <w:rPr>
-                <w:rFonts w:cs="Arial"/>
-              </w:rPr>
-              <w:t xml:space="preserve">herry </w:t>
-            </w:r>
-            <w:r>
-              <w:rPr>
-                <w:rFonts w:cs="Arial"/>
-              </w:rPr>
-              <w:t>M</w:t>
-            </w:r>
-            <w:r>
-              <w:rPr>
-                <w:rFonts w:cs="Arial"/>
-              </w:rPr>
-              <w:t>obile</w:t>
-            </w:r>
-            <w:r>
-              <w:rPr>
-                <w:rFonts w:cs="Arial"/>
-              </w:rPr>
-              <w:t xml:space="preserve"> F</w:t>
-            </w:r>
-            <w:r>
-              <w:rPr>
-                <w:rFonts w:cs="Arial"/>
-              </w:rPr>
-              <w:t>lare P</w:t>
-            </w:r>
-            <w:r>
-              <w:rPr>
-                <w:rFonts w:cs="Arial"/>
-              </w:rPr>
-              <w:t>1</w:t>
-            </w:r>
-          </w:p>
-        </w:tc>
-        <w:tc>
-          <w:tcPr>
-            <w:tcW w:w="992" w:type="dxa"/>
+          </w:p>
+        </w:tc>
+        <w:tc>
+          <w:tcPr>
+            <w:tcW w:w="851" w:type="dxa"/>
           </w:tcPr>
           <w:p>
             <w:pPr>
@@ -11428,7 +12402,7 @@
         </w:tc>
         <w:tc>
           <w:tcPr>
-            <w:tcW w:w="1134" w:type="dxa"/>
+            <w:tcW w:w="1275" w:type="dxa"/>
           </w:tcPr>
           <w:p>
             <w:pPr>
@@ -11440,13 +12414,13 @@
               <w:rPr>
                 <w:rFonts w:cs="Arial"/>
               </w:rPr>
-              <w:t>Nubia M2 LITE</w:t>
+              <w:t>Power Bank</w:t>
             </w:r>
           </w:p>
         </w:tc>
         <w:tc>
           <w:tcPr>
-            <w:tcW w:w="992" w:type="dxa"/>
+            <w:tcW w:w="851" w:type="dxa"/>
           </w:tcPr>
           <w:p>
             <w:pPr>
@@ -11547,33 +12521,25 @@
         </w:tc>
         <w:tc>
           <w:tcPr>
-            <w:tcW w:w="1134" w:type="dxa"/>
-          </w:tcPr>
-          <w:p>
-            <w:pPr>
-              <w:rPr>
-                <w:rFonts w:cs="Arial"/>
-              </w:rPr>
-            </w:pPr>
-            <w:proofErr w:type="spellStart"/>
+            <w:tcW w:w="1275" w:type="dxa"/>
+          </w:tcPr>
+          <w:p>
+            <w:pPr>
+              <w:rPr>
+                <w:rFonts w:cs="Arial"/>
+              </w:rPr>
+            </w:pPr>
             <w:r>
               <w:rPr>
                 <w:rFonts w:cs="Arial"/>
               </w:rPr>
-              <w:t>Doogee</w:t>
+              <w:t>Wireless Earphone</w:t>
             </w:r>
-            <w:proofErr w:type="spellEnd"/>
-            <w:r>
-              <w:rPr>
-                <w:rFonts w:cs="Arial"/>
-              </w:rPr>
-              <w:t xml:space="preserve"> Shoot 2</w:t>
-            </w:r>
-          </w:p>
-        </w:tc>
-        <w:tc>
-          <w:tcPr>
-            <w:tcW w:w="992" w:type="dxa"/>
+          </w:p>
+        </w:tc>
+        <w:tc>
+          <w:tcPr>
+            <w:tcW w:w="851" w:type="dxa"/>
           </w:tcPr>
           <w:p>
             <w:pPr>
@@ -11674,7 +12640,7 @@
         </w:tc>
         <w:tc>
           <w:tcPr>
-            <w:tcW w:w="1134" w:type="dxa"/>
+            <w:tcW w:w="1275" w:type="dxa"/>
           </w:tcPr>
           <w:p>
             <w:pPr>
@@ -11686,25 +12652,13 @@
               <w:rPr>
                 <w:rFonts w:cs="Arial"/>
               </w:rPr>
-              <w:t>LG V20</w:t>
+              <w:t>Bluetooth Mouse</w:t>
             </w:r>
-            <w:r>
-              <w:rPr>
-                <w:rFonts w:cs="Arial"/>
-              </w:rPr>
-              <w:t xml:space="preserve"> </w:t>
-            </w:r>
-            <w:r>
-              <w:rPr>
-                <w:rFonts w:cs="Arial"/>
-              </w:rPr>
-              <w:t>H990</w:t>
-            </w:r>
-          </w:p>
-        </w:tc>
-        <w:tc>
-          <w:tcPr>
-            <w:tcW w:w="992" w:type="dxa"/>
+          </w:p>
+        </w:tc>
+        <w:tc>
+          <w:tcPr>
+            <w:tcW w:w="851" w:type="dxa"/>
           </w:tcPr>
           <w:p>
             <w:pPr>
@@ -11805,7 +12759,7 @@
         </w:tc>
         <w:tc>
           <w:tcPr>
-            <w:tcW w:w="1134" w:type="dxa"/>
+            <w:tcW w:w="1275" w:type="dxa"/>
           </w:tcPr>
           <w:p>
             <w:pPr>
@@ -11817,15 +12771,13 @@
               <w:rPr>
                 <w:rFonts w:cs="Arial"/>
               </w:rPr>
-              <w:t>DOK A5</w:t>
+              <w:t>Midi Keyboard</w:t>
             </w:r>
-            <w:bookmarkStart w:id="104" w:name="_GoBack"/>
-            <w:bookmarkEnd w:id="104"/>
-          </w:p>
-        </w:tc>
-        <w:tc>
-          <w:tcPr>
-            <w:tcW w:w="992" w:type="dxa"/>
+          </w:p>
+        </w:tc>
+        <w:tc>
+          <w:tcPr>
+            <w:tcW w:w="851" w:type="dxa"/>
           </w:tcPr>
           <w:p>
             <w:pPr>
@@ -11991,7 +12943,7 @@
       <w:rPr>
         <w:noProof/>
       </w:rPr>
-      <w:t>20</w:t>
+      <w:t>2</w:t>
     </w:r>
     <w:r>
       <w:rPr>
@@ -14926,7 +15878,6 @@
   <w:style w:type="character" w:default="1" w:styleId="DefaultParagraphFont">
     <w:name w:val="Default Paragraph Font"/>
     <w:uiPriority w:val="1"/>
-    <w:semiHidden/>
     <w:unhideWhenUsed/>
   </w:style>
   <w:style w:type="table" w:default="1" w:styleId="TableNormal">
@@ -15732,7 +16683,7 @@
 </file>
 
 <file path=customXml/itemProps1.xml><?xml version="1.0" encoding="utf-8"?>
-<ds:datastoreItem xmlns:ds="http://schemas.openxmlformats.org/officeDocument/2006/customXml" ds:itemID="{361F6B40-8505-49E7-93F9-CA5B5AD2D301}">
+<ds:datastoreItem xmlns:ds="http://schemas.openxmlformats.org/officeDocument/2006/customXml" ds:itemID="{899E174D-08CA-49A6-A564-DDA3E9DD7F2E}">
   <ds:schemaRefs>
     <ds:schemaRef ds:uri="http://schemas.openxmlformats.org/officeDocument/2006/bibliography"/>
   </ds:schemaRefs>

</xml_diff>

<commit_message>
Added a revision matrix docu for 2nd sem
</commit_message>
<xml_diff>
--- a/[]thesis 1-3.docx
+++ b/[]thesis 1-3.docx
@@ -46,13 +46,23 @@
         </w:rPr>
       </w:pPr>
       <w:bookmarkStart w:id="0" w:name="_Toc493843907"/>
+      <w:proofErr w:type="spellStart"/>
       <w:r>
         <w:rPr>
           <w:rFonts w:cs="Arial"/>
           <w:sz w:val="22"/>
           <w:szCs w:val="22"/>
         </w:rPr>
-        <w:t>TIPid: Decision Support System on E-Shopping Products through Graphical Visualization and Data Mining</w:t>
+        <w:t>TIPid</w:t>
+      </w:r>
+      <w:proofErr w:type="spellEnd"/>
+      <w:r>
+        <w:rPr>
+          <w:rFonts w:cs="Arial"/>
+          <w:sz w:val="22"/>
+          <w:szCs w:val="22"/>
+        </w:rPr>
+        <w:t>: Decision Support System on E-Shopping Products through Graphical Visualization and Data Mining</w:t>
       </w:r>
       <w:bookmarkEnd w:id="0"/>
     </w:p>
@@ -150,7 +160,20 @@
           <w:rFonts w:cs="Arial"/>
         </w:rPr>
         <w:br/>
-        <w:t>of the Requirements for the Degree</w:t>
+      </w:r>
+      <w:proofErr w:type="gramStart"/>
+      <w:r>
+        <w:rPr>
+          <w:rFonts w:cs="Arial"/>
+        </w:rPr>
+        <w:t>of</w:t>
+      </w:r>
+      <w:proofErr w:type="gramEnd"/>
+      <w:r>
+        <w:rPr>
+          <w:rFonts w:cs="Arial"/>
+        </w:rPr>
+        <w:t xml:space="preserve"> the Requirements for the Degree</w:t>
       </w:r>
     </w:p>
     <w:p>
@@ -211,23 +234,61 @@
           <w:rFonts w:cs="Arial"/>
         </w:rPr>
       </w:pPr>
-      <w:r>
-        <w:rPr>
-          <w:rFonts w:cs="Arial"/>
-        </w:rPr>
-        <w:t>Averos, Christian M.</w:t>
-      </w:r>
+      <w:proofErr w:type="spellStart"/>
+      <w:r>
+        <w:rPr>
+          <w:rFonts w:cs="Arial"/>
+        </w:rPr>
+        <w:t>Averos</w:t>
+      </w:r>
+      <w:proofErr w:type="spellEnd"/>
+      <w:r>
+        <w:rPr>
+          <w:rFonts w:cs="Arial"/>
+        </w:rPr>
+        <w:t>, Christian M</w:t>
+      </w:r>
+      <w:proofErr w:type="gramStart"/>
+      <w:r>
+        <w:rPr>
+          <w:rFonts w:cs="Arial"/>
+        </w:rPr>
+        <w:t>.</w:t>
+      </w:r>
+      <w:proofErr w:type="gramEnd"/>
       <w:r>
         <w:rPr>
           <w:rFonts w:cs="Arial"/>
         </w:rPr>
         <w:br/>
       </w:r>
-      <w:r>
-        <w:rPr>
-          <w:rFonts w:cs="Arial"/>
-        </w:rPr>
-        <w:t>Delicano, Jobea Ann F.</w:t>
+      <w:proofErr w:type="spellStart"/>
+      <w:r>
+        <w:rPr>
+          <w:rFonts w:cs="Arial"/>
+        </w:rPr>
+        <w:t>Delicano</w:t>
+      </w:r>
+      <w:proofErr w:type="spellEnd"/>
+      <w:r>
+        <w:rPr>
+          <w:rFonts w:cs="Arial"/>
+        </w:rPr>
+        <w:t xml:space="preserve">, </w:t>
+      </w:r>
+      <w:proofErr w:type="spellStart"/>
+      <w:r>
+        <w:rPr>
+          <w:rFonts w:cs="Arial"/>
+        </w:rPr>
+        <w:t>Jobea</w:t>
+      </w:r>
+      <w:proofErr w:type="spellEnd"/>
+      <w:r>
+        <w:rPr>
+          <w:rFonts w:cs="Arial"/>
+        </w:rPr>
+        <w:t xml:space="preserve"> Ann F.</w:t>
       </w:r>
       <w:r>
         <w:rPr>
@@ -3912,7 +3973,21 @@
         <w:rPr>
           <w:rFonts w:cs="Arial"/>
         </w:rPr>
-        <w:t>In the fast-paced modern world, where technology progresses rampantly, we try to keep up with today's trends as well as needs. With the rise of technology, clinging unto technology makes our lives easier, and some experts say that the internet can now be consider a need along with food and shelter (Pastore, 1998). Everything is being digitalized as for our communication and work-processes, and with the use of the internet and its rapid development, delivery systems are getting more and more popular alongside of online shopping websites (OSW</w:t>
+        <w:t>In the fast-paced modern world, where technology progresses rampantly, we try to keep up with today's trends as well as needs. With the rise of technology, clinging unto technology makes our lives easier, and some experts say that the internet can now be consider a need along with food and shelter (</w:t>
+      </w:r>
+      <w:proofErr w:type="spellStart"/>
+      <w:r>
+        <w:rPr>
+          <w:rFonts w:cs="Arial"/>
+        </w:rPr>
+        <w:t>Pastore</w:t>
+      </w:r>
+      <w:proofErr w:type="spellEnd"/>
+      <w:r>
+        <w:rPr>
+          <w:rFonts w:cs="Arial"/>
+        </w:rPr>
+        <w:t>, 1998). Everything is being digitalized as for our communication and work-processes, and with the use of the internet and its rapid development, delivery systems are getting more and more popular alongside of online shopping websites (OSW</w:t>
       </w:r>
       <w:r>
         <w:rPr>
@@ -3994,20 +4069,36 @@
         <w:rPr>
           <w:rFonts w:cs="Arial"/>
         </w:rPr>
-        <w:t xml:space="preserve"> like Amazon and Lazada</w:t>
-      </w:r>
+        <w:t xml:space="preserve"> like Amazon and </w:t>
+      </w:r>
+      <w:proofErr w:type="spellStart"/>
+      <w:r>
+        <w:rPr>
+          <w:rFonts w:cs="Arial"/>
+        </w:rPr>
+        <w:t>Lazada</w:t>
+      </w:r>
+      <w:proofErr w:type="spellEnd"/>
       <w:r>
         <w:rPr>
           <w:rFonts w:cs="Arial"/>
         </w:rPr>
         <w:t xml:space="preserve"> to compare and </w:t>
       </w:r>
-      <w:r>
-        <w:rPr>
-          <w:rFonts w:cs="Arial"/>
-        </w:rPr>
-        <w:t>analyse</w:t>
-      </w:r>
+      <w:proofErr w:type="spellStart"/>
+      <w:r>
+        <w:rPr>
+          <w:rFonts w:cs="Arial"/>
+        </w:rPr>
+        <w:t>analyz</w:t>
+      </w:r>
+      <w:r>
+        <w:rPr>
+          <w:rFonts w:cs="Arial"/>
+        </w:rPr>
+        <w:t>e</w:t>
+      </w:r>
+      <w:proofErr w:type="spellEnd"/>
       <w:r>
         <w:rPr>
           <w:rFonts w:cs="Arial"/>
@@ -4106,7 +4197,21 @@
         <w:rPr>
           <w:rFonts w:cs="Arial"/>
         </w:rPr>
-        <w:t xml:space="preserve">Most Filipino shoppers have a hard time jumping to another store into other store just to find the best deals of their wanted product, may it be a new pair of shoes, shining jeans, or maybe a newly released branded cap. As much as we can, we bargain, bargain, and bargain. Most modern Filipino women would go to mall after mall just to buy off on-sale product which is also true for old-fashion mothers who would prefer to bargain just to get deals from their market suppliers. In today’s technological advantage, many shoppers prefer e-commerce as their mode of shopping (Kitonyi, 2017), primarily because internet is easy to access and buying is just a </w:t>
+        <w:t>Most Filipino shoppers have a hard time jumping to another store into other store just to find the best deals of their wanted product, may it be a new pair of shoes, shining jeans, or maybe a newly released branded cap. As much as we can, we bargain, bargain, and bargain. Most modern Filipino women would go to mall after mall just to buy off on-sale product which is also true for old-fashion mothers who would prefer to bargain just to get deals from their market suppliers. In today’s technological advantage, many shoppers prefer e-commerce as their mode of shopping (</w:t>
+      </w:r>
+      <w:proofErr w:type="spellStart"/>
+      <w:r>
+        <w:rPr>
+          <w:rFonts w:cs="Arial"/>
+        </w:rPr>
+        <w:t>Kitonyi</w:t>
+      </w:r>
+      <w:proofErr w:type="spellEnd"/>
+      <w:r>
+        <w:rPr>
+          <w:rFonts w:cs="Arial"/>
+        </w:rPr>
+        <w:t xml:space="preserve">, 2017), primarily because internet is easy to access and buying is just a </w:t>
       </w:r>
       <w:r>
         <w:rPr>
@@ -4146,7 +4251,21 @@
         <w:rPr>
           <w:rFonts w:cs="Arial"/>
         </w:rPr>
-        <w:t>Filipinos like to bargain, since the old times, Filipino mothers would go to the market with a fixed money and get much more worth of their money for. Just imagine the hard work of going through and bargaining to many stores just to lessen the pay for a similar product as well as avoiding similar low quality products. This is also true to online shoppers looking for looking for a specific product in an online store, they would search many online store just to get the best deal in their opinion. They would scan for reviews of the said product and sometimes to avoid getting scammed or getting less than what you expected. One of the most common problem in OSWs is that there are scammers always present (Bolido, 2014) even in the most trusted OSWs.</w:t>
+        <w:t>Filipinos like to bargain, since the old times, Filipino mothers would go to the market with a fixed money and get much more worth of their money for. Just imagine the hard work of going through and bargaining to many stores just to lessen the pay for a similar product as well as avoiding similar low quality products. This is also true to online shoppers looking for looking for a specific product in an online store, they would search many online store just to get the best deal in their opinion. They would scan for reviews of the said product and sometimes to avoid getting scammed or getting less than what you expected. One of the most common problem in OSWs is that there are scammers always present (</w:t>
+      </w:r>
+      <w:proofErr w:type="spellStart"/>
+      <w:r>
+        <w:rPr>
+          <w:rFonts w:cs="Arial"/>
+        </w:rPr>
+        <w:t>Bolido</w:t>
+      </w:r>
+      <w:proofErr w:type="spellEnd"/>
+      <w:r>
+        <w:rPr>
+          <w:rFonts w:cs="Arial"/>
+        </w:rPr>
+        <w:t>, 2014) even in the most trusted OSWs.</w:t>
       </w:r>
       <w:r>
         <w:rPr>
@@ -4175,7 +4294,21 @@
         <w:rPr>
           <w:rFonts w:cs="Arial"/>
         </w:rPr>
-        <w:t xml:space="preserve">Visualization is the representation of data in which is any technique for creating images, animations, and etc. to convey a message. Truly, life would be boring if there weren't many colors or shapes around. Both became one of the major tools in life for differentiating and comparing. In today's application of visualization, one of the tools it is used for, when it comes to websites and computer applications, is helping the users' on their experiences. It help them in the form of 'navigation', or even the </w:t>
+        <w:t xml:space="preserve">Visualization is the representation of data in which is any technique for creating images, animations, and etc. to convey a message. Truly, life would be boring if there weren't many </w:t>
+      </w:r>
+      <w:proofErr w:type="spellStart"/>
+      <w:r>
+        <w:rPr>
+          <w:rFonts w:cs="Arial"/>
+        </w:rPr>
+        <w:t>colors</w:t>
+      </w:r>
+      <w:proofErr w:type="spellEnd"/>
+      <w:r>
+        <w:rPr>
+          <w:rFonts w:cs="Arial"/>
+        </w:rPr>
+        <w:t xml:space="preserve"> or shapes around. Both became one of the major tools in life for differentiating and comparing. In today's application of visualization, one of the tools it is used for, when it comes to websites and computer applications, is helping the users' on their experiences. It help them in the form of 'navigation', or even the </w:t>
       </w:r>
       <w:r>
         <w:rPr>
@@ -4594,7 +4727,21 @@
         <w:rPr>
           <w:rFonts w:cs="Arial"/>
         </w:rPr>
-        <w:t xml:space="preserve"> shows the theoretical framework of the system. System Theory is introduced by Ludwig von Bertalanffy. This theory points main four things that build up a system: objects, attributes, object-relationship and environment.</w:t>
+        <w:t xml:space="preserve"> shows the theoretical framework of the system. System Theory is introduced by Ludwig von </w:t>
+      </w:r>
+      <w:proofErr w:type="spellStart"/>
+      <w:r>
+        <w:rPr>
+          <w:rFonts w:cs="Arial"/>
+        </w:rPr>
+        <w:t>Bertalanffy</w:t>
+      </w:r>
+      <w:proofErr w:type="spellEnd"/>
+      <w:r>
+        <w:rPr>
+          <w:rFonts w:cs="Arial"/>
+        </w:rPr>
+        <w:t>. This theory points main four things that build up a system: objects, attributes, object-relationship and environment.</w:t>
       </w:r>
     </w:p>
     <w:p>
@@ -5165,7 +5312,21 @@
         <w:rPr>
           <w:rFonts w:cs="Arial"/>
         </w:rPr>
-        <w:t>1. Lazada (lazada.com.ph)</w:t>
+        <w:t xml:space="preserve">1. </w:t>
+      </w:r>
+      <w:proofErr w:type="spellStart"/>
+      <w:r>
+        <w:rPr>
+          <w:rFonts w:cs="Arial"/>
+        </w:rPr>
+        <w:t>Lazada</w:t>
+      </w:r>
+      <w:proofErr w:type="spellEnd"/>
+      <w:r>
+        <w:rPr>
+          <w:rFonts w:cs="Arial"/>
+        </w:rPr>
+        <w:t xml:space="preserve"> (lazada.com.ph)</w:t>
       </w:r>
     </w:p>
     <w:p>
@@ -5181,7 +5342,21 @@
         <w:rPr>
           <w:rFonts w:cs="Arial"/>
         </w:rPr>
-        <w:t>2. Shopee (shopee.ph)</w:t>
+        <w:t xml:space="preserve">2. </w:t>
+      </w:r>
+      <w:proofErr w:type="spellStart"/>
+      <w:r>
+        <w:rPr>
+          <w:rFonts w:cs="Arial"/>
+        </w:rPr>
+        <w:t>Shopee</w:t>
+      </w:r>
+      <w:proofErr w:type="spellEnd"/>
+      <w:r>
+        <w:rPr>
+          <w:rFonts w:cs="Arial"/>
+        </w:rPr>
+        <w:t xml:space="preserve"> (shopee.ph)</w:t>
       </w:r>
     </w:p>
     <w:p>
@@ -5612,7 +5787,49 @@
         <w:rPr>
           <w:rFonts w:cs="Arial"/>
         </w:rPr>
-        <w:t xml:space="preserve">In the ever expanding data collection and data storage, Data Mining (DM) has been a logical process used to search useful information through piles of data. (Ramageri, 2010) Since data sets has become more complex and larger than it was, DM was improved by different algorithms discovered and developed in the field of computer science. DM is an important task in knowledge discovery in databases (KDD). (Li &amp; Beaubouef, 2010) KDD consists procedures including (Smita &amp; Sharma, 2014): </w:t>
+        <w:t>In the ever expanding data collection and data storage, Data Mining (DM) has been a logical process used to search useful information through piles of data. (</w:t>
+      </w:r>
+      <w:proofErr w:type="spellStart"/>
+      <w:r>
+        <w:rPr>
+          <w:rFonts w:cs="Arial"/>
+        </w:rPr>
+        <w:t>Ramageri</w:t>
+      </w:r>
+      <w:proofErr w:type="spellEnd"/>
+      <w:r>
+        <w:rPr>
+          <w:rFonts w:cs="Arial"/>
+        </w:rPr>
+        <w:t xml:space="preserve">, 2010) Since data sets has become more complex and larger than it was, DM was improved by different algorithms discovered and developed in the field of computer science. DM is an important task in knowledge discovery in databases (KDD). (Li &amp; </w:t>
+      </w:r>
+      <w:proofErr w:type="spellStart"/>
+      <w:r>
+        <w:rPr>
+          <w:rFonts w:cs="Arial"/>
+        </w:rPr>
+        <w:t>Beaubouef</w:t>
+      </w:r>
+      <w:proofErr w:type="spellEnd"/>
+      <w:r>
+        <w:rPr>
+          <w:rFonts w:cs="Arial"/>
+        </w:rPr>
+        <w:t>, 2010) KDD consists procedures including (</w:t>
+      </w:r>
+      <w:proofErr w:type="spellStart"/>
+      <w:r>
+        <w:rPr>
+          <w:rFonts w:cs="Arial"/>
+        </w:rPr>
+        <w:t>Smita</w:t>
+      </w:r>
+      <w:proofErr w:type="spellEnd"/>
+      <w:r>
+        <w:rPr>
+          <w:rFonts w:cs="Arial"/>
+        </w:rPr>
+        <w:t xml:space="preserve"> &amp; Sharma, 2014): </w:t>
       </w:r>
     </w:p>
     <w:p>
@@ -5624,11 +5841,19 @@
           <w:rFonts w:cs="Arial"/>
         </w:rPr>
       </w:pPr>
-      <w:r>
-        <w:rPr>
-          <w:rFonts w:cs="Arial"/>
-        </w:rPr>
-        <w:t xml:space="preserve">selection of data from varying sources; </w:t>
+      <w:proofErr w:type="gramStart"/>
+      <w:r>
+        <w:rPr>
+          <w:rFonts w:cs="Arial"/>
+        </w:rPr>
+        <w:t>selection</w:t>
+      </w:r>
+      <w:proofErr w:type="gramEnd"/>
+      <w:r>
+        <w:rPr>
+          <w:rFonts w:cs="Arial"/>
+        </w:rPr>
+        <w:t xml:space="preserve"> of data from varying sources; </w:t>
       </w:r>
     </w:p>
     <w:p>
@@ -5640,11 +5865,21 @@
           <w:rFonts w:cs="Arial"/>
         </w:rPr>
       </w:pPr>
-      <w:r>
-        <w:rPr>
-          <w:rFonts w:cs="Arial"/>
-        </w:rPr>
-        <w:t>preprocessing or data reduction;</w:t>
+      <w:proofErr w:type="spellStart"/>
+      <w:proofErr w:type="gramStart"/>
+      <w:r>
+        <w:rPr>
+          <w:rFonts w:cs="Arial"/>
+        </w:rPr>
+        <w:t>preprocessing</w:t>
+      </w:r>
+      <w:proofErr w:type="spellEnd"/>
+      <w:proofErr w:type="gramEnd"/>
+      <w:r>
+        <w:rPr>
+          <w:rFonts w:cs="Arial"/>
+        </w:rPr>
+        <w:t xml:space="preserve"> or data reduction;</w:t>
       </w:r>
     </w:p>
     <w:p>
@@ -5656,11 +5891,19 @@
           <w:rFonts w:cs="Arial"/>
         </w:rPr>
       </w:pPr>
-      <w:r>
-        <w:rPr>
-          <w:rFonts w:cs="Arial"/>
-        </w:rPr>
-        <w:t>transformation of data;</w:t>
+      <w:proofErr w:type="gramStart"/>
+      <w:r>
+        <w:rPr>
+          <w:rFonts w:cs="Arial"/>
+        </w:rPr>
+        <w:t>transformation</w:t>
+      </w:r>
+      <w:proofErr w:type="gramEnd"/>
+      <w:r>
+        <w:rPr>
+          <w:rFonts w:cs="Arial"/>
+        </w:rPr>
+        <w:t xml:space="preserve"> of data;</w:t>
       </w:r>
     </w:p>
     <w:p>
@@ -5672,11 +5915,19 @@
           <w:rFonts w:cs="Arial"/>
         </w:rPr>
       </w:pPr>
-      <w:r>
-        <w:rPr>
-          <w:rFonts w:cs="Arial"/>
-        </w:rPr>
-        <w:t>identifying the desired result; and</w:t>
+      <w:proofErr w:type="gramStart"/>
+      <w:r>
+        <w:rPr>
+          <w:rFonts w:cs="Arial"/>
+        </w:rPr>
+        <w:t>identifying</w:t>
+      </w:r>
+      <w:proofErr w:type="gramEnd"/>
+      <w:r>
+        <w:rPr>
+          <w:rFonts w:cs="Arial"/>
+        </w:rPr>
+        <w:t xml:space="preserve"> the desired result; and</w:t>
       </w:r>
     </w:p>
     <w:p>
@@ -5688,11 +5939,19 @@
           <w:rFonts w:cs="Arial"/>
         </w:rPr>
       </w:pPr>
-      <w:r>
-        <w:rPr>
-          <w:rFonts w:cs="Arial"/>
-        </w:rPr>
-        <w:t xml:space="preserve">interpretation and analysis to give relevant information. </w:t>
+      <w:proofErr w:type="gramStart"/>
+      <w:r>
+        <w:rPr>
+          <w:rFonts w:cs="Arial"/>
+        </w:rPr>
+        <w:t>interpretation</w:t>
+      </w:r>
+      <w:proofErr w:type="gramEnd"/>
+      <w:r>
+        <w:rPr>
+          <w:rFonts w:cs="Arial"/>
+        </w:rPr>
+        <w:t xml:space="preserve"> and analysis to give relevant information. </w:t>
       </w:r>
     </w:p>
     <w:p>
@@ -5708,7 +5967,21 @@
         <w:rPr>
           <w:rFonts w:cs="Arial"/>
         </w:rPr>
-        <w:t>There are several DM techniques developed and applied in KDD (Bhatnagar et al., 2012):</w:t>
+        <w:t>There are several DM techniques developed and applied in KDD (</w:t>
+      </w:r>
+      <w:proofErr w:type="spellStart"/>
+      <w:r>
+        <w:rPr>
+          <w:rFonts w:cs="Arial"/>
+        </w:rPr>
+        <w:t>Bhatnagar</w:t>
+      </w:r>
+      <w:proofErr w:type="spellEnd"/>
+      <w:r>
+        <w:rPr>
+          <w:rFonts w:cs="Arial"/>
+        </w:rPr>
+        <w:t xml:space="preserve"> et al., 2012):</w:t>
       </w:r>
     </w:p>
     <w:p>
@@ -5821,7 +6094,63 @@
         <w:rPr>
           <w:rFonts w:cs="Arial"/>
         </w:rPr>
-        <w:t>DM is currently used in wide range of industries that holds a large amount of data and is commonly combining it in other tools that can enhance the power of DM in various fields. (Ramageri, 2010) Some of these fields include the field of biological science to analyze sequential pattern in genes and identify various diseases related to it. Finance industries use DM for price prediction, stock forecasting, identify frauds and money laundering. (Li &amp; Beaubouef, 2010) Sales industry also use DM as in different ways (Al Essa &amp; Bach, 2014):</w:t>
+        <w:t>DM is currently used in wide range of industries that holds a large amount of data and is commonly combining it in other tools that can enhance the power of DM in various fields. (</w:t>
+      </w:r>
+      <w:proofErr w:type="spellStart"/>
+      <w:r>
+        <w:rPr>
+          <w:rFonts w:cs="Arial"/>
+        </w:rPr>
+        <w:t>Ramageri</w:t>
+      </w:r>
+      <w:proofErr w:type="spellEnd"/>
+      <w:r>
+        <w:rPr>
+          <w:rFonts w:cs="Arial"/>
+        </w:rPr>
+        <w:t xml:space="preserve">, 2010) Some of these fields include the field of biological science to </w:t>
+      </w:r>
+      <w:proofErr w:type="spellStart"/>
+      <w:r>
+        <w:rPr>
+          <w:rFonts w:cs="Arial"/>
+        </w:rPr>
+        <w:t>analyze</w:t>
+      </w:r>
+      <w:proofErr w:type="spellEnd"/>
+      <w:r>
+        <w:rPr>
+          <w:rFonts w:cs="Arial"/>
+        </w:rPr>
+        <w:t xml:space="preserve"> sequential pattern in genes and identify various diseases related to it. Finance industries use DM for price prediction, stock forecasting, identify frauds and money laundering. (Li &amp; </w:t>
+      </w:r>
+      <w:proofErr w:type="spellStart"/>
+      <w:r>
+        <w:rPr>
+          <w:rFonts w:cs="Arial"/>
+        </w:rPr>
+        <w:t>Beaubouef</w:t>
+      </w:r>
+      <w:proofErr w:type="spellEnd"/>
+      <w:r>
+        <w:rPr>
+          <w:rFonts w:cs="Arial"/>
+        </w:rPr>
+        <w:t xml:space="preserve">, 2010) Sales industry also use DM as in different ways (Al </w:t>
+      </w:r>
+      <w:proofErr w:type="spellStart"/>
+      <w:r>
+        <w:rPr>
+          <w:rFonts w:cs="Arial"/>
+        </w:rPr>
+        <w:t>Essa</w:t>
+      </w:r>
+      <w:proofErr w:type="spellEnd"/>
+      <w:r>
+        <w:rPr>
+          <w:rFonts w:cs="Arial"/>
+        </w:rPr>
+        <w:t xml:space="preserve"> &amp; Bach, 2014):</w:t>
       </w:r>
     </w:p>
     <w:p>
@@ -5838,7 +6167,21 @@
           <w:rFonts w:cs="Arial"/>
         </w:rPr>
         <w:lastRenderedPageBreak/>
-        <w:t>Information broker for customer buying habits, from transaction histories to loyalty card usage. Because of this, supermarkets can predict customer behavior and act upon it for custome</w:t>
+        <w:t xml:space="preserve">Information broker for customer buying habits, from transaction histories to loyalty card usage. Because of this, supermarkets can predict customer </w:t>
+      </w:r>
+      <w:proofErr w:type="spellStart"/>
+      <w:r>
+        <w:rPr>
+          <w:rFonts w:cs="Arial"/>
+        </w:rPr>
+        <w:t>behavior</w:t>
+      </w:r>
+      <w:proofErr w:type="spellEnd"/>
+      <w:r>
+        <w:rPr>
+          <w:rFonts w:cs="Arial"/>
+        </w:rPr>
+        <w:t xml:space="preserve"> and act upon it for custome</w:t>
       </w:r>
       <w:r>
         <w:rPr>
@@ -5910,7 +6253,21 @@
         <w:rPr>
           <w:rFonts w:cs="Arial"/>
         </w:rPr>
-        <w:t>ecision support system for both business holders and/or customers (Smita &amp; Sharma (2014)</w:t>
+        <w:t>ecision support system for both business holders and/or customers (</w:t>
+      </w:r>
+      <w:proofErr w:type="spellStart"/>
+      <w:r>
+        <w:rPr>
+          <w:rFonts w:cs="Arial"/>
+        </w:rPr>
+        <w:t>Smita</w:t>
+      </w:r>
+      <w:proofErr w:type="spellEnd"/>
+      <w:r>
+        <w:rPr>
+          <w:rFonts w:cs="Arial"/>
+        </w:rPr>
+        <w:t xml:space="preserve"> &amp; Sharma (2014)</w:t>
       </w:r>
       <w:r>
         <w:rPr>
@@ -5967,7 +6324,35 @@
           <w:rFonts w:cs="Arial"/>
         </w:rPr>
         <w:tab/>
-        <w:t>Visualization provide users a comprehensive understanding about a data. It gives form to raw data making it coherent to the users. Using computer graphic effects, data sets can be visualized to display patterns, relationship and trends in a more advanced way. This gives users an ease to apprehend information by the use of visual reasoning rather than numerical reasoning. (Zhao, 2002) Presentation of data may involve the manipulation of graphical entities and attributes. A good data visualization must consider the effectiveness or ease of interpretation, accuracy or correct quantitative evaluation, efficiency or data redundancy removal, aesthetic or must be pleasant to the user's eye and adaptable or adjustable to serve multiple needs. According to Ward, common techniques on data visualization are following: charts, graphs, plots, maps, images, 3D surfaces and animation. Parsaye and Chignell listed the common steps followed in data visualization:</w:t>
+        <w:t xml:space="preserve">Visualization provide users a comprehensive understanding about a data. It gives form to raw data making it coherent to the users. Using computer graphic effects, data sets can be visualized to display patterns, relationship and trends in a more advanced way. This gives users an ease to apprehend information by the use of visual reasoning rather than numerical reasoning. (Zhao, 2002) Presentation of data may involve the manipulation of graphical entities and attributes. A good data visualization must consider the effectiveness or ease of interpretation, accuracy or correct quantitative evaluation, efficiency or data redundancy removal, aesthetic or must be pleasant to the user's eye and adaptable or adjustable to serve multiple needs. According to Ward, common techniques on data visualization are following: charts, graphs, plots, maps, images, 3D surfaces and animation. </w:t>
+      </w:r>
+      <w:proofErr w:type="spellStart"/>
+      <w:r>
+        <w:rPr>
+          <w:rFonts w:cs="Arial"/>
+        </w:rPr>
+        <w:t>Parsaye</w:t>
+      </w:r>
+      <w:proofErr w:type="spellEnd"/>
+      <w:r>
+        <w:rPr>
+          <w:rFonts w:cs="Arial"/>
+        </w:rPr>
+        <w:t xml:space="preserve"> and </w:t>
+      </w:r>
+      <w:proofErr w:type="spellStart"/>
+      <w:r>
+        <w:rPr>
+          <w:rFonts w:cs="Arial"/>
+        </w:rPr>
+        <w:t>Chignell</w:t>
+      </w:r>
+      <w:proofErr w:type="spellEnd"/>
+      <w:r>
+        <w:rPr>
+          <w:rFonts w:cs="Arial"/>
+        </w:rPr>
+        <w:t xml:space="preserve"> listed the common steps followed in data visualization:</w:t>
       </w:r>
     </w:p>
     <w:p>
@@ -6017,7 +6402,21 @@
           <w:rFonts w:cs="Arial"/>
         </w:rPr>
         <w:tab/>
-        <w:t>3) Graphical interpretation by plotting the analyzed data onto graphs</w:t>
+        <w:t xml:space="preserve">3) Graphical interpretation by plotting the </w:t>
+      </w:r>
+      <w:proofErr w:type="spellStart"/>
+      <w:r>
+        <w:rPr>
+          <w:rFonts w:cs="Arial"/>
+        </w:rPr>
+        <w:t>analyzed</w:t>
+      </w:r>
+      <w:proofErr w:type="spellEnd"/>
+      <w:r>
+        <w:rPr>
+          <w:rFonts w:cs="Arial"/>
+        </w:rPr>
+        <w:t xml:space="preserve"> data onto graphs</w:t>
       </w:r>
     </w:p>
     <w:p>
@@ -6118,7 +6517,21 @@
           <w:rFonts w:cs="Arial"/>
         </w:rPr>
         <w:lastRenderedPageBreak/>
-        <w:t xml:space="preserve">Fortunately, 'Comparison of ecommerce products using web mining authors', have started a way for tackling this issue way easier with the use of Data mining. Studying the HTML code structure of international OSWs such as Lazada and Amazon, and using web-crawling spider to scrape out unstructured data and organizing them to a meaningful data. They let the user input search terms that will display the comparing pair deals, successfully lessening the user's time for </w:t>
+        <w:t xml:space="preserve">Fortunately, 'Comparison of ecommerce products using web mining authors', have started a way for tackling this issue way easier with the use of Data mining. Studying the HTML code structure of international OSWs such as </w:t>
+      </w:r>
+      <w:proofErr w:type="spellStart"/>
+      <w:r>
+        <w:rPr>
+          <w:rFonts w:cs="Arial"/>
+        </w:rPr>
+        <w:t>Lazada</w:t>
+      </w:r>
+      <w:proofErr w:type="spellEnd"/>
+      <w:r>
+        <w:rPr>
+          <w:rFonts w:cs="Arial"/>
+        </w:rPr>
+        <w:t xml:space="preserve"> and Amazon, and using web-crawling spider to scrape out unstructured data and organizing them to a meaningful data. They let the user input search terms that will display the comparing pair deals, successfully lessening the user's time for </w:t>
       </w:r>
       <w:r>
         <w:rPr>
@@ -6219,7 +6632,21 @@
         <w:rPr>
           <w:rFonts w:cs="Arial"/>
         </w:rPr>
-        <w:t xml:space="preserve"> in review sites such as IMDb.</w:t>
+        <w:t xml:space="preserve"> in review sites such as </w:t>
+      </w:r>
+      <w:proofErr w:type="spellStart"/>
+      <w:r>
+        <w:rPr>
+          <w:rFonts w:cs="Arial"/>
+        </w:rPr>
+        <w:t>IMDb</w:t>
+      </w:r>
+      <w:proofErr w:type="spellEnd"/>
+      <w:r>
+        <w:rPr>
+          <w:rFonts w:cs="Arial"/>
+        </w:rPr>
+        <w:t>.</w:t>
       </w:r>
     </w:p>
     <w:p>
@@ -6292,7 +6719,21 @@
         <w:rPr>
           <w:rFonts w:cs="Arial"/>
         </w:rPr>
-        <w:t>In product information retrieval where there are different factors to consider such as price and reviews, they, of course, are ranked differently depending how it is filtered. In order to make data retrieval efficient, the approach is to compare both rankings and display a single ranked list to the user. Both ranking are interpreted in an unbiased way and presented to the user to be more interpretable. One way of interleaving is by teamdraft wherein in adapts the analogy of selecting teams in a sports match. This way, both ranks are considered equally appending each item on the interleaved list in a</w:t>
+        <w:t xml:space="preserve">In product information retrieval where there are different factors to consider such as price and reviews, they, of course, are ranked differently depending how it is filtered. In order to make data retrieval efficient, the approach is to compare both rankings and display a single ranked list to the user. Both ranking are interpreted in an unbiased way and presented to the user to be more interpretable. One way of interleaving is by </w:t>
+      </w:r>
+      <w:proofErr w:type="spellStart"/>
+      <w:r>
+        <w:rPr>
+          <w:rFonts w:cs="Arial"/>
+        </w:rPr>
+        <w:t>teamdraft</w:t>
+      </w:r>
+      <w:proofErr w:type="spellEnd"/>
+      <w:r>
+        <w:rPr>
+          <w:rFonts w:cs="Arial"/>
+        </w:rPr>
+        <w:t xml:space="preserve"> wherein in adapts the analogy of selecting teams in a sports match. This way, both ranks are considered equally appending each item on the interleaved list in a</w:t>
       </w:r>
       <w:r>
         <w:rPr>
@@ -6383,7 +6824,35 @@
         <w:rPr>
           <w:rFonts w:cs="Arial"/>
         </w:rPr>
-        <w:t>There have been many studies that concerns in the field of data mining and visualization. One of the main researches that drives the researchers is the 'Comparison of E-commerce products in using web mining' research done in Savitribai Phule Pune University in where the users inputs two or more products to co</w:t>
+        <w:t xml:space="preserve">There have been many studies that concerns in the field of data mining and visualization. One of the main researches that drives the researchers is the 'Comparison of E-commerce products in using web mining' research done in </w:t>
+      </w:r>
+      <w:proofErr w:type="spellStart"/>
+      <w:r>
+        <w:rPr>
+          <w:rFonts w:cs="Arial"/>
+        </w:rPr>
+        <w:t>Savitribai</w:t>
+      </w:r>
+      <w:proofErr w:type="spellEnd"/>
+      <w:r>
+        <w:rPr>
+          <w:rFonts w:cs="Arial"/>
+        </w:rPr>
+        <w:t xml:space="preserve"> </w:t>
+      </w:r>
+      <w:proofErr w:type="spellStart"/>
+      <w:r>
+        <w:rPr>
+          <w:rFonts w:cs="Arial"/>
+        </w:rPr>
+        <w:t>Phule</w:t>
+      </w:r>
+      <w:proofErr w:type="spellEnd"/>
+      <w:r>
+        <w:rPr>
+          <w:rFonts w:cs="Arial"/>
+        </w:rPr>
+        <w:t xml:space="preserve"> Pune University in where the users inputs two or more products to co</w:t>
       </w:r>
       <w:r>
         <w:rPr>
@@ -7259,7 +7728,21 @@
         <w:rPr>
           <w:rFonts w:cs="Arial"/>
         </w:rPr>
-        <w:t xml:space="preserve"> of Matplot library</w:t>
+        <w:t xml:space="preserve"> of </w:t>
+      </w:r>
+      <w:proofErr w:type="spellStart"/>
+      <w:r>
+        <w:rPr>
+          <w:rFonts w:cs="Arial"/>
+        </w:rPr>
+        <w:t>Matplot</w:t>
+      </w:r>
+      <w:proofErr w:type="spellEnd"/>
+      <w:r>
+        <w:rPr>
+          <w:rFonts w:cs="Arial"/>
+        </w:rPr>
+        <w:t xml:space="preserve"> library</w:t>
       </w:r>
       <w:r>
         <w:rPr>
@@ -7409,12 +7892,21 @@
           <w:rFonts w:cs="Arial"/>
         </w:rPr>
       </w:pPr>
+      <w:proofErr w:type="spellStart"/>
       <w:r>
         <w:rPr>
           <w:rFonts w:cs="Arial"/>
           <w:b/>
         </w:rPr>
-        <w:t>Django Framework</w:t>
+        <w:t>Django</w:t>
+      </w:r>
+      <w:proofErr w:type="spellEnd"/>
+      <w:r>
+        <w:rPr>
+          <w:rFonts w:cs="Arial"/>
+          <w:b/>
+        </w:rPr>
+        <w:t xml:space="preserve"> Framework</w:t>
       </w:r>
       <w:r>
         <w:rPr>
@@ -7432,6 +7924,7 @@
           <w:rFonts w:cs="Arial"/>
         </w:rPr>
       </w:pPr>
+      <w:proofErr w:type="spellStart"/>
       <w:r>
         <w:rPr>
           <w:rFonts w:cs="Arial"/>
@@ -7439,6 +7932,7 @@
         </w:rPr>
         <w:t>BeautifulSoup</w:t>
       </w:r>
+      <w:proofErr w:type="spellEnd"/>
       <w:r>
         <w:rPr>
           <w:rFonts w:cs="Arial"/>
@@ -7460,19 +7954,36 @@
           <w:rFonts w:cs="Arial"/>
           <w:b/>
         </w:rPr>
-        <w:t>Selenium Webdriver</w:t>
-      </w:r>
+        <w:t xml:space="preserve">Selenium </w:t>
+      </w:r>
+      <w:proofErr w:type="spellStart"/>
+      <w:r>
+        <w:rPr>
+          <w:rFonts w:cs="Arial"/>
+          <w:b/>
+        </w:rPr>
+        <w:t>Webdriver</w:t>
+      </w:r>
+      <w:proofErr w:type="spellEnd"/>
       <w:r>
         <w:rPr>
           <w:rFonts w:cs="Arial"/>
         </w:rPr>
         <w:t xml:space="preserve">. </w:t>
       </w:r>
-      <w:r>
-        <w:rPr>
-          <w:rFonts w:cs="Arial"/>
-        </w:rPr>
-        <w:t>Webdriver that will be used to run the spiders on browser</w:t>
+      <w:proofErr w:type="spellStart"/>
+      <w:r>
+        <w:rPr>
+          <w:rFonts w:cs="Arial"/>
+        </w:rPr>
+        <w:t>Webdriver</w:t>
+      </w:r>
+      <w:proofErr w:type="spellEnd"/>
+      <w:r>
+        <w:rPr>
+          <w:rFonts w:cs="Arial"/>
+        </w:rPr>
+        <w:t xml:space="preserve"> that will be used to run the spiders on browser</w:t>
       </w:r>
       <w:r>
         <w:rPr>
@@ -7490,6 +8001,7 @@
           <w:rFonts w:cs="Arial"/>
         </w:rPr>
       </w:pPr>
+      <w:proofErr w:type="spellStart"/>
       <w:r>
         <w:rPr>
           <w:rFonts w:cs="Arial"/>
@@ -7497,17 +8009,26 @@
         </w:rPr>
         <w:t>Matplotlib</w:t>
       </w:r>
+      <w:proofErr w:type="spellEnd"/>
       <w:r>
         <w:rPr>
           <w:rFonts w:cs="Arial"/>
         </w:rPr>
         <w:t xml:space="preserve">. </w:t>
       </w:r>
-      <w:r>
-        <w:rPr>
-          <w:rFonts w:cs="Arial"/>
-        </w:rPr>
-        <w:t>Matlab library in Python</w:t>
+      <w:proofErr w:type="spellStart"/>
+      <w:r>
+        <w:rPr>
+          <w:rFonts w:cs="Arial"/>
+        </w:rPr>
+        <w:t>Matlab</w:t>
+      </w:r>
+      <w:proofErr w:type="spellEnd"/>
+      <w:r>
+        <w:rPr>
+          <w:rFonts w:cs="Arial"/>
+        </w:rPr>
+        <w:t xml:space="preserve"> library in Python</w:t>
       </w:r>
       <w:r>
         <w:rPr>
@@ -7862,7 +8383,25 @@
         <w:rPr>
           <w:rFonts w:cs="Arial"/>
         </w:rPr>
-        <w:t>in accuracy of plot according to the Best deals.</w:t>
+        <w:t xml:space="preserve">using quadrant analysis </w:t>
+      </w:r>
+      <w:r>
+        <w:rPr>
+          <w:rFonts w:cs="Arial"/>
+        </w:rPr>
+        <w:t xml:space="preserve">in accuracy of </w:t>
+      </w:r>
+      <w:r>
+        <w:rPr>
+          <w:rFonts w:cs="Arial"/>
+        </w:rPr>
+        <w:t>the correlation between the price and the reviews</w:t>
+      </w:r>
+      <w:r>
+        <w:rPr>
+          <w:rFonts w:cs="Arial"/>
+        </w:rPr>
+        <w:t>.</w:t>
       </w:r>
     </w:p>
     <w:p>
@@ -7877,6 +8416,8 @@
         </w:rPr>
         <w:br w:type="page"/>
       </w:r>
+      <w:bookmarkStart w:id="94" w:name="_GoBack"/>
+      <w:bookmarkEnd w:id="94"/>
     </w:p>
     <w:p>
       <w:pPr>
@@ -7888,7 +8429,7 @@
           <w:szCs w:val="22"/>
         </w:rPr>
       </w:pPr>
-      <w:bookmarkStart w:id="94" w:name="_Toc493843938"/>
+      <w:bookmarkStart w:id="95" w:name="_Toc493843938"/>
       <w:r>
         <w:rPr>
           <w:rFonts w:cs="Arial"/>
@@ -7897,7 +8438,7 @@
         <w:lastRenderedPageBreak/>
         <w:t>Data Analysis</w:t>
       </w:r>
-      <w:bookmarkEnd w:id="94"/>
+      <w:bookmarkEnd w:id="95"/>
     </w:p>
     <w:p>
       <w:pPr>
@@ -8031,7 +8572,20 @@
           <w:rFonts w:cs="Arial"/>
         </w:rPr>
         <w:tab/>
-        <w:t>where:</w:t>
+      </w:r>
+      <w:proofErr w:type="gramStart"/>
+      <w:r>
+        <w:rPr>
+          <w:rFonts w:cs="Arial"/>
+        </w:rPr>
+        <w:t>where</w:t>
+      </w:r>
+      <w:proofErr w:type="gramEnd"/>
+      <w:r>
+        <w:rPr>
+          <w:rFonts w:cs="Arial"/>
+        </w:rPr>
+        <w:t>:</w:t>
       </w:r>
       <w:r>
         <w:rPr>
@@ -8239,7 +8793,20 @@
           <w:rFonts w:cs="Arial"/>
         </w:rPr>
         <w:tab/>
-        <w:t>where:</w:t>
+      </w:r>
+      <w:proofErr w:type="gramStart"/>
+      <w:r>
+        <w:rPr>
+          <w:rFonts w:cs="Arial"/>
+        </w:rPr>
+        <w:t>where</w:t>
+      </w:r>
+      <w:proofErr w:type="gramEnd"/>
+      <w:r>
+        <w:rPr>
+          <w:rFonts w:cs="Arial"/>
+        </w:rPr>
+        <w:t>:</w:t>
       </w:r>
       <w:r>
         <w:rPr>
@@ -8259,15 +8826,7 @@
         <w:rPr>
           <w:rFonts w:cs="Arial"/>
         </w:rPr>
-        <w:t xml:space="preserve"> = Ba</w:t>
-      </w:r>
-      <w:bookmarkStart w:id="95" w:name="_GoBack"/>
-      <w:bookmarkEnd w:id="95"/>
-      <w:r>
-        <w:rPr>
-          <w:rFonts w:cs="Arial"/>
-        </w:rPr>
-        <w:t>yesian estimate</w:t>
+        <w:t xml:space="preserve"> = Bayesian estimate</w:t>
       </w:r>
     </w:p>
     <w:p>
@@ -8532,7 +9091,20 @@
           <w:rFonts w:cs="Arial"/>
         </w:rPr>
         <w:tab/>
-        <w:t>where:</w:t>
+      </w:r>
+      <w:proofErr w:type="gramStart"/>
+      <w:r>
+        <w:rPr>
+          <w:rFonts w:cs="Arial"/>
+        </w:rPr>
+        <w:t>where</w:t>
+      </w:r>
+      <w:proofErr w:type="gramEnd"/>
+      <w:r>
+        <w:rPr>
+          <w:rFonts w:cs="Arial"/>
+        </w:rPr>
+        <w:t>:</w:t>
       </w:r>
       <w:r>
         <w:rPr>
@@ -8720,7 +9292,20 @@
           <w:rFonts w:cs="Arial"/>
         </w:rPr>
         <w:tab/>
-        <w:t>where:</w:t>
+      </w:r>
+      <w:proofErr w:type="gramStart"/>
+      <w:r>
+        <w:rPr>
+          <w:rFonts w:cs="Arial"/>
+        </w:rPr>
+        <w:t>where</w:t>
+      </w:r>
+      <w:proofErr w:type="gramEnd"/>
+      <w:r>
+        <w:rPr>
+          <w:rFonts w:cs="Arial"/>
+        </w:rPr>
+        <w:t>:</w:t>
       </w:r>
       <w:r>
         <w:rPr>
@@ -8927,7 +9512,21 @@
         <w:rPr>
           <w:rFonts w:cs="Arial"/>
         </w:rPr>
-        <w:t xml:space="preserve">Al Essa, Bach, C. (2014, April). </w:t>
+        <w:t xml:space="preserve">Al </w:t>
+      </w:r>
+      <w:proofErr w:type="spellStart"/>
+      <w:r>
+        <w:rPr>
+          <w:rFonts w:cs="Arial"/>
+        </w:rPr>
+        <w:t>Essa</w:t>
+      </w:r>
+      <w:proofErr w:type="spellEnd"/>
+      <w:r>
+        <w:rPr>
+          <w:rFonts w:cs="Arial"/>
+        </w:rPr>
+        <w:t xml:space="preserve">, Bach, C. (2014, April). </w:t>
       </w:r>
       <w:r>
         <w:rPr>
@@ -8951,11 +9550,33 @@
           <w:rFonts w:cs="Arial"/>
         </w:rPr>
       </w:pPr>
-      <w:r>
-        <w:rPr>
-          <w:rFonts w:cs="Arial"/>
-        </w:rPr>
-        <w:t xml:space="preserve">Bhatnagar, Jadye, Nagar. (2012, November). </w:t>
+      <w:proofErr w:type="spellStart"/>
+      <w:r>
+        <w:rPr>
+          <w:rFonts w:cs="Arial"/>
+        </w:rPr>
+        <w:t>Bhatnagar</w:t>
+      </w:r>
+      <w:proofErr w:type="spellEnd"/>
+      <w:r>
+        <w:rPr>
+          <w:rFonts w:cs="Arial"/>
+        </w:rPr>
+        <w:t xml:space="preserve">, </w:t>
+      </w:r>
+      <w:proofErr w:type="spellStart"/>
+      <w:r>
+        <w:rPr>
+          <w:rFonts w:cs="Arial"/>
+        </w:rPr>
+        <w:t>Jadye</w:t>
+      </w:r>
+      <w:proofErr w:type="spellEnd"/>
+      <w:r>
+        <w:rPr>
+          <w:rFonts w:cs="Arial"/>
+        </w:rPr>
+        <w:t xml:space="preserve">, Nagar. (2012, November). </w:t>
       </w:r>
       <w:r>
         <w:rPr>
@@ -8973,11 +9594,19 @@
           <w:rFonts w:cs="Arial"/>
         </w:rPr>
       </w:pPr>
-      <w:r>
-        <w:rPr>
-          <w:rFonts w:cs="Arial"/>
-        </w:rPr>
-        <w:t>Bolido, L (2014, April 23). Safety in Online Buying and Selling. Retrieved from http://lifestyle.inquirer.net/157606/safety-in-online-buying-and-selling/</w:t>
+      <w:proofErr w:type="spellStart"/>
+      <w:r>
+        <w:rPr>
+          <w:rFonts w:cs="Arial"/>
+        </w:rPr>
+        <w:t>Bolido</w:t>
+      </w:r>
+      <w:proofErr w:type="spellEnd"/>
+      <w:r>
+        <w:rPr>
+          <w:rFonts w:cs="Arial"/>
+        </w:rPr>
+        <w:t>, L (2014, April 23). Safety in Online Buying and Selling. Retrieved from http://lifestyle.inquirer.net/157606/safety-in-online-buying-and-selling/</w:t>
       </w:r>
     </w:p>
     <w:p>
@@ -9012,12 +9641,28 @@
           <w:rFonts w:cs="Arial"/>
         </w:rPr>
       </w:pPr>
-      <w:r>
-        <w:rPr>
-          <w:rFonts w:cs="Arial"/>
-        </w:rPr>
-        <w:t>Dr. Sudha</w:t>
-      </w:r>
+      <w:proofErr w:type="spellStart"/>
+      <w:r>
+        <w:rPr>
+          <w:rFonts w:cs="Arial"/>
+        </w:rPr>
+        <w:t>Dr.</w:t>
+      </w:r>
+      <w:proofErr w:type="spellEnd"/>
+      <w:r>
+        <w:rPr>
+          <w:rFonts w:cs="Arial"/>
+        </w:rPr>
+        <w:t xml:space="preserve"> </w:t>
+      </w:r>
+      <w:proofErr w:type="spellStart"/>
+      <w:r>
+        <w:rPr>
+          <w:rFonts w:cs="Arial"/>
+        </w:rPr>
+        <w:t>Sudha</w:t>
+      </w:r>
+      <w:proofErr w:type="spellEnd"/>
       <w:r>
         <w:rPr>
           <w:rFonts w:cs="Arial"/>
@@ -9028,8 +9673,16 @@
         <w:rPr>
           <w:rFonts w:cs="Arial"/>
         </w:rPr>
-        <w:t xml:space="preserve"> &amp; Vasavi</w:t>
-      </w:r>
+        <w:t xml:space="preserve"> &amp; </w:t>
+      </w:r>
+      <w:proofErr w:type="spellStart"/>
+      <w:r>
+        <w:rPr>
+          <w:rFonts w:cs="Arial"/>
+        </w:rPr>
+        <w:t>Vasavi</w:t>
+      </w:r>
+      <w:proofErr w:type="spellEnd"/>
       <w:r>
         <w:rPr>
           <w:rFonts w:cs="Arial"/>
@@ -9051,11 +9704,19 @@
           <w:rFonts w:cs="Arial"/>
         </w:rPr>
       </w:pPr>
-      <w:r>
-        <w:rPr>
-          <w:rFonts w:cs="Arial"/>
-        </w:rPr>
-        <w:t>Kaidi, Z. (2002). Data visualization.</w:t>
+      <w:proofErr w:type="spellStart"/>
+      <w:r>
+        <w:rPr>
+          <w:rFonts w:cs="Arial"/>
+        </w:rPr>
+        <w:t>Kaidi</w:t>
+      </w:r>
+      <w:proofErr w:type="spellEnd"/>
+      <w:r>
+        <w:rPr>
+          <w:rFonts w:cs="Arial"/>
+        </w:rPr>
+        <w:t>, Z. (2002). Data visualization.</w:t>
       </w:r>
     </w:p>
     <w:p>
@@ -9066,11 +9727,19 @@
           <w:rFonts w:cs="Arial"/>
         </w:rPr>
       </w:pPr>
-      <w:r>
-        <w:rPr>
-          <w:rFonts w:cs="Arial"/>
-        </w:rPr>
-        <w:t xml:space="preserve">Kitonyi, N. (2017, March 07). E-commerce is Killing Traditional Retail. Retrieved from </w:t>
+      <w:proofErr w:type="spellStart"/>
+      <w:r>
+        <w:rPr>
+          <w:rFonts w:cs="Arial"/>
+        </w:rPr>
+        <w:t>Kitonyi</w:t>
+      </w:r>
+      <w:proofErr w:type="spellEnd"/>
+      <w:r>
+        <w:rPr>
+          <w:rFonts w:cs="Arial"/>
+        </w:rPr>
+        <w:t xml:space="preserve">, N. (2017, March 07). E-commerce is Killing Traditional Retail. Retrieved from </w:t>
       </w:r>
       <w:hyperlink r:id="rId12" w:history="1">
         <w:r>
@@ -9090,17 +9759,81 @@
           <w:rFonts w:cs="Arial"/>
         </w:rPr>
       </w:pPr>
-      <w:r>
-        <w:rPr>
-          <w:rFonts w:cs="Arial"/>
-        </w:rPr>
-        <w:t>Javadi, Dolatabadi, Nourbakhsh, Poursaeedi, &amp; Asadolla</w:t>
-      </w:r>
-      <w:r>
-        <w:rPr>
-          <w:rFonts w:cs="Arial"/>
-        </w:rPr>
-        <w:t xml:space="preserve">hi (2012, June). An Analysis of </w:t>
+      <w:proofErr w:type="spellStart"/>
+      <w:r>
+        <w:rPr>
+          <w:rFonts w:cs="Arial"/>
+        </w:rPr>
+        <w:t>Javadi</w:t>
+      </w:r>
+      <w:proofErr w:type="spellEnd"/>
+      <w:r>
+        <w:rPr>
+          <w:rFonts w:cs="Arial"/>
+        </w:rPr>
+        <w:t xml:space="preserve">, </w:t>
+      </w:r>
+      <w:proofErr w:type="spellStart"/>
+      <w:r>
+        <w:rPr>
+          <w:rFonts w:cs="Arial"/>
+        </w:rPr>
+        <w:t>Dolatabadi</w:t>
+      </w:r>
+      <w:proofErr w:type="spellEnd"/>
+      <w:r>
+        <w:rPr>
+          <w:rFonts w:cs="Arial"/>
+        </w:rPr>
+        <w:t xml:space="preserve">, </w:t>
+      </w:r>
+      <w:proofErr w:type="spellStart"/>
+      <w:r>
+        <w:rPr>
+          <w:rFonts w:cs="Arial"/>
+        </w:rPr>
+        <w:t>Nourbakhsh</w:t>
+      </w:r>
+      <w:proofErr w:type="spellEnd"/>
+      <w:r>
+        <w:rPr>
+          <w:rFonts w:cs="Arial"/>
+        </w:rPr>
+        <w:t xml:space="preserve">, </w:t>
+      </w:r>
+      <w:proofErr w:type="spellStart"/>
+      <w:r>
+        <w:rPr>
+          <w:rFonts w:cs="Arial"/>
+        </w:rPr>
+        <w:t>Poursaeedi</w:t>
+      </w:r>
+      <w:proofErr w:type="spellEnd"/>
+      <w:r>
+        <w:rPr>
+          <w:rFonts w:cs="Arial"/>
+        </w:rPr>
+        <w:t xml:space="preserve">, &amp; </w:t>
+      </w:r>
+      <w:proofErr w:type="spellStart"/>
+      <w:r>
+        <w:rPr>
+          <w:rFonts w:cs="Arial"/>
+        </w:rPr>
+        <w:t>Asadolla</w:t>
+      </w:r>
+      <w:r>
+        <w:rPr>
+          <w:rFonts w:cs="Arial"/>
+        </w:rPr>
+        <w:t>hi</w:t>
+      </w:r>
+      <w:proofErr w:type="spellEnd"/>
+      <w:r>
+        <w:rPr>
+          <w:rFonts w:cs="Arial"/>
+        </w:rPr>
+        <w:t xml:space="preserve"> (2012, June). An Analysis of </w:t>
       </w:r>
       <w:r>
         <w:rPr>
@@ -9121,7 +9854,21 @@
         <w:rPr>
           <w:rFonts w:cs="Arial"/>
         </w:rPr>
-        <w:t>Li, Y. &amp; Beaubouef, T. (2010). Data Mining: Concepts, Background and Methods of Integrating Uncertainty in Data Mining.</w:t>
+        <w:t xml:space="preserve">Li, Y. &amp; </w:t>
+      </w:r>
+      <w:proofErr w:type="spellStart"/>
+      <w:r>
+        <w:rPr>
+          <w:rFonts w:cs="Arial"/>
+        </w:rPr>
+        <w:t>Beaubouef</w:t>
+      </w:r>
+      <w:proofErr w:type="spellEnd"/>
+      <w:r>
+        <w:rPr>
+          <w:rFonts w:cs="Arial"/>
+        </w:rPr>
+        <w:t>, T. (2010). Data Mining: Concepts, Background and Methods of Integrating Uncertainty in Data Mining.</w:t>
       </w:r>
     </w:p>
     <w:p>
@@ -9156,11 +9903,33 @@
           <w:rFonts w:cs="Arial"/>
         </w:rPr>
       </w:pPr>
-      <w:r>
-        <w:rPr>
-          <w:rFonts w:cs="Arial"/>
-        </w:rPr>
-        <w:t xml:space="preserve">Parsaye K. &amp; Chignell M. Intelligent Database Tools &amp; Applications. </w:t>
+      <w:proofErr w:type="spellStart"/>
+      <w:r>
+        <w:rPr>
+          <w:rFonts w:cs="Arial"/>
+        </w:rPr>
+        <w:t>Parsaye</w:t>
+      </w:r>
+      <w:proofErr w:type="spellEnd"/>
+      <w:r>
+        <w:rPr>
+          <w:rFonts w:cs="Arial"/>
+        </w:rPr>
+        <w:t xml:space="preserve"> K. &amp; </w:t>
+      </w:r>
+      <w:proofErr w:type="spellStart"/>
+      <w:r>
+        <w:rPr>
+          <w:rFonts w:cs="Arial"/>
+        </w:rPr>
+        <w:t>Chignell</w:t>
+      </w:r>
+      <w:proofErr w:type="spellEnd"/>
+      <w:r>
+        <w:rPr>
+          <w:rFonts w:cs="Arial"/>
+        </w:rPr>
+        <w:t xml:space="preserve"> M. Intelligent Database Tools &amp; Applications. </w:t>
       </w:r>
     </w:p>
     <w:p>
@@ -9175,7 +9944,20 @@
           <w:rFonts w:cs="Arial"/>
         </w:rPr>
         <w:tab/>
-        <w:t>Pastore, M. (1998, December 03). Internet Becoming Necessity to Users. Retrieved from https://www.clickz.com/internet-becoming-necessity-to-users/72138/</w:t>
+      </w:r>
+      <w:proofErr w:type="spellStart"/>
+      <w:r>
+        <w:rPr>
+          <w:rFonts w:cs="Arial"/>
+        </w:rPr>
+        <w:t>Pastore</w:t>
+      </w:r>
+      <w:proofErr w:type="spellEnd"/>
+      <w:r>
+        <w:rPr>
+          <w:rFonts w:cs="Arial"/>
+        </w:rPr>
+        <w:t>, M. (1998, December 03). Internet Becoming Necessity to Users. Retrieved from https://www.clickz.com/internet-becoming-necessity-to-users/72138/</w:t>
       </w:r>
     </w:p>
     <w:p>
@@ -9190,7 +9972,20 @@
           <w:rFonts w:cs="Arial"/>
         </w:rPr>
         <w:tab/>
-        <w:t xml:space="preserve">Ramageri, B. M. (2010, December). Data Mining Techniques and Applications. </w:t>
+      </w:r>
+      <w:proofErr w:type="spellStart"/>
+      <w:r>
+        <w:rPr>
+          <w:rFonts w:cs="Arial"/>
+        </w:rPr>
+        <w:t>Ramageri</w:t>
+      </w:r>
+      <w:proofErr w:type="spellEnd"/>
+      <w:r>
+        <w:rPr>
+          <w:rFonts w:cs="Arial"/>
+        </w:rPr>
+        <w:t xml:space="preserve">, B. M. (2010, December). Data Mining Techniques and Applications. </w:t>
       </w:r>
     </w:p>
     <w:p>
@@ -9216,6 +10011,7 @@
           <w:rFonts w:cs="Arial"/>
         </w:rPr>
       </w:pPr>
+      <w:proofErr w:type="spellStart"/>
       <w:r>
         <w:rPr>
           <w:rFonts w:cs="Arial"/>
@@ -9223,11 +10019,19 @@
         <w:lastRenderedPageBreak/>
         <w:t>Nazir</w:t>
       </w:r>
-      <w:r>
-        <w:rPr>
-          <w:rFonts w:cs="Arial"/>
-        </w:rPr>
-        <w:t>, T</w:t>
+      <w:proofErr w:type="spellEnd"/>
+      <w:r>
+        <w:rPr>
+          <w:rFonts w:cs="Arial"/>
+        </w:rPr>
+        <w:t xml:space="preserve">, </w:t>
+      </w:r>
+      <w:proofErr w:type="spellStart"/>
+      <w:r>
+        <w:rPr>
+          <w:rFonts w:cs="Arial"/>
+        </w:rPr>
+        <w:t>T</w:t>
       </w:r>
       <w:r>
         <w:rPr>
@@ -9235,18 +10039,21 @@
         </w:rPr>
         <w:t>ayyab</w:t>
       </w:r>
+      <w:proofErr w:type="spellEnd"/>
       <w:r>
         <w:rPr>
           <w:rFonts w:cs="Arial"/>
         </w:rPr>
         <w:t xml:space="preserve">, </w:t>
       </w:r>
+      <w:proofErr w:type="spellStart"/>
       <w:r>
         <w:rPr>
           <w:rFonts w:cs="Arial"/>
         </w:rPr>
         <w:t>Sajid</w:t>
       </w:r>
+      <w:proofErr w:type="spellEnd"/>
       <w:r>
         <w:rPr>
           <w:rFonts w:cs="Arial"/>
@@ -9271,6 +10078,7 @@
         </w:rPr>
         <w:t xml:space="preserve">&amp; </w:t>
       </w:r>
+      <w:proofErr w:type="spellStart"/>
       <w:r>
         <w:rPr>
           <w:rFonts w:cs="Arial"/>
@@ -9283,11 +10091,26 @@
         </w:rPr>
         <w:t>aved</w:t>
       </w:r>
-      <w:r>
-        <w:rPr>
-          <w:rFonts w:cs="Arial"/>
-        </w:rPr>
-        <w:t xml:space="preserve">. (2012, May). How Online Shopping Is Affecting Consumers Buying Behavior in Pakistan? </w:t>
+      <w:proofErr w:type="spellEnd"/>
+      <w:r>
+        <w:rPr>
+          <w:rFonts w:cs="Arial"/>
+        </w:rPr>
+        <w:t xml:space="preserve">. (2012, May). How Online Shopping Is Affecting Consumers Buying </w:t>
+      </w:r>
+      <w:proofErr w:type="spellStart"/>
+      <w:r>
+        <w:rPr>
+          <w:rFonts w:cs="Arial"/>
+        </w:rPr>
+        <w:t>Behavior</w:t>
+      </w:r>
+      <w:proofErr w:type="spellEnd"/>
+      <w:r>
+        <w:rPr>
+          <w:rFonts w:cs="Arial"/>
+        </w:rPr>
+        <w:t xml:space="preserve"> in Pakistan? </w:t>
       </w:r>
     </w:p>
     <w:p>
@@ -9302,7 +10125,20 @@
           <w:rFonts w:cs="Arial"/>
         </w:rPr>
         <w:tab/>
-        <w:t>Smita &amp; Sharma P. (2014, June). Use of Data Mining in Various Field: A Survey Paper.</w:t>
+      </w:r>
+      <w:proofErr w:type="spellStart"/>
+      <w:r>
+        <w:rPr>
+          <w:rFonts w:cs="Arial"/>
+        </w:rPr>
+        <w:t>Smita</w:t>
+      </w:r>
+      <w:proofErr w:type="spellEnd"/>
+      <w:r>
+        <w:rPr>
+          <w:rFonts w:cs="Arial"/>
+        </w:rPr>
+        <w:t xml:space="preserve"> &amp; Sharma P. (2014, June). Use of Data Mining in Various Field: A Survey Paper.</w:t>
       </w:r>
     </w:p>
     <w:p>
@@ -9338,7 +10174,23 @@
         </w:rPr>
       </w:pPr>
       <w:r>
-        <w:t xml:space="preserve">Mo, Z., Li, Y.-F. and Fan, P. (2015) Effect of Online Reviews on Consumer Purchase Behavior. Journal of Service Science and Management, 8, 419-424. </w:t>
+        <w:t xml:space="preserve">Mo, Z., Li, Y.-F. </w:t>
+      </w:r>
+      <w:proofErr w:type="gramStart"/>
+      <w:r>
+        <w:t>and</w:t>
+      </w:r>
+      <w:proofErr w:type="gramEnd"/>
+      <w:r>
+        <w:t xml:space="preserve"> Fan, P. (2015) Effect of Online Reviews on Consumer Purchase </w:t>
+      </w:r>
+      <w:proofErr w:type="spellStart"/>
+      <w:r>
+        <w:t>Behavior</w:t>
+      </w:r>
+      <w:proofErr w:type="spellEnd"/>
+      <w:r>
+        <w:t xml:space="preserve">. Journal of Service Science and Management, 8, 419-424. </w:t>
       </w:r>
       <w:hyperlink r:id="rId15" w:history="1">
         <w:r>
@@ -12094,7 +12946,7 @@
       <w:rPr>
         <w:noProof/>
       </w:rPr>
-      <w:t>2</w:t>
+      <w:t>15</w:t>
     </w:r>
     <w:r>
       <w:rPr>
@@ -15029,6 +15881,7 @@
   <w:style w:type="character" w:default="1" w:styleId="DefaultParagraphFont">
     <w:name w:val="Default Paragraph Font"/>
     <w:uiPriority w:val="1"/>
+    <w:semiHidden/>
     <w:unhideWhenUsed/>
   </w:style>
   <w:style w:type="table" w:default="1" w:styleId="TableNormal">
@@ -15834,7 +16687,7 @@
 </file>
 
 <file path=customXml/itemProps1.xml><?xml version="1.0" encoding="utf-8"?>
-<ds:datastoreItem xmlns:ds="http://schemas.openxmlformats.org/officeDocument/2006/customXml" ds:itemID="{ECCB628A-AC35-405D-8237-572354748B37}">
+<ds:datastoreItem xmlns:ds="http://schemas.openxmlformats.org/officeDocument/2006/customXml" ds:itemID="{07AB6B2F-75CB-4295-B2CE-1CCB9EB86F9C}">
   <ds:schemaRefs>
     <ds:schemaRef ds:uri="http://schemas.openxmlformats.org/officeDocument/2006/bibliography"/>
   </ds:schemaRefs>

</xml_diff>